<commit_message>
Aggiornato il Test Plan
Inseriti i casi d’uso da testare
</commit_message>
<xml_diff>
--- a/documentazione/Testing/Test Plan.docx
+++ b/documentazione/Testing/Test Plan.docx
@@ -286,7 +286,15 @@
           <w:sz w:val="36"/>
           <w:szCs w:val="36"/>
         </w:rPr>
-        <w:t>04/04</w:t>
+        <w:t>06</w:t>
+      </w:r>
+      <w:r>
+        <w:rPr>
+          <w:noProof/>
+          <w:sz w:val="36"/>
+          <w:szCs w:val="36"/>
+        </w:rPr>
+        <w:t>/04</w:t>
       </w:r>
       <w:r>
         <w:rPr>
@@ -2639,44 +2647,6 @@
           <w:rFonts w:ascii="Calibri" w:hAnsi="Calibri" w:cs="Courier New"/>
           <w:noProof/>
         </w:rPr>
-        <w:t>S</w:t>
-      </w:r>
-      <w:r>
-        <w:rPr>
-          <w:rFonts w:ascii="Calibri" w:hAnsi="Calibri" w:cs="Courier New"/>
-          <w:noProof/>
-        </w:rPr>
-        <w:t>i darà una maggiore rilevanza ad eventuali</w:t>
-      </w:r>
-      <w:r>
-        <w:rPr>
-          <w:rFonts w:ascii="Calibri" w:hAnsi="Calibri" w:cs="Courier New"/>
-          <w:noProof/>
-        </w:rPr>
-        <w:t xml:space="preserve"> “casi limite”, cioè tutti quei casi che sono a</w:t>
-      </w:r>
-      <w:r>
-        <w:rPr>
-          <w:rFonts w:ascii="Calibri" w:hAnsi="Calibri" w:cs="Courier New"/>
-          <w:noProof/>
-        </w:rPr>
-        <w:t>l limite dell’insieme di input che andremo a prendere in considerazione.</w:t>
-      </w:r>
-    </w:p>
-    <w:p>
-      <w:pPr>
-        <w:spacing w:line="360" w:lineRule="auto"/>
-        <w:jc w:val="both"/>
-        <w:rPr>
-          <w:rFonts w:ascii="Calibri" w:hAnsi="Calibri" w:cs="Courier New"/>
-          <w:noProof/>
-        </w:rPr>
-      </w:pPr>
-      <w:r>
-        <w:rPr>
-          <w:rFonts w:ascii="Calibri" w:hAnsi="Calibri" w:cs="Courier New"/>
-          <w:noProof/>
-        </w:rPr>
         <w:t>Inoltre sarà data rilevanza anche ai requisiti non funzionali ed ai vari modelli prodotti i</w:t>
       </w:r>
       <w:r>
@@ -2735,6 +2705,8 @@
           <w:noProof/>
         </w:rPr>
       </w:pPr>
+      <w:bookmarkStart w:id="6" w:name="_GoBack"/>
+      <w:bookmarkEnd w:id="6"/>
       <w:r>
         <w:rPr>
           <w:noProof/>
@@ -2793,7 +2765,6 @@
         <w:rPr>
           <w:noProof/>
         </w:rPr>
-        <w:lastRenderedPageBreak/>
         <w:t>Rimuovi Struttura</w:t>
       </w:r>
     </w:p>
@@ -2848,6 +2819,7 @@
         <w:rPr>
           <w:noProof/>
         </w:rPr>
+        <w:lastRenderedPageBreak/>
         <w:t>Inizio Permanenza</w:t>
       </w:r>
     </w:p>
@@ -2981,16 +2953,16 @@
       <w:pPr>
         <w:pStyle w:val="Titolo2"/>
       </w:pPr>
-      <w:bookmarkStart w:id="6" w:name="_Toc447708780"/>
-      <w:bookmarkStart w:id="7" w:name="_Toc447709043"/>
+      <w:bookmarkStart w:id="7" w:name="_Toc447708780"/>
+      <w:bookmarkStart w:id="8" w:name="_Toc447709043"/>
       <w:r>
         <w:t xml:space="preserve">2.2 </w:t>
       </w:r>
       <w:r>
         <w:t>Relazioni con il documento di System Design</w:t>
       </w:r>
-      <w:bookmarkEnd w:id="6"/>
       <w:bookmarkEnd w:id="7"/>
+      <w:bookmarkEnd w:id="8"/>
       <w:r>
         <w:t xml:space="preserve"> </w:t>
       </w:r>
@@ -3134,16 +3106,16 @@
           <w:szCs w:val="22"/>
         </w:rPr>
       </w:pPr>
-      <w:bookmarkStart w:id="8" w:name="_Toc447708781"/>
-      <w:bookmarkStart w:id="9" w:name="_Toc447709044"/>
+      <w:bookmarkStart w:id="9" w:name="_Toc447708781"/>
+      <w:bookmarkStart w:id="10" w:name="_Toc447709044"/>
       <w:r>
         <w:t xml:space="preserve">2.3 </w:t>
       </w:r>
       <w:r>
         <w:t>Relazioni con il documento di Object Design</w:t>
       </w:r>
-      <w:bookmarkEnd w:id="8"/>
       <w:bookmarkEnd w:id="9"/>
+      <w:bookmarkEnd w:id="10"/>
       <w:r>
         <w:t xml:space="preserve"> </w:t>
       </w:r>
@@ -3177,13 +3149,13 @@
       <w:pPr>
         <w:pStyle w:val="Titolo1"/>
       </w:pPr>
-      <w:bookmarkStart w:id="10" w:name="_Toc447708782"/>
-      <w:bookmarkStart w:id="11" w:name="_Toc447709045"/>
+      <w:bookmarkStart w:id="11" w:name="_Toc447708782"/>
+      <w:bookmarkStart w:id="12" w:name="_Toc447709045"/>
       <w:r>
         <w:t>Panoramica del Sistema Proposto</w:t>
       </w:r>
-      <w:bookmarkEnd w:id="10"/>
       <w:bookmarkEnd w:id="11"/>
+      <w:bookmarkEnd w:id="12"/>
     </w:p>
     <w:p/>
     <w:p>
@@ -3329,7 +3301,6 @@
           <w:rFonts w:ascii="Calibri" w:hAnsi="Calibri" w:cs="Courier New"/>
           <w:noProof/>
         </w:rPr>
-        <w:lastRenderedPageBreak/>
         <w:t>Robustezza: Il sistema dovrà garantire affidabilità e quindi robustezza agli input invalidi forniti dagli utenti. Esso, quindi, elaborerà i dati forniti dall’utente e nel caso i</w:t>
       </w:r>
       <w:r>
@@ -3435,6 +3406,7 @@
           <w:rFonts w:ascii="Calibri" w:hAnsi="Calibri" w:cs="Courier New"/>
           <w:noProof/>
         </w:rPr>
+        <w:lastRenderedPageBreak/>
         <w:t>Mancato inserimento di dati fondamentali per l’operazione;</w:t>
       </w:r>
     </w:p>
@@ -3542,13 +3514,13 @@
       <w:pPr>
         <w:pStyle w:val="Titolo1"/>
       </w:pPr>
-      <w:bookmarkStart w:id="12" w:name="_Toc447708783"/>
-      <w:bookmarkStart w:id="13" w:name="_Toc447709046"/>
+      <w:bookmarkStart w:id="13" w:name="_Toc447708783"/>
+      <w:bookmarkStart w:id="14" w:name="_Toc447709046"/>
       <w:r>
         <w:t>Criteri di successo e insuccesso</w:t>
       </w:r>
-      <w:bookmarkEnd w:id="12"/>
       <w:bookmarkEnd w:id="13"/>
+      <w:bookmarkEnd w:id="14"/>
     </w:p>
     <w:p>
       <w:pPr>
@@ -3609,13 +3581,13 @@
       <w:pPr>
         <w:pStyle w:val="Titolo1"/>
       </w:pPr>
-      <w:bookmarkStart w:id="14" w:name="_Toc447708784"/>
-      <w:bookmarkStart w:id="15" w:name="_Toc447709047"/>
+      <w:bookmarkStart w:id="15" w:name="_Toc447708784"/>
+      <w:bookmarkStart w:id="16" w:name="_Toc447709047"/>
       <w:r>
         <w:t>Approccio</w:t>
       </w:r>
-      <w:bookmarkEnd w:id="14"/>
       <w:bookmarkEnd w:id="15"/>
+      <w:bookmarkEnd w:id="16"/>
       <w:r>
         <w:t xml:space="preserve"> </w:t>
       </w:r>
@@ -3920,53 +3892,46 @@
           <w:rFonts w:ascii="Calibri" w:hAnsi="Calibri" w:cs="Courier New"/>
           <w:noProof/>
         </w:rPr>
-        <w:t xml:space="preserve">Stessa cosa, in fase di creazione di una stanza, dal programma è possibile creare una stanza che appartenza soltanto a una struttura già esistente, dato che l’utente seleziona graficamente la </w:t>
-      </w:r>
+        <w:t xml:space="preserve">Stessa cosa, in fase di creazione di una stanza, dal programma è possibile creare una stanza che appartenza soltanto a una struttura già esistente, dato che l’utente seleziona graficamente la struttura da una lista,  mentre in fase di testing è possibile scrivere una qualunque stringa nel campo “Nome struttura”. </w:t>
+      </w:r>
+    </w:p>
+    <w:p>
+      <w:pPr>
+        <w:spacing w:after="0" w:line="240" w:lineRule="auto"/>
+        <w:rPr>
+          <w:rFonts w:ascii="Calibri" w:hAnsi="Calibri" w:cs="Courier New"/>
+          <w:noProof/>
+        </w:rPr>
+      </w:pPr>
+      <w:r>
+        <w:rPr>
+          <w:rFonts w:ascii="Calibri" w:hAnsi="Calibri" w:cs="Courier New"/>
+          <w:noProof/>
+        </w:rPr>
+        <w:t>In oltre, d</w:t>
+      </w:r>
+      <w:r>
+        <w:rPr>
+          <w:rFonts w:ascii="Calibri" w:hAnsi="Calibri" w:cs="Courier New"/>
+          <w:noProof/>
+        </w:rPr>
+        <w:t xml:space="preserve">iverse restrizioni dunque sono volutamente gestite tramite interfacce grafiche bloccanti (JDialog) che non permettono di aggirare formati dati sbagliati, ma questo tipo di errore sarebbe riscontrabile in fase di testing ed è stato pertanto deciso di ignorarli. </w:t>
+      </w:r>
+    </w:p>
+    <w:p>
+      <w:pPr>
+        <w:spacing w:after="0" w:line="240" w:lineRule="auto"/>
+        <w:rPr>
+          <w:rFonts w:ascii="Calibri" w:hAnsi="Calibri" w:cs="Courier New"/>
+          <w:noProof/>
+        </w:rPr>
+      </w:pPr>
       <w:r>
         <w:rPr>
           <w:rFonts w:ascii="Calibri" w:hAnsi="Calibri" w:cs="Courier New"/>
           <w:noProof/>
         </w:rPr>
         <w:lastRenderedPageBreak/>
-        <w:t xml:space="preserve">struttura da una lista,  mentre in fase di testing è possibile scrivere una qualunque stringa nel campo “Nome struttura”. </w:t>
-      </w:r>
-    </w:p>
-    <w:p>
-      <w:pPr>
-        <w:spacing w:after="0" w:line="240" w:lineRule="auto"/>
-        <w:rPr>
-          <w:rFonts w:ascii="Calibri" w:hAnsi="Calibri" w:cs="Courier New"/>
-          <w:noProof/>
-        </w:rPr>
-      </w:pPr>
-      <w:r>
-        <w:rPr>
-          <w:rFonts w:ascii="Calibri" w:hAnsi="Calibri" w:cs="Courier New"/>
-          <w:noProof/>
-        </w:rPr>
-        <w:t>In oltre, d</w:t>
-      </w:r>
-      <w:r>
-        <w:rPr>
-          <w:rFonts w:ascii="Calibri" w:hAnsi="Calibri" w:cs="Courier New"/>
-          <w:noProof/>
-        </w:rPr>
-        <w:t xml:space="preserve">iverse restrizioni dunque sono volutamente gestite tramite interfacce grafiche bloccanti (JDialog) che non permettono di aggirare formati dati sbagliati, ma questo tipo di errore sarebbe riscontrabile in fase di testing ed è stato pertanto deciso di ignorarli. </w:t>
-      </w:r>
-    </w:p>
-    <w:p>
-      <w:pPr>
-        <w:spacing w:after="0" w:line="240" w:lineRule="auto"/>
-        <w:rPr>
-          <w:rFonts w:ascii="Calibri" w:hAnsi="Calibri" w:cs="Courier New"/>
-          <w:noProof/>
-        </w:rPr>
-      </w:pPr>
-      <w:r>
-        <w:rPr>
-          <w:rFonts w:ascii="Calibri" w:hAnsi="Calibri" w:cs="Courier New"/>
-          <w:noProof/>
-        </w:rPr>
         <w:t xml:space="preserve">Pertanto, </w:t>
       </w:r>
       <w:r>
@@ -3997,8 +3962,8 @@
       <w:pPr>
         <w:pStyle w:val="Titolo2"/>
       </w:pPr>
-      <w:bookmarkStart w:id="16" w:name="_Toc447708785"/>
-      <w:bookmarkStart w:id="17" w:name="_Toc447709048"/>
+      <w:bookmarkStart w:id="17" w:name="_Toc447708785"/>
+      <w:bookmarkStart w:id="18" w:name="_Toc447709048"/>
       <w:r>
         <w:t>5</w:t>
       </w:r>
@@ -4008,8 +3973,8 @@
       <w:r>
         <w:t>Linee guida</w:t>
       </w:r>
-      <w:bookmarkEnd w:id="16"/>
       <w:bookmarkEnd w:id="17"/>
+      <w:bookmarkEnd w:id="18"/>
     </w:p>
     <w:p>
       <w:pPr>
@@ -4181,8 +4146,8 @@
       <w:pPr>
         <w:pStyle w:val="Titolo2"/>
       </w:pPr>
-      <w:bookmarkStart w:id="18" w:name="_Toc447708786"/>
-      <w:bookmarkStart w:id="19" w:name="_Toc447709049"/>
+      <w:bookmarkStart w:id="19" w:name="_Toc447708786"/>
+      <w:bookmarkStart w:id="20" w:name="_Toc447709049"/>
       <w:r>
         <w:t>5.2</w:t>
       </w:r>
@@ -4195,8 +4160,8 @@
       <w:r>
         <w:t xml:space="preserve"> Testing</w:t>
       </w:r>
-      <w:bookmarkEnd w:id="18"/>
       <w:bookmarkEnd w:id="19"/>
+      <w:bookmarkEnd w:id="20"/>
     </w:p>
     <w:p>
       <w:pPr>
@@ -4276,8 +4241,8 @@
       <w:pPr>
         <w:pStyle w:val="Titolo2"/>
       </w:pPr>
-      <w:bookmarkStart w:id="20" w:name="_Toc447708787"/>
-      <w:bookmarkStart w:id="21" w:name="_Toc447709050"/>
+      <w:bookmarkStart w:id="21" w:name="_Toc447708787"/>
+      <w:bookmarkStart w:id="22" w:name="_Toc447709050"/>
       <w:r>
         <w:lastRenderedPageBreak/>
         <w:t>5.3</w:t>
@@ -4285,8 +4250,8 @@
       <w:r>
         <w:t xml:space="preserve"> Integration Testing</w:t>
       </w:r>
-      <w:bookmarkEnd w:id="20"/>
       <w:bookmarkEnd w:id="21"/>
+      <w:bookmarkEnd w:id="22"/>
     </w:p>
     <w:p>
       <w:pPr>
@@ -4485,16 +4450,16 @@
       <w:pPr>
         <w:pStyle w:val="Titolo2"/>
       </w:pPr>
-      <w:bookmarkStart w:id="22" w:name="_Toc447708788"/>
-      <w:bookmarkStart w:id="23" w:name="_Toc447709051"/>
+      <w:bookmarkStart w:id="23" w:name="_Toc447708788"/>
+      <w:bookmarkStart w:id="24" w:name="_Toc447709051"/>
       <w:r>
         <w:t>5.4</w:t>
       </w:r>
       <w:r>
         <w:t xml:space="preserve"> System Testing</w:t>
       </w:r>
-      <w:bookmarkEnd w:id="22"/>
       <w:bookmarkEnd w:id="23"/>
+      <w:bookmarkEnd w:id="24"/>
       <w:r>
         <w:t xml:space="preserve"> </w:t>
       </w:r>
@@ -4544,13 +4509,13 @@
       <w:pPr>
         <w:pStyle w:val="Titolo1"/>
       </w:pPr>
-      <w:bookmarkStart w:id="24" w:name="_Toc447708789"/>
-      <w:bookmarkStart w:id="25" w:name="_Toc447709052"/>
+      <w:bookmarkStart w:id="25" w:name="_Toc447708789"/>
+      <w:bookmarkStart w:id="26" w:name="_Toc447709052"/>
       <w:r>
         <w:t>Sospensione e ripristino</w:t>
       </w:r>
-      <w:bookmarkEnd w:id="24"/>
       <w:bookmarkEnd w:id="25"/>
+      <w:bookmarkEnd w:id="26"/>
     </w:p>
     <w:p>
       <w:pPr>
@@ -4584,8 +4549,8 @@
           <w:b/>
         </w:rPr>
       </w:pPr>
-      <w:bookmarkStart w:id="26" w:name="_Toc447708790"/>
-      <w:bookmarkStart w:id="27" w:name="_Toc447709053"/>
+      <w:bookmarkStart w:id="27" w:name="_Toc447708790"/>
+      <w:bookmarkStart w:id="28" w:name="_Toc447709053"/>
       <w:r>
         <w:t>6</w:t>
       </w:r>
@@ -4595,8 +4560,8 @@
       <w:r>
         <w:t>Sospensione</w:t>
       </w:r>
-      <w:bookmarkEnd w:id="26"/>
       <w:bookmarkEnd w:id="27"/>
+      <w:bookmarkEnd w:id="28"/>
       <w:r>
         <w:rPr>
           <w:b/>
@@ -4676,16 +4641,16 @@
       <w:pPr>
         <w:pStyle w:val="Titolo2"/>
       </w:pPr>
-      <w:bookmarkStart w:id="28" w:name="_Toc447708791"/>
-      <w:bookmarkStart w:id="29" w:name="_Toc447709054"/>
+      <w:bookmarkStart w:id="29" w:name="_Toc447708791"/>
+      <w:bookmarkStart w:id="30" w:name="_Toc447709054"/>
       <w:r>
         <w:t>6</w:t>
       </w:r>
       <w:r>
         <w:t>.2 Ripristino</w:t>
       </w:r>
-      <w:bookmarkEnd w:id="28"/>
       <w:bookmarkEnd w:id="29"/>
+      <w:bookmarkEnd w:id="30"/>
     </w:p>
     <w:p>
       <w:pPr>
@@ -4952,14 +4917,14 @@
       <w:pPr>
         <w:pStyle w:val="Titolo1"/>
       </w:pPr>
-      <w:bookmarkStart w:id="30" w:name="_Toc447708792"/>
-      <w:bookmarkStart w:id="31" w:name="_Toc447709055"/>
+      <w:bookmarkStart w:id="31" w:name="_Toc447708792"/>
+      <w:bookmarkStart w:id="32" w:name="_Toc447709055"/>
       <w:r>
         <w:lastRenderedPageBreak/>
         <w:t>Materiale per il testing</w:t>
       </w:r>
-      <w:bookmarkEnd w:id="30"/>
       <w:bookmarkEnd w:id="31"/>
+      <w:bookmarkEnd w:id="32"/>
     </w:p>
     <w:p>
       <w:pPr>
@@ -5119,6 +5084,22 @@
     <w:p>
       <w:pPr>
         <w:ind w:left="0"/>
+        <w:rPr>
+          <w:rFonts w:ascii="Calibri" w:hAnsi="Calibri" w:cs="Courier New"/>
+          <w:noProof/>
+        </w:rPr>
+      </w:pPr>
+      <w:r>
+        <w:rPr>
+          <w:rFonts w:ascii="Calibri" w:hAnsi="Calibri" w:cs="Courier New"/>
+          <w:noProof/>
+        </w:rPr>
+        <w:br w:type="page"/>
+      </w:r>
+    </w:p>
+    <w:p>
+      <w:pPr>
+        <w:ind w:left="0"/>
         <w:jc w:val="both"/>
         <w:rPr>
           <w:rFonts w:ascii="Calibri" w:hAnsi="Calibri" w:cs="Courier New"/>
@@ -5133,13 +5114,20 @@
       <w:r>
         <w:t>Test Cases</w:t>
       </w:r>
+      <w:r>
+        <w:br/>
+      </w:r>
     </w:p>
     <w:p>
       <w:pPr>
         <w:pStyle w:val="Titolo2"/>
-      </w:pPr>
-      <w:r>
-        <w:t>8.1 TC UC 1</w:t>
+        <w:numPr>
+          <w:ilvl w:val="1"/>
+          <w:numId w:val="2"/>
+        </w:numPr>
+      </w:pPr>
+      <w:r>
+        <w:t>TC UC 1</w:t>
       </w:r>
     </w:p>
     <w:tbl>
@@ -5150,8 +5138,8 @@
         <w:tblLook w:val="04A0" w:firstRow="1" w:lastRow="0" w:firstColumn="1" w:lastColumn="0" w:noHBand="0" w:noVBand="1"/>
       </w:tblPr>
       <w:tblGrid>
-        <w:gridCol w:w="4472"/>
-        <w:gridCol w:w="4448"/>
+        <w:gridCol w:w="4398"/>
+        <w:gridCol w:w="4522"/>
       </w:tblGrid>
       <w:tr>
         <w:tc>
@@ -5203,8 +5191,9 @@
             <w:pPr>
               <w:ind w:left="0"/>
             </w:pPr>
-            <w:bookmarkStart w:id="32" w:name="_GoBack"/>
-            <w:bookmarkEnd w:id="32"/>
+            <w:r>
+              <w:t xml:space="preserve">Inserisci / Carica Anagrafica </w:t>
+            </w:r>
           </w:p>
         </w:tc>
       </w:tr>
@@ -5217,16 +5206,31 @@
             <w:pPr>
               <w:ind w:left="0"/>
             </w:pPr>
-          </w:p>
-        </w:tc>
-        <w:tc>
-          <w:tcPr>
-            <w:tcW w:w="4814" w:type="dxa"/>
-          </w:tcPr>
-          <w:p>
-            <w:pPr>
-              <w:ind w:left="0"/>
-            </w:pPr>
+            <w:r>
+              <w:t>Obiettivo</w:t>
+            </w:r>
+          </w:p>
+        </w:tc>
+        <w:tc>
+          <w:tcPr>
+            <w:tcW w:w="4814" w:type="dxa"/>
+          </w:tcPr>
+          <w:p>
+            <w:pPr>
+              <w:ind w:left="0"/>
+            </w:pPr>
+            <w:r>
+              <w:t xml:space="preserve">Testare le funzionalità di aggiunta e </w:t>
+            </w:r>
+            <w:r>
+              <w:t xml:space="preserve">caricamento </w:t>
+            </w:r>
+            <w:r>
+              <w:t>di un</w:t>
+            </w:r>
+            <w:r>
+              <w:t>’anagrafica dal database</w:t>
+            </w:r>
           </w:p>
         </w:tc>
       </w:tr>
@@ -5239,6 +5243,9 @@
             <w:pPr>
               <w:ind w:left="0"/>
             </w:pPr>
+            <w:r>
+              <w:t>Condizioni d’ingresso</w:t>
+            </w:r>
           </w:p>
         </w:tc>
         <w:tc>
@@ -5261,16 +5268,65 @@
             <w:pPr>
               <w:ind w:left="0"/>
             </w:pPr>
-          </w:p>
-        </w:tc>
-        <w:tc>
-          <w:tcPr>
-            <w:tcW w:w="4814" w:type="dxa"/>
-          </w:tcPr>
-          <w:p>
-            <w:pPr>
-              <w:ind w:left="0"/>
-            </w:pPr>
+            <w:r>
+              <w:t>Flusso d’eventi</w:t>
+            </w:r>
+          </w:p>
+        </w:tc>
+        <w:tc>
+          <w:tcPr>
+            <w:tcW w:w="4814" w:type="dxa"/>
+          </w:tcPr>
+          <w:p>
+            <w:pPr>
+              <w:pStyle w:val="Paragrafoelenco"/>
+              <w:numPr>
+                <w:ilvl w:val="0"/>
+                <w:numId w:val="8"/>
+              </w:numPr>
+            </w:pPr>
+            <w:r>
+              <w:t xml:space="preserve">Viene creata </w:t>
+            </w:r>
+            <w:r>
+              <w:t>un’anagrafica</w:t>
+            </w:r>
+          </w:p>
+          <w:p>
+            <w:pPr>
+              <w:pStyle w:val="Paragrafoelenco"/>
+              <w:numPr>
+                <w:ilvl w:val="0"/>
+                <w:numId w:val="8"/>
+              </w:numPr>
+            </w:pPr>
+            <w:r>
+              <w:t>Vengono assegnati tutti i dati relativi a un’anagrafica</w:t>
+            </w:r>
+          </w:p>
+          <w:p>
+            <w:pPr>
+              <w:pStyle w:val="Paragrafoelenco"/>
+              <w:numPr>
+                <w:ilvl w:val="0"/>
+                <w:numId w:val="8"/>
+              </w:numPr>
+            </w:pPr>
+            <w:r>
+              <w:t>L’anagrafica viene inserita nel database</w:t>
+            </w:r>
+          </w:p>
+          <w:p>
+            <w:pPr>
+              <w:pStyle w:val="Paragrafoelenco"/>
+              <w:numPr>
+                <w:ilvl w:val="0"/>
+                <w:numId w:val="8"/>
+              </w:numPr>
+            </w:pPr>
+            <w:r>
+              <w:t>L’anagrafica viene cercata nel database per verificare se è stata inserita correttamente</w:t>
+            </w:r>
           </w:p>
         </w:tc>
       </w:tr>
@@ -5283,27 +5339,2810 @@
             <w:pPr>
               <w:ind w:left="0"/>
             </w:pPr>
-          </w:p>
-        </w:tc>
-        <w:tc>
-          <w:tcPr>
-            <w:tcW w:w="4814" w:type="dxa"/>
-          </w:tcPr>
-          <w:p>
-            <w:pPr>
-              <w:ind w:left="0"/>
-            </w:pPr>
+            <w:r>
+              <w:t>Condizioni d’uscita</w:t>
+            </w:r>
+          </w:p>
+        </w:tc>
+        <w:tc>
+          <w:tcPr>
+            <w:tcW w:w="4814" w:type="dxa"/>
+          </w:tcPr>
+          <w:p>
+            <w:pPr>
+              <w:ind w:left="0"/>
+            </w:pPr>
+            <w:r>
+              <w:t>Le operazioni vengono svolte correttamente o viene visualizzato un messaggio d’errore che specificherà quale passaggio non è andato a buon fine</w:t>
+            </w:r>
+          </w:p>
+        </w:tc>
+      </w:tr>
+    </w:tbl>
+    <w:p>
+      <w:pPr>
+        <w:ind w:left="0"/>
+      </w:pPr>
+    </w:p>
+    <w:p>
+      <w:pPr>
+        <w:pStyle w:val="Titolo2"/>
+      </w:pPr>
+      <w:r>
+        <w:t>8.2 TC UC 2</w:t>
+      </w:r>
+    </w:p>
+    <w:tbl>
+      <w:tblPr>
+        <w:tblStyle w:val="Grigliatabella"/>
+        <w:tblW w:w="0" w:type="auto"/>
+        <w:tblInd w:w="708" w:type="dxa"/>
+        <w:tblLook w:val="04A0" w:firstRow="1" w:lastRow="0" w:firstColumn="1" w:lastColumn="0" w:noHBand="0" w:noVBand="1"/>
+      </w:tblPr>
+      <w:tblGrid>
+        <w:gridCol w:w="4398"/>
+        <w:gridCol w:w="4522"/>
+      </w:tblGrid>
+      <w:tr>
+        <w:tc>
+          <w:tcPr>
+            <w:tcW w:w="4814" w:type="dxa"/>
+          </w:tcPr>
+          <w:p>
+            <w:pPr>
+              <w:ind w:left="0"/>
+            </w:pPr>
+            <w:r>
+              <w:t xml:space="preserve">ID </w:t>
+            </w:r>
+          </w:p>
+        </w:tc>
+        <w:tc>
+          <w:tcPr>
+            <w:tcW w:w="4814" w:type="dxa"/>
+          </w:tcPr>
+          <w:p>
+            <w:pPr>
+              <w:ind w:left="0"/>
+            </w:pPr>
+            <w:r>
+              <w:t>TC UC 2</w:t>
+            </w:r>
+          </w:p>
+        </w:tc>
+      </w:tr>
+      <w:tr>
+        <w:tc>
+          <w:tcPr>
+            <w:tcW w:w="4814" w:type="dxa"/>
+          </w:tcPr>
+          <w:p>
+            <w:pPr>
+              <w:ind w:left="0"/>
+            </w:pPr>
+            <w:r>
+              <w:t xml:space="preserve">Nome </w:t>
+            </w:r>
+          </w:p>
+        </w:tc>
+        <w:tc>
+          <w:tcPr>
+            <w:tcW w:w="4814" w:type="dxa"/>
+          </w:tcPr>
+          <w:p>
+            <w:pPr>
+              <w:ind w:left="0"/>
+            </w:pPr>
+            <w:r>
+              <w:t xml:space="preserve">Modifica Anagrafica </w:t>
+            </w:r>
+          </w:p>
+        </w:tc>
+      </w:tr>
+      <w:tr>
+        <w:tc>
+          <w:tcPr>
+            <w:tcW w:w="4814" w:type="dxa"/>
+          </w:tcPr>
+          <w:p>
+            <w:pPr>
+              <w:ind w:left="0"/>
+            </w:pPr>
+            <w:r>
+              <w:t>Obiettivo</w:t>
+            </w:r>
+          </w:p>
+        </w:tc>
+        <w:tc>
+          <w:tcPr>
+            <w:tcW w:w="4814" w:type="dxa"/>
+          </w:tcPr>
+          <w:p>
+            <w:pPr>
+              <w:ind w:left="0"/>
+            </w:pPr>
+            <w:r>
+              <w:t>Testare le funzionalità di modifica di un’anagrafica dal database</w:t>
+            </w:r>
+          </w:p>
+        </w:tc>
+      </w:tr>
+      <w:tr>
+        <w:tc>
+          <w:tcPr>
+            <w:tcW w:w="4814" w:type="dxa"/>
+          </w:tcPr>
+          <w:p>
+            <w:pPr>
+              <w:ind w:left="0"/>
+            </w:pPr>
+            <w:r>
+              <w:t>Condizioni d’ingresso</w:t>
+            </w:r>
+          </w:p>
+        </w:tc>
+        <w:tc>
+          <w:tcPr>
+            <w:tcW w:w="4814" w:type="dxa"/>
+          </w:tcPr>
+          <w:p>
+            <w:pPr>
+              <w:ind w:left="0"/>
+            </w:pPr>
+          </w:p>
+        </w:tc>
+      </w:tr>
+      <w:tr>
+        <w:tc>
+          <w:tcPr>
+            <w:tcW w:w="4814" w:type="dxa"/>
+          </w:tcPr>
+          <w:p>
+            <w:pPr>
+              <w:ind w:left="0"/>
+            </w:pPr>
+            <w:r>
+              <w:t>Flusso d’eventi</w:t>
+            </w:r>
+          </w:p>
+        </w:tc>
+        <w:tc>
+          <w:tcPr>
+            <w:tcW w:w="4814" w:type="dxa"/>
+          </w:tcPr>
+          <w:p>
+            <w:pPr>
+              <w:pStyle w:val="Paragrafoelenco"/>
+              <w:numPr>
+                <w:ilvl w:val="0"/>
+                <w:numId w:val="10"/>
+              </w:numPr>
+            </w:pPr>
+            <w:r>
+              <w:t>Viene cercata un’anagrafica nel database</w:t>
+            </w:r>
+          </w:p>
+          <w:p>
+            <w:pPr>
+              <w:pStyle w:val="Paragrafoelenco"/>
+              <w:numPr>
+                <w:ilvl w:val="0"/>
+                <w:numId w:val="10"/>
+              </w:numPr>
+            </w:pPr>
+            <w:r>
+              <w:t>Vengono modificati i dati dell’anagrafica</w:t>
+            </w:r>
+          </w:p>
+          <w:p>
+            <w:pPr>
+              <w:pStyle w:val="Paragrafoelenco"/>
+              <w:numPr>
+                <w:ilvl w:val="0"/>
+                <w:numId w:val="10"/>
+              </w:numPr>
+            </w:pPr>
+            <w:r>
+              <w:t>Viene cercata nuovamente l’anagrafica nel database per verificare se i cambiamenti sono stati apportati correttamente</w:t>
+            </w:r>
+          </w:p>
+        </w:tc>
+      </w:tr>
+      <w:tr>
+        <w:tc>
+          <w:tcPr>
+            <w:tcW w:w="4814" w:type="dxa"/>
+          </w:tcPr>
+          <w:p>
+            <w:pPr>
+              <w:ind w:left="0"/>
+            </w:pPr>
+            <w:r>
+              <w:t>Condizioni d’uscita</w:t>
+            </w:r>
+          </w:p>
+        </w:tc>
+        <w:tc>
+          <w:tcPr>
+            <w:tcW w:w="4814" w:type="dxa"/>
+          </w:tcPr>
+          <w:p>
+            <w:pPr>
+              <w:ind w:left="0"/>
+            </w:pPr>
+            <w:r>
+              <w:t>Le operazioni vengono svolte correttamente o viene visualizzato un messaggio d’errore che specificherà quale passaggio non è andato a buon fine</w:t>
+            </w:r>
           </w:p>
         </w:tc>
       </w:tr>
     </w:tbl>
     <w:p/>
     <w:p/>
+    <w:p/>
+    <w:p/>
+    <w:p/>
+    <w:p>
+      <w:pPr>
+        <w:pStyle w:val="Titolo2"/>
+      </w:pPr>
+      <w:r>
+        <w:lastRenderedPageBreak/>
+        <w:t xml:space="preserve">8.3 TC UC 3 </w:t>
+      </w:r>
+    </w:p>
+    <w:tbl>
+      <w:tblPr>
+        <w:tblStyle w:val="Grigliatabella"/>
+        <w:tblW w:w="0" w:type="auto"/>
+        <w:tblInd w:w="708" w:type="dxa"/>
+        <w:tblLook w:val="04A0" w:firstRow="1" w:lastRow="0" w:firstColumn="1" w:lastColumn="0" w:noHBand="0" w:noVBand="1"/>
+      </w:tblPr>
+      <w:tblGrid>
+        <w:gridCol w:w="4398"/>
+        <w:gridCol w:w="4522"/>
+      </w:tblGrid>
+      <w:tr>
+        <w:tc>
+          <w:tcPr>
+            <w:tcW w:w="4814" w:type="dxa"/>
+          </w:tcPr>
+          <w:p>
+            <w:pPr>
+              <w:ind w:left="0"/>
+            </w:pPr>
+            <w:r>
+              <w:t xml:space="preserve">ID </w:t>
+            </w:r>
+          </w:p>
+        </w:tc>
+        <w:tc>
+          <w:tcPr>
+            <w:tcW w:w="4814" w:type="dxa"/>
+          </w:tcPr>
+          <w:p>
+            <w:pPr>
+              <w:ind w:left="0"/>
+            </w:pPr>
+            <w:r>
+              <w:t>TC UC 3</w:t>
+            </w:r>
+          </w:p>
+        </w:tc>
+      </w:tr>
+      <w:tr>
+        <w:tc>
+          <w:tcPr>
+            <w:tcW w:w="4814" w:type="dxa"/>
+          </w:tcPr>
+          <w:p>
+            <w:pPr>
+              <w:ind w:left="0"/>
+            </w:pPr>
+            <w:r>
+              <w:t xml:space="preserve">Nome </w:t>
+            </w:r>
+          </w:p>
+        </w:tc>
+        <w:tc>
+          <w:tcPr>
+            <w:tcW w:w="4814" w:type="dxa"/>
+          </w:tcPr>
+          <w:p>
+            <w:pPr>
+              <w:ind w:left="0"/>
+            </w:pPr>
+            <w:r>
+              <w:t xml:space="preserve">Inserisci / Carica Struttura </w:t>
+            </w:r>
+          </w:p>
+        </w:tc>
+      </w:tr>
+      <w:tr>
+        <w:tc>
+          <w:tcPr>
+            <w:tcW w:w="4814" w:type="dxa"/>
+          </w:tcPr>
+          <w:p>
+            <w:pPr>
+              <w:ind w:left="0"/>
+            </w:pPr>
+            <w:r>
+              <w:t>Obiettivo</w:t>
+            </w:r>
+          </w:p>
+        </w:tc>
+        <w:tc>
+          <w:tcPr>
+            <w:tcW w:w="4814" w:type="dxa"/>
+          </w:tcPr>
+          <w:p>
+            <w:pPr>
+              <w:ind w:left="0"/>
+            </w:pPr>
+            <w:r>
+              <w:t>Testare le funzionalità di aggiunta e caricamento di una struttura</w:t>
+            </w:r>
+            <w:r>
+              <w:t xml:space="preserve">  dal database</w:t>
+            </w:r>
+          </w:p>
+        </w:tc>
+      </w:tr>
+      <w:tr>
+        <w:tc>
+          <w:tcPr>
+            <w:tcW w:w="4814" w:type="dxa"/>
+          </w:tcPr>
+          <w:p>
+            <w:pPr>
+              <w:ind w:left="0"/>
+            </w:pPr>
+            <w:r>
+              <w:t>Condizioni d’ingresso</w:t>
+            </w:r>
+          </w:p>
+        </w:tc>
+        <w:tc>
+          <w:tcPr>
+            <w:tcW w:w="4814" w:type="dxa"/>
+          </w:tcPr>
+          <w:p>
+            <w:pPr>
+              <w:ind w:left="0"/>
+            </w:pPr>
+          </w:p>
+        </w:tc>
+      </w:tr>
+      <w:tr>
+        <w:tc>
+          <w:tcPr>
+            <w:tcW w:w="4814" w:type="dxa"/>
+          </w:tcPr>
+          <w:p>
+            <w:pPr>
+              <w:ind w:left="0"/>
+            </w:pPr>
+            <w:r>
+              <w:t>Flusso d’eventi</w:t>
+            </w:r>
+          </w:p>
+        </w:tc>
+        <w:tc>
+          <w:tcPr>
+            <w:tcW w:w="4814" w:type="dxa"/>
+          </w:tcPr>
+          <w:p>
+            <w:pPr>
+              <w:pStyle w:val="Paragrafoelenco"/>
+              <w:numPr>
+                <w:ilvl w:val="0"/>
+                <w:numId w:val="12"/>
+              </w:numPr>
+            </w:pPr>
+            <w:r>
+              <w:t>Viene creata una struttura</w:t>
+            </w:r>
+          </w:p>
+          <w:p>
+            <w:pPr>
+              <w:pStyle w:val="Paragrafoelenco"/>
+              <w:numPr>
+                <w:ilvl w:val="0"/>
+                <w:numId w:val="12"/>
+              </w:numPr>
+            </w:pPr>
+            <w:r>
+              <w:t>Vengono assegnati tutti i dati relativi a una struttura</w:t>
+            </w:r>
+          </w:p>
+          <w:p>
+            <w:pPr>
+              <w:pStyle w:val="Paragrafoelenco"/>
+              <w:numPr>
+                <w:ilvl w:val="0"/>
+                <w:numId w:val="12"/>
+              </w:numPr>
+            </w:pPr>
+            <w:r>
+              <w:t>La struttura viene inserita nel database</w:t>
+            </w:r>
+          </w:p>
+          <w:p>
+            <w:pPr>
+              <w:pStyle w:val="Paragrafoelenco"/>
+              <w:numPr>
+                <w:ilvl w:val="0"/>
+                <w:numId w:val="12"/>
+              </w:numPr>
+            </w:pPr>
+            <w:r>
+              <w:t>La struttura viene cercata nel database per verificare se è stata inserita correttamente</w:t>
+            </w:r>
+          </w:p>
+        </w:tc>
+      </w:tr>
+      <w:tr>
+        <w:tc>
+          <w:tcPr>
+            <w:tcW w:w="4814" w:type="dxa"/>
+          </w:tcPr>
+          <w:p>
+            <w:pPr>
+              <w:ind w:left="0"/>
+            </w:pPr>
+            <w:r>
+              <w:t>Condizioni d’uscita</w:t>
+            </w:r>
+          </w:p>
+        </w:tc>
+        <w:tc>
+          <w:tcPr>
+            <w:tcW w:w="4814" w:type="dxa"/>
+          </w:tcPr>
+          <w:p>
+            <w:pPr>
+              <w:ind w:left="0"/>
+            </w:pPr>
+            <w:r>
+              <w:t>Le operazioni vengono svolte correttamente o viene visualizzato un messaggio d’errore che specificherà quale passaggio non è andato a buon fine</w:t>
+            </w:r>
+          </w:p>
+        </w:tc>
+      </w:tr>
+    </w:tbl>
+    <w:p/>
+    <w:p>
+      <w:pPr>
+        <w:pStyle w:val="Titolo2"/>
+      </w:pPr>
+      <w:r>
+        <w:t>8.4 TC UC 4</w:t>
+      </w:r>
+    </w:p>
+    <w:tbl>
+      <w:tblPr>
+        <w:tblStyle w:val="Grigliatabella"/>
+        <w:tblW w:w="0" w:type="auto"/>
+        <w:tblInd w:w="708" w:type="dxa"/>
+        <w:tblLook w:val="04A0" w:firstRow="1" w:lastRow="0" w:firstColumn="1" w:lastColumn="0" w:noHBand="0" w:noVBand="1"/>
+      </w:tblPr>
+      <w:tblGrid>
+        <w:gridCol w:w="4398"/>
+        <w:gridCol w:w="4522"/>
+      </w:tblGrid>
+      <w:tr>
+        <w:tc>
+          <w:tcPr>
+            <w:tcW w:w="4814" w:type="dxa"/>
+          </w:tcPr>
+          <w:p>
+            <w:pPr>
+              <w:ind w:left="0"/>
+            </w:pPr>
+            <w:r>
+              <w:t xml:space="preserve">ID </w:t>
+            </w:r>
+          </w:p>
+        </w:tc>
+        <w:tc>
+          <w:tcPr>
+            <w:tcW w:w="4814" w:type="dxa"/>
+          </w:tcPr>
+          <w:p>
+            <w:pPr>
+              <w:ind w:left="0"/>
+            </w:pPr>
+            <w:r>
+              <w:t>TC UC 4</w:t>
+            </w:r>
+          </w:p>
+        </w:tc>
+      </w:tr>
+      <w:tr>
+        <w:tc>
+          <w:tcPr>
+            <w:tcW w:w="4814" w:type="dxa"/>
+          </w:tcPr>
+          <w:p>
+            <w:pPr>
+              <w:ind w:left="0"/>
+            </w:pPr>
+            <w:r>
+              <w:t xml:space="preserve">Nome </w:t>
+            </w:r>
+          </w:p>
+        </w:tc>
+        <w:tc>
+          <w:tcPr>
+            <w:tcW w:w="4814" w:type="dxa"/>
+          </w:tcPr>
+          <w:p>
+            <w:pPr>
+              <w:ind w:left="0"/>
+            </w:pPr>
+            <w:r>
+              <w:t xml:space="preserve">Inserisci / Carica Stanza </w:t>
+            </w:r>
+          </w:p>
+        </w:tc>
+      </w:tr>
+      <w:tr>
+        <w:tc>
+          <w:tcPr>
+            <w:tcW w:w="4814" w:type="dxa"/>
+          </w:tcPr>
+          <w:p>
+            <w:pPr>
+              <w:ind w:left="0"/>
+            </w:pPr>
+            <w:r>
+              <w:t>Obiettivo</w:t>
+            </w:r>
+          </w:p>
+        </w:tc>
+        <w:tc>
+          <w:tcPr>
+            <w:tcW w:w="4814" w:type="dxa"/>
+          </w:tcPr>
+          <w:p>
+            <w:pPr>
+              <w:ind w:left="0"/>
+            </w:pPr>
+            <w:r>
+              <w:t>Testare le funzionalità di aggiunta e caricamento di un</w:t>
+            </w:r>
+            <w:r>
+              <w:t xml:space="preserve">a stanza </w:t>
+            </w:r>
+            <w:r>
+              <w:t>dal database</w:t>
+            </w:r>
+          </w:p>
+        </w:tc>
+      </w:tr>
+      <w:tr>
+        <w:tc>
+          <w:tcPr>
+            <w:tcW w:w="4814" w:type="dxa"/>
+          </w:tcPr>
+          <w:p>
+            <w:pPr>
+              <w:ind w:left="0"/>
+            </w:pPr>
+            <w:r>
+              <w:t>Condizioni d’ingresso</w:t>
+            </w:r>
+          </w:p>
+        </w:tc>
+        <w:tc>
+          <w:tcPr>
+            <w:tcW w:w="4814" w:type="dxa"/>
+          </w:tcPr>
+          <w:p>
+            <w:pPr>
+              <w:ind w:left="0"/>
+            </w:pPr>
+          </w:p>
+        </w:tc>
+      </w:tr>
+      <w:tr>
+        <w:tc>
+          <w:tcPr>
+            <w:tcW w:w="4814" w:type="dxa"/>
+          </w:tcPr>
+          <w:p>
+            <w:pPr>
+              <w:ind w:left="0"/>
+            </w:pPr>
+            <w:r>
+              <w:t>Flusso d’eventi</w:t>
+            </w:r>
+          </w:p>
+        </w:tc>
+        <w:tc>
+          <w:tcPr>
+            <w:tcW w:w="4814" w:type="dxa"/>
+          </w:tcPr>
+          <w:p>
+            <w:pPr>
+              <w:pStyle w:val="Paragrafoelenco"/>
+              <w:numPr>
+                <w:ilvl w:val="0"/>
+                <w:numId w:val="13"/>
+              </w:numPr>
+            </w:pPr>
+            <w:r>
+              <w:t>Viene creata una stanza</w:t>
+            </w:r>
+          </w:p>
+          <w:p>
+            <w:pPr>
+              <w:pStyle w:val="Paragrafoelenco"/>
+              <w:numPr>
+                <w:ilvl w:val="0"/>
+                <w:numId w:val="13"/>
+              </w:numPr>
+            </w:pPr>
+            <w:r>
+              <w:t>Vengono assegnati tutti i dati relativi a una stanza</w:t>
+            </w:r>
+          </w:p>
+          <w:p>
+            <w:pPr>
+              <w:pStyle w:val="Paragrafoelenco"/>
+              <w:numPr>
+                <w:ilvl w:val="0"/>
+                <w:numId w:val="13"/>
+              </w:numPr>
+            </w:pPr>
+            <w:r>
+              <w:t>La stanza viene inserita nel database</w:t>
+            </w:r>
+          </w:p>
+          <w:p>
+            <w:pPr>
+              <w:pStyle w:val="Paragrafoelenco"/>
+              <w:numPr>
+                <w:ilvl w:val="0"/>
+                <w:numId w:val="13"/>
+              </w:numPr>
+            </w:pPr>
+            <w:r>
+              <w:t>La stanza viene cercata nel database per verificare se è stata inserita correttamente</w:t>
+            </w:r>
+          </w:p>
+        </w:tc>
+      </w:tr>
+      <w:tr>
+        <w:tc>
+          <w:tcPr>
+            <w:tcW w:w="4814" w:type="dxa"/>
+          </w:tcPr>
+          <w:p>
+            <w:pPr>
+              <w:ind w:left="0"/>
+            </w:pPr>
+            <w:r>
+              <w:t>Condizioni d’uscita</w:t>
+            </w:r>
+          </w:p>
+        </w:tc>
+        <w:tc>
+          <w:tcPr>
+            <w:tcW w:w="4814" w:type="dxa"/>
+          </w:tcPr>
+          <w:p>
+            <w:pPr>
+              <w:ind w:left="0"/>
+            </w:pPr>
+            <w:r>
+              <w:t>Le operazioni vengono svolte correttamente o viene visualizzato un messaggio d’errore che specificherà quale passaggio non è andato a buon fine</w:t>
+            </w:r>
+          </w:p>
+        </w:tc>
+      </w:tr>
+    </w:tbl>
+    <w:p/>
+    <w:p>
+      <w:pPr>
+        <w:ind w:left="0"/>
+      </w:pPr>
+      <w:r>
+        <w:br w:type="page"/>
+      </w:r>
+    </w:p>
+    <w:p/>
+    <w:p>
+      <w:pPr>
+        <w:pStyle w:val="Titolo2"/>
+      </w:pPr>
+      <w:r>
+        <w:t xml:space="preserve">8.5 TC UC 5 </w:t>
+      </w:r>
+    </w:p>
+    <w:tbl>
+      <w:tblPr>
+        <w:tblStyle w:val="Grigliatabella"/>
+        <w:tblW w:w="0" w:type="auto"/>
+        <w:tblInd w:w="708" w:type="dxa"/>
+        <w:tblLook w:val="04A0" w:firstRow="1" w:lastRow="0" w:firstColumn="1" w:lastColumn="0" w:noHBand="0" w:noVBand="1"/>
+      </w:tblPr>
+      <w:tblGrid>
+        <w:gridCol w:w="4398"/>
+        <w:gridCol w:w="4522"/>
+      </w:tblGrid>
+      <w:tr>
+        <w:tc>
+          <w:tcPr>
+            <w:tcW w:w="4814" w:type="dxa"/>
+          </w:tcPr>
+          <w:p>
+            <w:pPr>
+              <w:ind w:left="0"/>
+            </w:pPr>
+            <w:r>
+              <w:t xml:space="preserve">ID </w:t>
+            </w:r>
+          </w:p>
+        </w:tc>
+        <w:tc>
+          <w:tcPr>
+            <w:tcW w:w="4814" w:type="dxa"/>
+          </w:tcPr>
+          <w:p>
+            <w:pPr>
+              <w:ind w:left="0"/>
+            </w:pPr>
+            <w:r>
+              <w:t>TC UC 5</w:t>
+            </w:r>
+          </w:p>
+        </w:tc>
+      </w:tr>
+      <w:tr>
+        <w:tc>
+          <w:tcPr>
+            <w:tcW w:w="4814" w:type="dxa"/>
+          </w:tcPr>
+          <w:p>
+            <w:pPr>
+              <w:ind w:left="0"/>
+            </w:pPr>
+            <w:r>
+              <w:t xml:space="preserve">Nome </w:t>
+            </w:r>
+          </w:p>
+        </w:tc>
+        <w:tc>
+          <w:tcPr>
+            <w:tcW w:w="4814" w:type="dxa"/>
+          </w:tcPr>
+          <w:p>
+            <w:pPr>
+              <w:ind w:left="0"/>
+            </w:pPr>
+            <w:r>
+              <w:t>Modifica Stanza</w:t>
+            </w:r>
+          </w:p>
+        </w:tc>
+      </w:tr>
+      <w:tr>
+        <w:tc>
+          <w:tcPr>
+            <w:tcW w:w="4814" w:type="dxa"/>
+          </w:tcPr>
+          <w:p>
+            <w:pPr>
+              <w:ind w:left="0"/>
+            </w:pPr>
+            <w:r>
+              <w:t>Obiettivo</w:t>
+            </w:r>
+          </w:p>
+        </w:tc>
+        <w:tc>
+          <w:tcPr>
+            <w:tcW w:w="4814" w:type="dxa"/>
+          </w:tcPr>
+          <w:p>
+            <w:pPr>
+              <w:ind w:left="0"/>
+            </w:pPr>
+            <w:r>
+              <w:t>Testare la funzionalità di modifica di una stanza nel database</w:t>
+            </w:r>
+          </w:p>
+        </w:tc>
+      </w:tr>
+      <w:tr>
+        <w:tc>
+          <w:tcPr>
+            <w:tcW w:w="4814" w:type="dxa"/>
+          </w:tcPr>
+          <w:p>
+            <w:pPr>
+              <w:ind w:left="0"/>
+            </w:pPr>
+            <w:r>
+              <w:t>Condizioni d’ingresso</w:t>
+            </w:r>
+          </w:p>
+        </w:tc>
+        <w:tc>
+          <w:tcPr>
+            <w:tcW w:w="4814" w:type="dxa"/>
+          </w:tcPr>
+          <w:p>
+            <w:pPr>
+              <w:ind w:left="0"/>
+            </w:pPr>
+          </w:p>
+        </w:tc>
+      </w:tr>
+      <w:tr>
+        <w:tc>
+          <w:tcPr>
+            <w:tcW w:w="4814" w:type="dxa"/>
+          </w:tcPr>
+          <w:p>
+            <w:pPr>
+              <w:ind w:left="0"/>
+            </w:pPr>
+            <w:r>
+              <w:t>Flusso d’eventi</w:t>
+            </w:r>
+          </w:p>
+        </w:tc>
+        <w:tc>
+          <w:tcPr>
+            <w:tcW w:w="4814" w:type="dxa"/>
+          </w:tcPr>
+          <w:p>
+            <w:pPr>
+              <w:pStyle w:val="Paragrafoelenco"/>
+              <w:numPr>
+                <w:ilvl w:val="0"/>
+                <w:numId w:val="14"/>
+              </w:numPr>
+            </w:pPr>
+            <w:r>
+              <w:t>Viene cercata una stanza nel database</w:t>
+            </w:r>
+          </w:p>
+          <w:p>
+            <w:pPr>
+              <w:pStyle w:val="Paragrafoelenco"/>
+              <w:numPr>
+                <w:ilvl w:val="0"/>
+                <w:numId w:val="14"/>
+              </w:numPr>
+            </w:pPr>
+            <w:r>
+              <w:t>Vengono modificati i dati della stanza</w:t>
+            </w:r>
+          </w:p>
+          <w:p>
+            <w:pPr>
+              <w:pStyle w:val="Paragrafoelenco"/>
+              <w:numPr>
+                <w:ilvl w:val="0"/>
+                <w:numId w:val="14"/>
+              </w:numPr>
+            </w:pPr>
+            <w:r>
+              <w:t>Viene cercata nuovamente la stanza nel database per verificare se i cambiamenti sono stati apportati correttamente</w:t>
+            </w:r>
+          </w:p>
+        </w:tc>
+      </w:tr>
+      <w:tr>
+        <w:tc>
+          <w:tcPr>
+            <w:tcW w:w="4814" w:type="dxa"/>
+          </w:tcPr>
+          <w:p>
+            <w:pPr>
+              <w:ind w:left="0"/>
+            </w:pPr>
+            <w:r>
+              <w:t>Condizioni d’uscita</w:t>
+            </w:r>
+          </w:p>
+        </w:tc>
+        <w:tc>
+          <w:tcPr>
+            <w:tcW w:w="4814" w:type="dxa"/>
+          </w:tcPr>
+          <w:p>
+            <w:pPr>
+              <w:ind w:left="0"/>
+            </w:pPr>
+            <w:r>
+              <w:t>Le operazioni vengono svolte correttamente o viene visualizzato un messaggio d’errore che specificherà quale passaggio non è andato a buon fine</w:t>
+            </w:r>
+          </w:p>
+        </w:tc>
+      </w:tr>
+    </w:tbl>
+    <w:p>
+      <w:pPr>
+        <w:pStyle w:val="Titolo2"/>
+      </w:pPr>
+    </w:p>
+    <w:p>
+      <w:pPr>
+        <w:pStyle w:val="Titolo2"/>
+      </w:pPr>
+      <w:r>
+        <w:t>8.6 TC UC 6</w:t>
+      </w:r>
+    </w:p>
+    <w:tbl>
+      <w:tblPr>
+        <w:tblStyle w:val="Grigliatabella"/>
+        <w:tblW w:w="0" w:type="auto"/>
+        <w:tblInd w:w="708" w:type="dxa"/>
+        <w:tblLook w:val="04A0" w:firstRow="1" w:lastRow="0" w:firstColumn="1" w:lastColumn="0" w:noHBand="0" w:noVBand="1"/>
+      </w:tblPr>
+      <w:tblGrid>
+        <w:gridCol w:w="4398"/>
+        <w:gridCol w:w="4522"/>
+      </w:tblGrid>
+      <w:tr>
+        <w:tc>
+          <w:tcPr>
+            <w:tcW w:w="4814" w:type="dxa"/>
+          </w:tcPr>
+          <w:p>
+            <w:pPr>
+              <w:ind w:left="0"/>
+            </w:pPr>
+            <w:r>
+              <w:t xml:space="preserve">ID </w:t>
+            </w:r>
+          </w:p>
+        </w:tc>
+        <w:tc>
+          <w:tcPr>
+            <w:tcW w:w="4814" w:type="dxa"/>
+          </w:tcPr>
+          <w:p>
+            <w:pPr>
+              <w:ind w:left="0"/>
+            </w:pPr>
+            <w:r>
+              <w:t>TC UC 6</w:t>
+            </w:r>
+          </w:p>
+        </w:tc>
+      </w:tr>
+      <w:tr>
+        <w:tc>
+          <w:tcPr>
+            <w:tcW w:w="4814" w:type="dxa"/>
+          </w:tcPr>
+          <w:p>
+            <w:pPr>
+              <w:ind w:left="0"/>
+            </w:pPr>
+            <w:r>
+              <w:t xml:space="preserve">Nome </w:t>
+            </w:r>
+          </w:p>
+        </w:tc>
+        <w:tc>
+          <w:tcPr>
+            <w:tcW w:w="4814" w:type="dxa"/>
+          </w:tcPr>
+          <w:p>
+            <w:pPr>
+              <w:ind w:left="0"/>
+            </w:pPr>
+            <w:r>
+              <w:t>Modifica Struttura</w:t>
+            </w:r>
+          </w:p>
+        </w:tc>
+      </w:tr>
+      <w:tr>
+        <w:tc>
+          <w:tcPr>
+            <w:tcW w:w="4814" w:type="dxa"/>
+          </w:tcPr>
+          <w:p>
+            <w:pPr>
+              <w:ind w:left="0"/>
+            </w:pPr>
+            <w:r>
+              <w:t>Obiettivo</w:t>
+            </w:r>
+          </w:p>
+        </w:tc>
+        <w:tc>
+          <w:tcPr>
+            <w:tcW w:w="4814" w:type="dxa"/>
+          </w:tcPr>
+          <w:p>
+            <w:pPr>
+              <w:ind w:left="0"/>
+            </w:pPr>
+            <w:r>
+              <w:t>Testare la funzionalità di modifica di una struttura nel database</w:t>
+            </w:r>
+          </w:p>
+        </w:tc>
+      </w:tr>
+      <w:tr>
+        <w:tc>
+          <w:tcPr>
+            <w:tcW w:w="4814" w:type="dxa"/>
+          </w:tcPr>
+          <w:p>
+            <w:pPr>
+              <w:ind w:left="0"/>
+            </w:pPr>
+            <w:r>
+              <w:t>Condizioni d’ingresso</w:t>
+            </w:r>
+          </w:p>
+        </w:tc>
+        <w:tc>
+          <w:tcPr>
+            <w:tcW w:w="4814" w:type="dxa"/>
+          </w:tcPr>
+          <w:p>
+            <w:pPr>
+              <w:ind w:left="0"/>
+            </w:pPr>
+          </w:p>
+        </w:tc>
+      </w:tr>
+      <w:tr>
+        <w:tc>
+          <w:tcPr>
+            <w:tcW w:w="4814" w:type="dxa"/>
+          </w:tcPr>
+          <w:p>
+            <w:pPr>
+              <w:ind w:left="0"/>
+            </w:pPr>
+            <w:r>
+              <w:t>Flusso d’eventi</w:t>
+            </w:r>
+          </w:p>
+        </w:tc>
+        <w:tc>
+          <w:tcPr>
+            <w:tcW w:w="4814" w:type="dxa"/>
+          </w:tcPr>
+          <w:p>
+            <w:pPr>
+              <w:pStyle w:val="Paragrafoelenco"/>
+              <w:numPr>
+                <w:ilvl w:val="0"/>
+                <w:numId w:val="15"/>
+              </w:numPr>
+            </w:pPr>
+            <w:r>
+              <w:t>Viene cercata una struttura nel database</w:t>
+            </w:r>
+          </w:p>
+          <w:p>
+            <w:pPr>
+              <w:pStyle w:val="Paragrafoelenco"/>
+              <w:numPr>
+                <w:ilvl w:val="0"/>
+                <w:numId w:val="15"/>
+              </w:numPr>
+            </w:pPr>
+            <w:r>
+              <w:t>Vengono modificati i dati della struttura</w:t>
+            </w:r>
+          </w:p>
+          <w:p>
+            <w:pPr>
+              <w:pStyle w:val="Paragrafoelenco"/>
+              <w:numPr>
+                <w:ilvl w:val="0"/>
+                <w:numId w:val="15"/>
+              </w:numPr>
+            </w:pPr>
+            <w:r>
+              <w:t>Viene cercata nuovamente la struttura nel database per verificare se i cambiamenti sono stati apportati correttamente</w:t>
+            </w:r>
+          </w:p>
+        </w:tc>
+      </w:tr>
+      <w:tr>
+        <w:tc>
+          <w:tcPr>
+            <w:tcW w:w="4814" w:type="dxa"/>
+          </w:tcPr>
+          <w:p>
+            <w:pPr>
+              <w:ind w:left="0"/>
+            </w:pPr>
+            <w:r>
+              <w:t>Condizioni d’uscita</w:t>
+            </w:r>
+          </w:p>
+        </w:tc>
+        <w:tc>
+          <w:tcPr>
+            <w:tcW w:w="4814" w:type="dxa"/>
+          </w:tcPr>
+          <w:p>
+            <w:pPr>
+              <w:ind w:left="0"/>
+            </w:pPr>
+            <w:r>
+              <w:t>Le operazioni vengono svolte correttamente o viene visualizzato un messaggio d’errore che specificherà quale passaggio non è andato a buon fine</w:t>
+            </w:r>
+          </w:p>
+        </w:tc>
+      </w:tr>
+    </w:tbl>
+    <w:p>
+      <w:pPr>
+        <w:pStyle w:val="Titolo2"/>
+      </w:pPr>
+      <w:r>
+        <w:br w:type="page"/>
+      </w:r>
+      <w:r>
+        <w:lastRenderedPageBreak/>
+        <w:t xml:space="preserve"> </w:t>
+      </w:r>
+    </w:p>
+    <w:p>
+      <w:pPr>
+        <w:pStyle w:val="Titolo2"/>
+      </w:pPr>
+      <w:r>
+        <w:t>8.7 TC UC 7</w:t>
+      </w:r>
+    </w:p>
+    <w:tbl>
+      <w:tblPr>
+        <w:tblStyle w:val="Grigliatabella"/>
+        <w:tblW w:w="0" w:type="auto"/>
+        <w:tblInd w:w="708" w:type="dxa"/>
+        <w:tblLook w:val="04A0" w:firstRow="1" w:lastRow="0" w:firstColumn="1" w:lastColumn="0" w:noHBand="0" w:noVBand="1"/>
+      </w:tblPr>
+      <w:tblGrid>
+        <w:gridCol w:w="4404"/>
+        <w:gridCol w:w="4516"/>
+      </w:tblGrid>
+      <w:tr>
+        <w:tc>
+          <w:tcPr>
+            <w:tcW w:w="4814" w:type="dxa"/>
+          </w:tcPr>
+          <w:p>
+            <w:pPr>
+              <w:ind w:left="0"/>
+            </w:pPr>
+            <w:r>
+              <w:t xml:space="preserve">ID </w:t>
+            </w:r>
+          </w:p>
+        </w:tc>
+        <w:tc>
+          <w:tcPr>
+            <w:tcW w:w="4814" w:type="dxa"/>
+          </w:tcPr>
+          <w:p>
+            <w:pPr>
+              <w:ind w:left="0"/>
+            </w:pPr>
+            <w:r>
+              <w:t>TC UC 7</w:t>
+            </w:r>
+          </w:p>
+        </w:tc>
+      </w:tr>
+      <w:tr>
+        <w:tc>
+          <w:tcPr>
+            <w:tcW w:w="4814" w:type="dxa"/>
+          </w:tcPr>
+          <w:p>
+            <w:pPr>
+              <w:ind w:left="0"/>
+            </w:pPr>
+            <w:r>
+              <w:t xml:space="preserve">Nome </w:t>
+            </w:r>
+          </w:p>
+        </w:tc>
+        <w:tc>
+          <w:tcPr>
+            <w:tcW w:w="4814" w:type="dxa"/>
+          </w:tcPr>
+          <w:p>
+            <w:pPr>
+              <w:ind w:left="0"/>
+            </w:pPr>
+            <w:r>
+              <w:t xml:space="preserve">Aggiungi / Rimuovi portinaio </w:t>
+            </w:r>
+          </w:p>
+        </w:tc>
+      </w:tr>
+      <w:tr>
+        <w:tc>
+          <w:tcPr>
+            <w:tcW w:w="4814" w:type="dxa"/>
+          </w:tcPr>
+          <w:p>
+            <w:pPr>
+              <w:ind w:left="0"/>
+            </w:pPr>
+            <w:r>
+              <w:t>Obiettivo</w:t>
+            </w:r>
+          </w:p>
+        </w:tc>
+        <w:tc>
+          <w:tcPr>
+            <w:tcW w:w="4814" w:type="dxa"/>
+          </w:tcPr>
+          <w:p>
+            <w:pPr>
+              <w:ind w:left="0"/>
+            </w:pPr>
+            <w:r>
+              <w:t>Testare la funzionalità di aggiunta e rimozione di un portinaio nel database</w:t>
+            </w:r>
+          </w:p>
+        </w:tc>
+      </w:tr>
+      <w:tr>
+        <w:tc>
+          <w:tcPr>
+            <w:tcW w:w="4814" w:type="dxa"/>
+          </w:tcPr>
+          <w:p>
+            <w:pPr>
+              <w:ind w:left="0"/>
+            </w:pPr>
+            <w:r>
+              <w:t>Condizioni d’ingresso</w:t>
+            </w:r>
+          </w:p>
+        </w:tc>
+        <w:tc>
+          <w:tcPr>
+            <w:tcW w:w="4814" w:type="dxa"/>
+          </w:tcPr>
+          <w:p>
+            <w:pPr>
+              <w:ind w:left="0"/>
+            </w:pPr>
+          </w:p>
+        </w:tc>
+      </w:tr>
+      <w:tr>
+        <w:tc>
+          <w:tcPr>
+            <w:tcW w:w="4814" w:type="dxa"/>
+          </w:tcPr>
+          <w:p>
+            <w:pPr>
+              <w:ind w:left="0"/>
+            </w:pPr>
+            <w:r>
+              <w:t>Flusso d’eventi</w:t>
+            </w:r>
+          </w:p>
+        </w:tc>
+        <w:tc>
+          <w:tcPr>
+            <w:tcW w:w="4814" w:type="dxa"/>
+          </w:tcPr>
+          <w:p>
+            <w:pPr>
+              <w:pStyle w:val="Paragrafoelenco"/>
+              <w:numPr>
+                <w:ilvl w:val="0"/>
+                <w:numId w:val="16"/>
+              </w:numPr>
+            </w:pPr>
+            <w:r>
+              <w:t xml:space="preserve">Viene creata un’anagrafica per la mansione del portinaio </w:t>
+            </w:r>
+          </w:p>
+          <w:p>
+            <w:pPr>
+              <w:pStyle w:val="Paragrafoelenco"/>
+              <w:numPr>
+                <w:ilvl w:val="0"/>
+                <w:numId w:val="16"/>
+              </w:numPr>
+            </w:pPr>
+            <w:r>
+              <w:t>Vengono assegnati tutti i dati relativi al portinaio</w:t>
+            </w:r>
+          </w:p>
+          <w:p>
+            <w:pPr>
+              <w:pStyle w:val="Paragrafoelenco"/>
+              <w:numPr>
+                <w:ilvl w:val="0"/>
+                <w:numId w:val="16"/>
+              </w:numPr>
+            </w:pPr>
+            <w:r>
+              <w:t>Il portinaio viene inserito nel database</w:t>
+            </w:r>
+          </w:p>
+          <w:p>
+            <w:pPr>
+              <w:pStyle w:val="Paragrafoelenco"/>
+              <w:numPr>
+                <w:ilvl w:val="0"/>
+                <w:numId w:val="16"/>
+              </w:numPr>
+            </w:pPr>
+            <w:r>
+              <w:t>Il portinaio viene cercato nel database</w:t>
+            </w:r>
+            <w:r>
+              <w:t xml:space="preserve"> per assicurarsi che l’inserimento sia andato a buon fine</w:t>
+            </w:r>
+          </w:p>
+          <w:p>
+            <w:pPr>
+              <w:pStyle w:val="Paragrafoelenco"/>
+              <w:numPr>
+                <w:ilvl w:val="0"/>
+                <w:numId w:val="16"/>
+              </w:numPr>
+            </w:pPr>
+            <w:r>
+              <w:t>Il portinaio viene cancellato dal database</w:t>
+            </w:r>
+          </w:p>
+        </w:tc>
+      </w:tr>
+      <w:tr>
+        <w:tc>
+          <w:tcPr>
+            <w:tcW w:w="4814" w:type="dxa"/>
+          </w:tcPr>
+          <w:p>
+            <w:pPr>
+              <w:ind w:left="0"/>
+            </w:pPr>
+            <w:r>
+              <w:t>Condizioni d’uscita</w:t>
+            </w:r>
+          </w:p>
+        </w:tc>
+        <w:tc>
+          <w:tcPr>
+            <w:tcW w:w="4814" w:type="dxa"/>
+          </w:tcPr>
+          <w:p>
+            <w:pPr>
+              <w:ind w:left="0"/>
+            </w:pPr>
+            <w:r>
+              <w:t>Le operazioni vengono svolte correttamente o viene visualizzato un messaggio d’errore che specificherà quale passaggio non è andato a buon fine</w:t>
+            </w:r>
+          </w:p>
+        </w:tc>
+      </w:tr>
+    </w:tbl>
+    <w:p/>
+    <w:p>
+      <w:pPr>
+        <w:pStyle w:val="Titolo2"/>
+      </w:pPr>
+      <w:r>
+        <w:t>8.8 TC UC 8</w:t>
+      </w:r>
+    </w:p>
+    <w:tbl>
+      <w:tblPr>
+        <w:tblStyle w:val="Grigliatabella"/>
+        <w:tblW w:w="0" w:type="auto"/>
+        <w:tblInd w:w="708" w:type="dxa"/>
+        <w:tblLook w:val="04A0" w:firstRow="1" w:lastRow="0" w:firstColumn="1" w:lastColumn="0" w:noHBand="0" w:noVBand="1"/>
+      </w:tblPr>
+      <w:tblGrid>
+        <w:gridCol w:w="4383"/>
+        <w:gridCol w:w="4537"/>
+      </w:tblGrid>
+      <w:tr>
+        <w:tc>
+          <w:tcPr>
+            <w:tcW w:w="4814" w:type="dxa"/>
+          </w:tcPr>
+          <w:p>
+            <w:pPr>
+              <w:ind w:left="0"/>
+            </w:pPr>
+            <w:r>
+              <w:t xml:space="preserve">ID </w:t>
+            </w:r>
+          </w:p>
+        </w:tc>
+        <w:tc>
+          <w:tcPr>
+            <w:tcW w:w="4814" w:type="dxa"/>
+          </w:tcPr>
+          <w:p>
+            <w:pPr>
+              <w:ind w:left="0"/>
+            </w:pPr>
+            <w:r>
+              <w:t>TC UC 8</w:t>
+            </w:r>
+          </w:p>
+        </w:tc>
+      </w:tr>
+      <w:tr>
+        <w:tc>
+          <w:tcPr>
+            <w:tcW w:w="4814" w:type="dxa"/>
+          </w:tcPr>
+          <w:p>
+            <w:pPr>
+              <w:ind w:left="0"/>
+            </w:pPr>
+            <w:r>
+              <w:t xml:space="preserve">Nome </w:t>
+            </w:r>
+          </w:p>
+        </w:tc>
+        <w:tc>
+          <w:tcPr>
+            <w:tcW w:w="4814" w:type="dxa"/>
+          </w:tcPr>
+          <w:p>
+            <w:pPr>
+              <w:ind w:left="0"/>
+            </w:pPr>
+            <w:r>
+              <w:t>Inizio / Carica Permanenza</w:t>
+            </w:r>
+          </w:p>
+        </w:tc>
+      </w:tr>
+      <w:tr>
+        <w:tc>
+          <w:tcPr>
+            <w:tcW w:w="4814" w:type="dxa"/>
+          </w:tcPr>
+          <w:p>
+            <w:pPr>
+              <w:ind w:left="0"/>
+            </w:pPr>
+            <w:r>
+              <w:t>Obiettivo</w:t>
+            </w:r>
+          </w:p>
+        </w:tc>
+        <w:tc>
+          <w:tcPr>
+            <w:tcW w:w="4814" w:type="dxa"/>
+          </w:tcPr>
+          <w:p>
+            <w:pPr>
+              <w:ind w:left="0"/>
+            </w:pPr>
+            <w:r>
+              <w:t>Testare la funzionalità di inserimento e caricamento di una permanenza nel database</w:t>
+            </w:r>
+          </w:p>
+        </w:tc>
+      </w:tr>
+      <w:tr>
+        <w:tc>
+          <w:tcPr>
+            <w:tcW w:w="4814" w:type="dxa"/>
+          </w:tcPr>
+          <w:p>
+            <w:pPr>
+              <w:ind w:left="0"/>
+            </w:pPr>
+            <w:r>
+              <w:t>Condizioni d’ingresso</w:t>
+            </w:r>
+          </w:p>
+        </w:tc>
+        <w:tc>
+          <w:tcPr>
+            <w:tcW w:w="4814" w:type="dxa"/>
+          </w:tcPr>
+          <w:p>
+            <w:pPr>
+              <w:ind w:left="0"/>
+            </w:pPr>
+          </w:p>
+        </w:tc>
+      </w:tr>
+      <w:tr>
+        <w:tc>
+          <w:tcPr>
+            <w:tcW w:w="4814" w:type="dxa"/>
+          </w:tcPr>
+          <w:p>
+            <w:pPr>
+              <w:ind w:left="0"/>
+            </w:pPr>
+            <w:r>
+              <w:t>Flusso d’eventi</w:t>
+            </w:r>
+          </w:p>
+        </w:tc>
+        <w:tc>
+          <w:tcPr>
+            <w:tcW w:w="4814" w:type="dxa"/>
+          </w:tcPr>
+          <w:p>
+            <w:pPr>
+              <w:pStyle w:val="Paragrafoelenco"/>
+              <w:numPr>
+                <w:ilvl w:val="0"/>
+                <w:numId w:val="17"/>
+              </w:numPr>
+            </w:pPr>
+            <w:r>
+              <w:t>Viene creata un’</w:t>
+            </w:r>
+            <w:r>
+              <w:t xml:space="preserve">entità </w:t>
+            </w:r>
+            <w:proofErr w:type="spellStart"/>
+            <w:r>
+              <w:t>anagraficaSt</w:t>
+            </w:r>
+            <w:r>
+              <w:t>anza</w:t>
+            </w:r>
+            <w:proofErr w:type="spellEnd"/>
+            <w:r>
+              <w:t xml:space="preserve"> di tipo permanenza</w:t>
+            </w:r>
+          </w:p>
+          <w:p>
+            <w:pPr>
+              <w:pStyle w:val="Paragrafoelenco"/>
+              <w:numPr>
+                <w:ilvl w:val="0"/>
+                <w:numId w:val="17"/>
+              </w:numPr>
+            </w:pPr>
+            <w:r>
+              <w:t>Vengono assegnati tutti i dati relativi alla permanenza</w:t>
+            </w:r>
+          </w:p>
+          <w:p>
+            <w:pPr>
+              <w:pStyle w:val="Paragrafoelenco"/>
+              <w:numPr>
+                <w:ilvl w:val="0"/>
+                <w:numId w:val="17"/>
+              </w:numPr>
+            </w:pPr>
+            <w:r>
+              <w:t>L’entità viene aggiunta al database</w:t>
+            </w:r>
+          </w:p>
+          <w:p>
+            <w:pPr>
+              <w:pStyle w:val="Paragrafoelenco"/>
+              <w:numPr>
+                <w:ilvl w:val="0"/>
+                <w:numId w:val="17"/>
+              </w:numPr>
+            </w:pPr>
+            <w:r>
+              <w:t>L’entità viene cercata nel database per assicurarsi che l’inserimento sia andato a buon fine</w:t>
+            </w:r>
+          </w:p>
+        </w:tc>
+      </w:tr>
+      <w:tr>
+        <w:tc>
+          <w:tcPr>
+            <w:tcW w:w="4814" w:type="dxa"/>
+          </w:tcPr>
+          <w:p>
+            <w:pPr>
+              <w:ind w:left="0"/>
+            </w:pPr>
+            <w:r>
+              <w:t>Condizioni d’uscita</w:t>
+            </w:r>
+          </w:p>
+        </w:tc>
+        <w:tc>
+          <w:tcPr>
+            <w:tcW w:w="4814" w:type="dxa"/>
+          </w:tcPr>
+          <w:p>
+            <w:pPr>
+              <w:ind w:left="0"/>
+            </w:pPr>
+            <w:r>
+              <w:t>Le operazioni vengono svolte correttamente o viene visualizzato un messaggio d’errore che specificherà quale passaggio non è andato a buon fine</w:t>
+            </w:r>
+          </w:p>
+        </w:tc>
+      </w:tr>
+    </w:tbl>
+    <w:p/>
+    <w:p>
+      <w:pPr>
+        <w:ind w:left="0"/>
+        <w:rPr>
+          <w:rFonts w:asciiTheme="majorHAnsi" w:eastAsiaTheme="majorEastAsia" w:hAnsiTheme="majorHAnsi" w:cstheme="majorBidi"/>
+          <w:noProof/>
+          <w:color w:val="2E74B5" w:themeColor="accent1" w:themeShade="BF"/>
+          <w:sz w:val="26"/>
+          <w:szCs w:val="26"/>
+        </w:rPr>
+      </w:pPr>
+      <w:r>
+        <w:br w:type="page"/>
+      </w:r>
+    </w:p>
+    <w:p>
+      <w:pPr>
+        <w:pStyle w:val="Titolo2"/>
+      </w:pPr>
+      <w:r>
+        <w:lastRenderedPageBreak/>
+        <w:t>8.9 TC UC 9</w:t>
+      </w:r>
+    </w:p>
+    <w:tbl>
+      <w:tblPr>
+        <w:tblStyle w:val="Grigliatabella"/>
+        <w:tblW w:w="0" w:type="auto"/>
+        <w:tblInd w:w="708" w:type="dxa"/>
+        <w:tblLook w:val="04A0" w:firstRow="1" w:lastRow="0" w:firstColumn="1" w:lastColumn="0" w:noHBand="0" w:noVBand="1"/>
+      </w:tblPr>
+      <w:tblGrid>
+        <w:gridCol w:w="4406"/>
+        <w:gridCol w:w="4514"/>
+      </w:tblGrid>
+      <w:tr>
+        <w:tc>
+          <w:tcPr>
+            <w:tcW w:w="4814" w:type="dxa"/>
+          </w:tcPr>
+          <w:p>
+            <w:pPr>
+              <w:ind w:left="0"/>
+            </w:pPr>
+            <w:r>
+              <w:t xml:space="preserve">ID </w:t>
+            </w:r>
+          </w:p>
+        </w:tc>
+        <w:tc>
+          <w:tcPr>
+            <w:tcW w:w="4814" w:type="dxa"/>
+          </w:tcPr>
+          <w:p>
+            <w:pPr>
+              <w:ind w:left="0"/>
+            </w:pPr>
+            <w:r>
+              <w:t>TC UC 9</w:t>
+            </w:r>
+          </w:p>
+        </w:tc>
+      </w:tr>
+      <w:tr>
+        <w:tc>
+          <w:tcPr>
+            <w:tcW w:w="4814" w:type="dxa"/>
+          </w:tcPr>
+          <w:p>
+            <w:pPr>
+              <w:ind w:left="0"/>
+            </w:pPr>
+            <w:r>
+              <w:t xml:space="preserve">Nome </w:t>
+            </w:r>
+          </w:p>
+        </w:tc>
+        <w:tc>
+          <w:tcPr>
+            <w:tcW w:w="4814" w:type="dxa"/>
+          </w:tcPr>
+          <w:p>
+            <w:pPr>
+              <w:ind w:left="0"/>
+            </w:pPr>
+            <w:r>
+              <w:t>Inizio / Carica Visita</w:t>
+            </w:r>
+          </w:p>
+        </w:tc>
+      </w:tr>
+      <w:tr>
+        <w:tc>
+          <w:tcPr>
+            <w:tcW w:w="4814" w:type="dxa"/>
+          </w:tcPr>
+          <w:p>
+            <w:pPr>
+              <w:ind w:left="0"/>
+            </w:pPr>
+            <w:r>
+              <w:t>Obiettivo</w:t>
+            </w:r>
+          </w:p>
+        </w:tc>
+        <w:tc>
+          <w:tcPr>
+            <w:tcW w:w="4814" w:type="dxa"/>
+          </w:tcPr>
+          <w:p>
+            <w:pPr>
+              <w:ind w:left="0"/>
+            </w:pPr>
+            <w:r>
+              <w:t>Testare la funzionalità di inserimento e caricamento di una visita nel database</w:t>
+            </w:r>
+          </w:p>
+        </w:tc>
+      </w:tr>
+      <w:tr>
+        <w:tc>
+          <w:tcPr>
+            <w:tcW w:w="4814" w:type="dxa"/>
+          </w:tcPr>
+          <w:p>
+            <w:pPr>
+              <w:ind w:left="0"/>
+            </w:pPr>
+            <w:r>
+              <w:t>Condizioni d’ingresso</w:t>
+            </w:r>
+          </w:p>
+        </w:tc>
+        <w:tc>
+          <w:tcPr>
+            <w:tcW w:w="4814" w:type="dxa"/>
+          </w:tcPr>
+          <w:p>
+            <w:pPr>
+              <w:ind w:left="0"/>
+            </w:pPr>
+          </w:p>
+        </w:tc>
+      </w:tr>
+      <w:tr>
+        <w:tc>
+          <w:tcPr>
+            <w:tcW w:w="4814" w:type="dxa"/>
+          </w:tcPr>
+          <w:p>
+            <w:pPr>
+              <w:ind w:left="0"/>
+            </w:pPr>
+            <w:r>
+              <w:t>Flusso d’eventi</w:t>
+            </w:r>
+          </w:p>
+        </w:tc>
+        <w:tc>
+          <w:tcPr>
+            <w:tcW w:w="4814" w:type="dxa"/>
+          </w:tcPr>
+          <w:p>
+            <w:pPr>
+              <w:pStyle w:val="Paragrafoelenco"/>
+              <w:numPr>
+                <w:ilvl w:val="0"/>
+                <w:numId w:val="18"/>
+              </w:numPr>
+            </w:pPr>
+            <w:r>
+              <w:t xml:space="preserve">Viene creata un’entità anagrafica stanza di tipo visita </w:t>
+            </w:r>
+          </w:p>
+          <w:p>
+            <w:pPr>
+              <w:pStyle w:val="Paragrafoelenco"/>
+              <w:numPr>
+                <w:ilvl w:val="0"/>
+                <w:numId w:val="18"/>
+              </w:numPr>
+            </w:pPr>
+            <w:r>
+              <w:t>Vengono assegnati tutti i dati relativi alla visita</w:t>
+            </w:r>
+          </w:p>
+          <w:p>
+            <w:pPr>
+              <w:pStyle w:val="Paragrafoelenco"/>
+              <w:numPr>
+                <w:ilvl w:val="0"/>
+                <w:numId w:val="18"/>
+              </w:numPr>
+            </w:pPr>
+            <w:r>
+              <w:t>L’entità viene aggiunta al database</w:t>
+            </w:r>
+          </w:p>
+          <w:p>
+            <w:pPr>
+              <w:pStyle w:val="Paragrafoelenco"/>
+              <w:numPr>
+                <w:ilvl w:val="0"/>
+                <w:numId w:val="18"/>
+              </w:numPr>
+            </w:pPr>
+            <w:r>
+              <w:t>L’entità viene cercata nel database per assicurarsi che l’inserimento sia andato a buon fine</w:t>
+            </w:r>
+          </w:p>
+        </w:tc>
+      </w:tr>
+      <w:tr>
+        <w:tc>
+          <w:tcPr>
+            <w:tcW w:w="4814" w:type="dxa"/>
+          </w:tcPr>
+          <w:p>
+            <w:pPr>
+              <w:ind w:left="0"/>
+            </w:pPr>
+            <w:r>
+              <w:t>Condizioni d’uscita</w:t>
+            </w:r>
+          </w:p>
+        </w:tc>
+        <w:tc>
+          <w:tcPr>
+            <w:tcW w:w="4814" w:type="dxa"/>
+          </w:tcPr>
+          <w:p>
+            <w:pPr>
+              <w:ind w:left="0"/>
+            </w:pPr>
+            <w:r>
+              <w:t>Le operazioni vengono svolte correttamente o viene visualizzato un messaggio d’errore che specificherà quale passaggio non è andato a buon fine</w:t>
+            </w:r>
+          </w:p>
+        </w:tc>
+      </w:tr>
+    </w:tbl>
+    <w:p/>
+    <w:p>
+      <w:pPr>
+        <w:pStyle w:val="Titolo2"/>
+      </w:pPr>
+      <w:r>
+        <w:t>8.10</w:t>
+      </w:r>
+      <w:r>
+        <w:t xml:space="preserve"> TC UC 10 </w:t>
+      </w:r>
+    </w:p>
+    <w:tbl>
+      <w:tblPr>
+        <w:tblStyle w:val="Grigliatabella"/>
+        <w:tblW w:w="0" w:type="auto"/>
+        <w:tblInd w:w="708" w:type="dxa"/>
+        <w:tblLook w:val="04A0" w:firstRow="1" w:lastRow="0" w:firstColumn="1" w:lastColumn="0" w:noHBand="0" w:noVBand="1"/>
+      </w:tblPr>
+      <w:tblGrid>
+        <w:gridCol w:w="4376"/>
+        <w:gridCol w:w="4544"/>
+      </w:tblGrid>
+      <w:tr>
+        <w:tc>
+          <w:tcPr>
+            <w:tcW w:w="4814" w:type="dxa"/>
+          </w:tcPr>
+          <w:p>
+            <w:pPr>
+              <w:ind w:left="0"/>
+            </w:pPr>
+            <w:r>
+              <w:t xml:space="preserve">ID </w:t>
+            </w:r>
+          </w:p>
+        </w:tc>
+        <w:tc>
+          <w:tcPr>
+            <w:tcW w:w="4814" w:type="dxa"/>
+          </w:tcPr>
+          <w:p>
+            <w:pPr>
+              <w:ind w:left="0"/>
+            </w:pPr>
+            <w:r>
+              <w:t>TC UC 10</w:t>
+            </w:r>
+          </w:p>
+        </w:tc>
+      </w:tr>
+      <w:tr>
+        <w:tc>
+          <w:tcPr>
+            <w:tcW w:w="4814" w:type="dxa"/>
+          </w:tcPr>
+          <w:p>
+            <w:pPr>
+              <w:ind w:left="0"/>
+            </w:pPr>
+            <w:r>
+              <w:t xml:space="preserve">Nome </w:t>
+            </w:r>
+          </w:p>
+        </w:tc>
+        <w:tc>
+          <w:tcPr>
+            <w:tcW w:w="4814" w:type="dxa"/>
+          </w:tcPr>
+          <w:p>
+            <w:pPr>
+              <w:ind w:left="0"/>
+            </w:pPr>
+            <w:r>
+              <w:t>Termina Permanenza</w:t>
+            </w:r>
+          </w:p>
+        </w:tc>
+      </w:tr>
+      <w:tr>
+        <w:tc>
+          <w:tcPr>
+            <w:tcW w:w="4814" w:type="dxa"/>
+          </w:tcPr>
+          <w:p>
+            <w:pPr>
+              <w:ind w:left="0"/>
+            </w:pPr>
+            <w:r>
+              <w:t>Obiettivo</w:t>
+            </w:r>
+          </w:p>
+        </w:tc>
+        <w:tc>
+          <w:tcPr>
+            <w:tcW w:w="4814" w:type="dxa"/>
+          </w:tcPr>
+          <w:p>
+            <w:pPr>
+              <w:ind w:left="0"/>
+            </w:pPr>
+            <w:r>
+              <w:t xml:space="preserve">Testare la funzionalità </w:t>
+            </w:r>
+            <w:r>
+              <w:t>che permette di terminare una permanenza</w:t>
+            </w:r>
+          </w:p>
+        </w:tc>
+      </w:tr>
+      <w:tr>
+        <w:tc>
+          <w:tcPr>
+            <w:tcW w:w="4814" w:type="dxa"/>
+          </w:tcPr>
+          <w:p>
+            <w:pPr>
+              <w:ind w:left="0"/>
+            </w:pPr>
+            <w:r>
+              <w:t>Condizioni d’ingresso</w:t>
+            </w:r>
+          </w:p>
+        </w:tc>
+        <w:tc>
+          <w:tcPr>
+            <w:tcW w:w="4814" w:type="dxa"/>
+          </w:tcPr>
+          <w:p>
+            <w:pPr>
+              <w:ind w:left="0"/>
+            </w:pPr>
+          </w:p>
+        </w:tc>
+      </w:tr>
+      <w:tr>
+        <w:tc>
+          <w:tcPr>
+            <w:tcW w:w="4814" w:type="dxa"/>
+          </w:tcPr>
+          <w:p>
+            <w:pPr>
+              <w:ind w:left="0"/>
+            </w:pPr>
+            <w:r>
+              <w:t>Flusso d’eventi</w:t>
+            </w:r>
+          </w:p>
+        </w:tc>
+        <w:tc>
+          <w:tcPr>
+            <w:tcW w:w="4814" w:type="dxa"/>
+          </w:tcPr>
+          <w:p>
+            <w:pPr>
+              <w:pStyle w:val="Paragrafoelenco"/>
+              <w:numPr>
+                <w:ilvl w:val="0"/>
+                <w:numId w:val="19"/>
+              </w:numPr>
+            </w:pPr>
+            <w:r>
+              <w:t>Viene selezionata la l’</w:t>
+            </w:r>
+            <w:proofErr w:type="spellStart"/>
+            <w:r>
+              <w:t>anagraficaStanza</w:t>
+            </w:r>
+            <w:proofErr w:type="spellEnd"/>
+            <w:r>
+              <w:t xml:space="preserve"> di tipo permanenza da contrassegnare come terminata all’interno del database</w:t>
+            </w:r>
+          </w:p>
+          <w:p>
+            <w:pPr>
+              <w:pStyle w:val="Paragrafoelenco"/>
+              <w:numPr>
+                <w:ilvl w:val="0"/>
+                <w:numId w:val="19"/>
+              </w:numPr>
+            </w:pPr>
+            <w:r>
+              <w:t>Vengono inseriti la data e l’ora d’uscita e il prezzo da pagare per la permanenza</w:t>
+            </w:r>
+          </w:p>
+          <w:p>
+            <w:pPr>
+              <w:pStyle w:val="Paragrafoelenco"/>
+              <w:numPr>
+                <w:ilvl w:val="0"/>
+                <w:numId w:val="19"/>
+              </w:numPr>
+            </w:pPr>
+            <w:r>
+              <w:t xml:space="preserve">La permanenza aggiornata con i dati di conclusione viene cercata nel database per accertarsi che l’operazione sia andata a buon fine  </w:t>
+            </w:r>
+          </w:p>
+        </w:tc>
+      </w:tr>
+      <w:tr>
+        <w:tc>
+          <w:tcPr>
+            <w:tcW w:w="4814" w:type="dxa"/>
+          </w:tcPr>
+          <w:p>
+            <w:pPr>
+              <w:ind w:left="0"/>
+            </w:pPr>
+            <w:r>
+              <w:t>Condizioni d’uscita</w:t>
+            </w:r>
+          </w:p>
+        </w:tc>
+        <w:tc>
+          <w:tcPr>
+            <w:tcW w:w="4814" w:type="dxa"/>
+          </w:tcPr>
+          <w:p>
+            <w:pPr>
+              <w:ind w:left="0"/>
+            </w:pPr>
+            <w:r>
+              <w:t>Le operazioni vengono svolte correttamente o viene visualizzato un messaggio d’errore che specificherà quale passaggio non è andato a buon fine</w:t>
+            </w:r>
+          </w:p>
+        </w:tc>
+      </w:tr>
+    </w:tbl>
+    <w:p/>
+    <w:p>
+      <w:pPr>
+        <w:ind w:left="0"/>
+      </w:pPr>
+      <w:r>
+        <w:br w:type="page"/>
+      </w:r>
+    </w:p>
+    <w:p>
+      <w:pPr>
+        <w:pStyle w:val="Titolo2"/>
+      </w:pPr>
+      <w:r>
+        <w:lastRenderedPageBreak/>
+        <w:t>8.11 TC UC 11</w:t>
+      </w:r>
+    </w:p>
+    <w:tbl>
+      <w:tblPr>
+        <w:tblStyle w:val="Grigliatabella"/>
+        <w:tblW w:w="0" w:type="auto"/>
+        <w:tblInd w:w="708" w:type="dxa"/>
+        <w:tblLook w:val="04A0" w:firstRow="1" w:lastRow="0" w:firstColumn="1" w:lastColumn="0" w:noHBand="0" w:noVBand="1"/>
+      </w:tblPr>
+      <w:tblGrid>
+        <w:gridCol w:w="4376"/>
+        <w:gridCol w:w="4544"/>
+      </w:tblGrid>
+      <w:tr>
+        <w:tc>
+          <w:tcPr>
+            <w:tcW w:w="4814" w:type="dxa"/>
+          </w:tcPr>
+          <w:p>
+            <w:pPr>
+              <w:ind w:left="0"/>
+            </w:pPr>
+            <w:r>
+              <w:t xml:space="preserve">ID </w:t>
+            </w:r>
+          </w:p>
+        </w:tc>
+        <w:tc>
+          <w:tcPr>
+            <w:tcW w:w="4814" w:type="dxa"/>
+          </w:tcPr>
+          <w:p>
+            <w:pPr>
+              <w:ind w:left="0"/>
+            </w:pPr>
+            <w:r>
+              <w:t>TC UC 1</w:t>
+            </w:r>
+            <w:r>
+              <w:t>1</w:t>
+            </w:r>
+          </w:p>
+        </w:tc>
+      </w:tr>
+      <w:tr>
+        <w:tc>
+          <w:tcPr>
+            <w:tcW w:w="4814" w:type="dxa"/>
+          </w:tcPr>
+          <w:p>
+            <w:pPr>
+              <w:ind w:left="0"/>
+            </w:pPr>
+            <w:r>
+              <w:t xml:space="preserve">Nome </w:t>
+            </w:r>
+          </w:p>
+        </w:tc>
+        <w:tc>
+          <w:tcPr>
+            <w:tcW w:w="4814" w:type="dxa"/>
+          </w:tcPr>
+          <w:p>
+            <w:pPr>
+              <w:ind w:left="0"/>
+            </w:pPr>
+            <w:r>
+              <w:t xml:space="preserve">Termina </w:t>
+            </w:r>
+            <w:r>
+              <w:t>Visita</w:t>
+            </w:r>
+          </w:p>
+        </w:tc>
+      </w:tr>
+      <w:tr>
+        <w:tc>
+          <w:tcPr>
+            <w:tcW w:w="4814" w:type="dxa"/>
+          </w:tcPr>
+          <w:p>
+            <w:pPr>
+              <w:ind w:left="0"/>
+            </w:pPr>
+            <w:r>
+              <w:t>Obiettivo</w:t>
+            </w:r>
+          </w:p>
+        </w:tc>
+        <w:tc>
+          <w:tcPr>
+            <w:tcW w:w="4814" w:type="dxa"/>
+          </w:tcPr>
+          <w:p>
+            <w:pPr>
+              <w:ind w:left="0"/>
+            </w:pPr>
+            <w:r>
+              <w:t xml:space="preserve">Testare la funzionalità che permette di terminare una </w:t>
+            </w:r>
+            <w:r>
+              <w:t>visita</w:t>
+            </w:r>
+          </w:p>
+        </w:tc>
+      </w:tr>
+      <w:tr>
+        <w:tc>
+          <w:tcPr>
+            <w:tcW w:w="4814" w:type="dxa"/>
+          </w:tcPr>
+          <w:p>
+            <w:pPr>
+              <w:ind w:left="0"/>
+            </w:pPr>
+            <w:r>
+              <w:t>Condizioni d’ingresso</w:t>
+            </w:r>
+          </w:p>
+        </w:tc>
+        <w:tc>
+          <w:tcPr>
+            <w:tcW w:w="4814" w:type="dxa"/>
+          </w:tcPr>
+          <w:p>
+            <w:pPr>
+              <w:ind w:left="0"/>
+            </w:pPr>
+          </w:p>
+        </w:tc>
+      </w:tr>
+      <w:tr>
+        <w:tc>
+          <w:tcPr>
+            <w:tcW w:w="4814" w:type="dxa"/>
+          </w:tcPr>
+          <w:p>
+            <w:pPr>
+              <w:ind w:left="0"/>
+            </w:pPr>
+            <w:r>
+              <w:t>Flusso d’eventi</w:t>
+            </w:r>
+          </w:p>
+        </w:tc>
+        <w:tc>
+          <w:tcPr>
+            <w:tcW w:w="4814" w:type="dxa"/>
+          </w:tcPr>
+          <w:p>
+            <w:pPr>
+              <w:pStyle w:val="Paragrafoelenco"/>
+              <w:numPr>
+                <w:ilvl w:val="0"/>
+                <w:numId w:val="20"/>
+              </w:numPr>
+            </w:pPr>
+            <w:r>
+              <w:t>Viene selezionata la l’</w:t>
+            </w:r>
+            <w:proofErr w:type="spellStart"/>
+            <w:r>
+              <w:t>anagraficaStanza</w:t>
+            </w:r>
+            <w:proofErr w:type="spellEnd"/>
+            <w:r>
+              <w:t xml:space="preserve"> di tipo </w:t>
+            </w:r>
+            <w:r>
+              <w:t>visita</w:t>
+            </w:r>
+            <w:r>
+              <w:t xml:space="preserve"> da contrassegnare come terminata all’interno del database</w:t>
+            </w:r>
+          </w:p>
+          <w:p>
+            <w:pPr>
+              <w:pStyle w:val="Paragrafoelenco"/>
+              <w:numPr>
+                <w:ilvl w:val="0"/>
+                <w:numId w:val="20"/>
+              </w:numPr>
+            </w:pPr>
+            <w:r>
+              <w:t xml:space="preserve">Vengono inseriti la data e l’ora d’uscita </w:t>
+            </w:r>
+          </w:p>
+          <w:p>
+            <w:pPr>
+              <w:pStyle w:val="Paragrafoelenco"/>
+              <w:numPr>
+                <w:ilvl w:val="0"/>
+                <w:numId w:val="20"/>
+              </w:numPr>
+            </w:pPr>
+            <w:r>
+              <w:t xml:space="preserve">La </w:t>
+            </w:r>
+            <w:r>
+              <w:t>visita</w:t>
+            </w:r>
+            <w:r>
+              <w:t xml:space="preserve"> aggiornata con i dati di conclusione viene cercata nel database per accertarsi che l’operazione sia andata a buon fine  </w:t>
+            </w:r>
+          </w:p>
+        </w:tc>
+      </w:tr>
+      <w:tr>
+        <w:tc>
+          <w:tcPr>
+            <w:tcW w:w="4814" w:type="dxa"/>
+          </w:tcPr>
+          <w:p>
+            <w:pPr>
+              <w:ind w:left="0"/>
+            </w:pPr>
+            <w:r>
+              <w:t>Condizioni d’uscita</w:t>
+            </w:r>
+          </w:p>
+        </w:tc>
+        <w:tc>
+          <w:tcPr>
+            <w:tcW w:w="4814" w:type="dxa"/>
+          </w:tcPr>
+          <w:p>
+            <w:pPr>
+              <w:ind w:left="0"/>
+            </w:pPr>
+            <w:r>
+              <w:t>Le operazioni vengono svolte correttamente o viene visualizzato un messaggio d’errore che specificherà quale passaggio non è andato a buon fine</w:t>
+            </w:r>
+          </w:p>
+        </w:tc>
+      </w:tr>
+    </w:tbl>
+    <w:p/>
+    <w:p>
+      <w:pPr>
+        <w:pStyle w:val="Titolo2"/>
+      </w:pPr>
+      <w:r>
+        <w:t xml:space="preserve">8.12 TC UC 12 </w:t>
+      </w:r>
+    </w:p>
+    <w:tbl>
+      <w:tblPr>
+        <w:tblStyle w:val="Grigliatabella"/>
+        <w:tblW w:w="0" w:type="auto"/>
+        <w:tblInd w:w="708" w:type="dxa"/>
+        <w:tblLook w:val="04A0" w:firstRow="1" w:lastRow="0" w:firstColumn="1" w:lastColumn="0" w:noHBand="0" w:noVBand="1"/>
+      </w:tblPr>
+      <w:tblGrid>
+        <w:gridCol w:w="4417"/>
+        <w:gridCol w:w="4503"/>
+      </w:tblGrid>
+      <w:tr>
+        <w:tc>
+          <w:tcPr>
+            <w:tcW w:w="4814" w:type="dxa"/>
+          </w:tcPr>
+          <w:p>
+            <w:pPr>
+              <w:ind w:left="0"/>
+            </w:pPr>
+            <w:r>
+              <w:t xml:space="preserve">ID </w:t>
+            </w:r>
+          </w:p>
+        </w:tc>
+        <w:tc>
+          <w:tcPr>
+            <w:tcW w:w="4814" w:type="dxa"/>
+          </w:tcPr>
+          <w:p>
+            <w:pPr>
+              <w:ind w:left="0"/>
+            </w:pPr>
+            <w:r>
+              <w:t>TC UC 1</w:t>
+            </w:r>
+            <w:r>
+              <w:t>2</w:t>
+            </w:r>
+          </w:p>
+        </w:tc>
+      </w:tr>
+      <w:tr>
+        <w:tc>
+          <w:tcPr>
+            <w:tcW w:w="4814" w:type="dxa"/>
+          </w:tcPr>
+          <w:p>
+            <w:pPr>
+              <w:ind w:left="0"/>
+            </w:pPr>
+            <w:r>
+              <w:t xml:space="preserve">Nome </w:t>
+            </w:r>
+          </w:p>
+        </w:tc>
+        <w:tc>
+          <w:tcPr>
+            <w:tcW w:w="4814" w:type="dxa"/>
+          </w:tcPr>
+          <w:p>
+            <w:pPr>
+              <w:ind w:left="0"/>
+            </w:pPr>
+            <w:r>
+              <w:t>Rimuovi stanza</w:t>
+            </w:r>
+          </w:p>
+        </w:tc>
+      </w:tr>
+      <w:tr>
+        <w:tc>
+          <w:tcPr>
+            <w:tcW w:w="4814" w:type="dxa"/>
+          </w:tcPr>
+          <w:p>
+            <w:pPr>
+              <w:ind w:left="0"/>
+            </w:pPr>
+            <w:r>
+              <w:t>Obiettivo</w:t>
+            </w:r>
+          </w:p>
+        </w:tc>
+        <w:tc>
+          <w:tcPr>
+            <w:tcW w:w="4814" w:type="dxa"/>
+          </w:tcPr>
+          <w:p>
+            <w:pPr>
+              <w:ind w:left="0"/>
+            </w:pPr>
+            <w:r>
+              <w:t xml:space="preserve">Testare la funzionalità che permette di </w:t>
+            </w:r>
+            <w:r>
+              <w:t>rimuovere una stanza</w:t>
+            </w:r>
+          </w:p>
+        </w:tc>
+      </w:tr>
+      <w:tr>
+        <w:tc>
+          <w:tcPr>
+            <w:tcW w:w="4814" w:type="dxa"/>
+          </w:tcPr>
+          <w:p>
+            <w:pPr>
+              <w:ind w:left="0"/>
+            </w:pPr>
+            <w:r>
+              <w:t>Condizioni d’ingresso</w:t>
+            </w:r>
+          </w:p>
+        </w:tc>
+        <w:tc>
+          <w:tcPr>
+            <w:tcW w:w="4814" w:type="dxa"/>
+          </w:tcPr>
+          <w:p>
+            <w:pPr>
+              <w:ind w:left="0"/>
+            </w:pPr>
+          </w:p>
+        </w:tc>
+      </w:tr>
+      <w:tr>
+        <w:tc>
+          <w:tcPr>
+            <w:tcW w:w="4814" w:type="dxa"/>
+          </w:tcPr>
+          <w:p>
+            <w:pPr>
+              <w:ind w:left="0"/>
+            </w:pPr>
+            <w:r>
+              <w:t>Flusso d’eventi</w:t>
+            </w:r>
+          </w:p>
+        </w:tc>
+        <w:tc>
+          <w:tcPr>
+            <w:tcW w:w="4814" w:type="dxa"/>
+          </w:tcPr>
+          <w:p>
+            <w:pPr>
+              <w:pStyle w:val="Paragrafoelenco"/>
+              <w:numPr>
+                <w:ilvl w:val="0"/>
+                <w:numId w:val="21"/>
+              </w:numPr>
+            </w:pPr>
+            <w:r>
+              <w:t>Viene selezionata la stanza da rimuovere dal database</w:t>
+            </w:r>
+          </w:p>
+          <w:p>
+            <w:pPr>
+              <w:pStyle w:val="Paragrafoelenco"/>
+              <w:numPr>
+                <w:ilvl w:val="0"/>
+                <w:numId w:val="21"/>
+              </w:numPr>
+            </w:pPr>
+            <w:r>
+              <w:t>La stanza viene rimossa</w:t>
+            </w:r>
+            <w:r>
+              <w:t xml:space="preserve"> </w:t>
+            </w:r>
+          </w:p>
+        </w:tc>
+      </w:tr>
+      <w:tr>
+        <w:tc>
+          <w:tcPr>
+            <w:tcW w:w="4814" w:type="dxa"/>
+          </w:tcPr>
+          <w:p>
+            <w:pPr>
+              <w:ind w:left="0"/>
+            </w:pPr>
+            <w:r>
+              <w:t>Condizioni d’uscita</w:t>
+            </w:r>
+          </w:p>
+        </w:tc>
+        <w:tc>
+          <w:tcPr>
+            <w:tcW w:w="4814" w:type="dxa"/>
+          </w:tcPr>
+          <w:p>
+            <w:pPr>
+              <w:ind w:left="0"/>
+            </w:pPr>
+            <w:r>
+              <w:t>Le operazioni vengono svolte correttamente o viene visualizzato un messaggio d’errore che specificherà quale passaggio non è andato a buon fine</w:t>
+            </w:r>
+          </w:p>
+        </w:tc>
+      </w:tr>
+    </w:tbl>
+    <w:p/>
+    <w:p>
+      <w:pPr>
+        <w:pStyle w:val="Titolo2"/>
+      </w:pPr>
+      <w:r>
+        <w:t>8.13 TC UC 13</w:t>
+      </w:r>
+    </w:p>
+    <w:tbl>
+      <w:tblPr>
+        <w:tblStyle w:val="Grigliatabella"/>
+        <w:tblW w:w="0" w:type="auto"/>
+        <w:tblInd w:w="708" w:type="dxa"/>
+        <w:tblLook w:val="04A0" w:firstRow="1" w:lastRow="0" w:firstColumn="1" w:lastColumn="0" w:noHBand="0" w:noVBand="1"/>
+      </w:tblPr>
+      <w:tblGrid>
+        <w:gridCol w:w="4417"/>
+        <w:gridCol w:w="4503"/>
+      </w:tblGrid>
+      <w:tr>
+        <w:tc>
+          <w:tcPr>
+            <w:tcW w:w="4814" w:type="dxa"/>
+          </w:tcPr>
+          <w:p>
+            <w:pPr>
+              <w:ind w:left="0"/>
+            </w:pPr>
+            <w:r>
+              <w:t xml:space="preserve">ID </w:t>
+            </w:r>
+          </w:p>
+        </w:tc>
+        <w:tc>
+          <w:tcPr>
+            <w:tcW w:w="4814" w:type="dxa"/>
+          </w:tcPr>
+          <w:p>
+            <w:pPr>
+              <w:ind w:left="0"/>
+            </w:pPr>
+            <w:r>
+              <w:t>TC UC 1</w:t>
+            </w:r>
+            <w:r>
+              <w:t>3</w:t>
+            </w:r>
+          </w:p>
+        </w:tc>
+      </w:tr>
+      <w:tr>
+        <w:tc>
+          <w:tcPr>
+            <w:tcW w:w="4814" w:type="dxa"/>
+          </w:tcPr>
+          <w:p>
+            <w:pPr>
+              <w:ind w:left="0"/>
+            </w:pPr>
+            <w:r>
+              <w:t xml:space="preserve">Nome </w:t>
+            </w:r>
+          </w:p>
+        </w:tc>
+        <w:tc>
+          <w:tcPr>
+            <w:tcW w:w="4814" w:type="dxa"/>
+          </w:tcPr>
+          <w:p>
+            <w:pPr>
+              <w:ind w:left="0"/>
+            </w:pPr>
+            <w:r>
+              <w:t>Rimuovi st</w:t>
+            </w:r>
+            <w:r>
+              <w:t>ruttura</w:t>
+            </w:r>
+          </w:p>
+        </w:tc>
+      </w:tr>
+      <w:tr>
+        <w:tc>
+          <w:tcPr>
+            <w:tcW w:w="4814" w:type="dxa"/>
+          </w:tcPr>
+          <w:p>
+            <w:pPr>
+              <w:ind w:left="0"/>
+            </w:pPr>
+            <w:r>
+              <w:t>Obiettivo</w:t>
+            </w:r>
+          </w:p>
+        </w:tc>
+        <w:tc>
+          <w:tcPr>
+            <w:tcW w:w="4814" w:type="dxa"/>
+          </w:tcPr>
+          <w:p>
+            <w:pPr>
+              <w:ind w:left="0"/>
+            </w:pPr>
+            <w:r>
+              <w:t xml:space="preserve">Testare la funzionalità che permette di </w:t>
+            </w:r>
+            <w:r>
+              <w:t>r</w:t>
+            </w:r>
+            <w:r>
+              <w:t xml:space="preserve">imuovere una </w:t>
+            </w:r>
+            <w:r>
+              <w:t>struttura</w:t>
+            </w:r>
+          </w:p>
+        </w:tc>
+      </w:tr>
+      <w:tr>
+        <w:tc>
+          <w:tcPr>
+            <w:tcW w:w="4814" w:type="dxa"/>
+          </w:tcPr>
+          <w:p>
+            <w:pPr>
+              <w:ind w:left="0"/>
+            </w:pPr>
+            <w:r>
+              <w:t>Condizioni d’ingresso</w:t>
+            </w:r>
+          </w:p>
+        </w:tc>
+        <w:tc>
+          <w:tcPr>
+            <w:tcW w:w="4814" w:type="dxa"/>
+          </w:tcPr>
+          <w:p>
+            <w:pPr>
+              <w:ind w:left="0"/>
+            </w:pPr>
+          </w:p>
+        </w:tc>
+      </w:tr>
+      <w:tr>
+        <w:tc>
+          <w:tcPr>
+            <w:tcW w:w="4814" w:type="dxa"/>
+          </w:tcPr>
+          <w:p>
+            <w:pPr>
+              <w:ind w:left="0"/>
+            </w:pPr>
+            <w:r>
+              <w:t>Flusso d’eventi</w:t>
+            </w:r>
+          </w:p>
+        </w:tc>
+        <w:tc>
+          <w:tcPr>
+            <w:tcW w:w="4814" w:type="dxa"/>
+          </w:tcPr>
+          <w:p>
+            <w:pPr>
+              <w:pStyle w:val="Paragrafoelenco"/>
+              <w:numPr>
+                <w:ilvl w:val="0"/>
+                <w:numId w:val="22"/>
+              </w:numPr>
+            </w:pPr>
+            <w:r>
+              <w:t>Viene selezionata la struttura</w:t>
+            </w:r>
+            <w:r>
+              <w:t xml:space="preserve"> da rimuovere dal database</w:t>
+            </w:r>
+          </w:p>
+          <w:p>
+            <w:pPr>
+              <w:pStyle w:val="Paragrafoelenco"/>
+              <w:numPr>
+                <w:ilvl w:val="0"/>
+                <w:numId w:val="22"/>
+              </w:numPr>
+            </w:pPr>
+            <w:r>
+              <w:t>La st</w:t>
+            </w:r>
+            <w:r>
+              <w:t>ruttura</w:t>
+            </w:r>
+            <w:r>
+              <w:t xml:space="preserve"> viene rimossa </w:t>
+            </w:r>
+          </w:p>
+        </w:tc>
+      </w:tr>
+      <w:tr>
+        <w:tc>
+          <w:tcPr>
+            <w:tcW w:w="4814" w:type="dxa"/>
+          </w:tcPr>
+          <w:p>
+            <w:pPr>
+              <w:ind w:left="0"/>
+            </w:pPr>
+            <w:r>
+              <w:t>Condizioni d’uscita</w:t>
+            </w:r>
+          </w:p>
+        </w:tc>
+        <w:tc>
+          <w:tcPr>
+            <w:tcW w:w="4814" w:type="dxa"/>
+          </w:tcPr>
+          <w:p>
+            <w:pPr>
+              <w:ind w:left="0"/>
+            </w:pPr>
+            <w:r>
+              <w:t>Le operazioni vengono svolte correttamente o viene visualizzato un messaggio d’errore che specificherà quale passaggio non è andato a buon fine</w:t>
+            </w:r>
+          </w:p>
+        </w:tc>
+      </w:tr>
+    </w:tbl>
+    <w:p/>
+    <w:p/>
     <w:p>
       <w:pPr>
         <w:pStyle w:val="Titolo1"/>
       </w:pPr>
       <w:r>
+        <w:lastRenderedPageBreak/>
         <w:t>Testing Schedule</w:t>
       </w:r>
     </w:p>
@@ -5654,7 +8493,6 @@
         <w:ind w:left="1428" w:hanging="360"/>
       </w:pPr>
       <w:r>
-        <w:lastRenderedPageBreak/>
         <w:br/>
       </w:r>
     </w:p>
@@ -5779,7 +8617,7 @@
         <w:noProof/>
         <w:color w:val="5B9BD5" w:themeColor="accent1"/>
       </w:rPr>
-      <w:t>9</w:t>
+      <w:t>3</w:t>
     </w:r>
     <w:r>
       <w:rPr>
@@ -5874,13 +8712,7 @@
               <w:noProof/>
             </w:rPr>
             <w:tab/>
-            <w:t>Versione: 1.0</w:t>
-          </w:r>
-          <w:r>
-            <w:rPr>
-              <w:noProof/>
-            </w:rPr>
-            <w:t>.0</w:t>
+            <w:t>Versione: 1.0.0</w:t>
           </w:r>
         </w:p>
       </w:tc>
@@ -5926,13 +8758,19 @@
             <w:rPr>
               <w:noProof/>
             </w:rPr>
-            <w:t>Data: 04/04</w:t>
+            <w:t>Data:</w:t>
           </w:r>
           <w:r>
             <w:rPr>
               <w:noProof/>
             </w:rPr>
-            <w:t>/2016</w:t>
+            <w:t xml:space="preserve"> 06</w:t>
+          </w:r>
+          <w:r>
+            <w:rPr>
+              <w:noProof/>
+            </w:rPr>
+            <w:t>/04/2016</w:t>
           </w:r>
         </w:p>
       </w:tc>
@@ -5949,6 +8787,178 @@
 <file path=word/numbering.xml><?xml version="1.0" encoding="utf-8"?>
 <w:numbering xmlns:wpc="http://schemas.microsoft.com/office/word/2010/wordprocessingCanvas" xmlns:mo="http://schemas.microsoft.com/office/mac/office/2008/main" xmlns:mc="http://schemas.openxmlformats.org/markup-compatibility/2006" xmlns:mv="urn:schemas-microsoft-com:mac:vml" xmlns:o="urn:schemas-microsoft-com:office:office" xmlns:r="http://schemas.openxmlformats.org/officeDocument/2006/relationships" xmlns:m="http://schemas.openxmlformats.org/officeDocument/2006/math" xmlns:v="urn:schemas-microsoft-com:vml" xmlns:wp14="http://schemas.microsoft.com/office/word/2010/wordprocessingDrawing" xmlns:wp="http://schemas.openxmlformats.org/drawingml/2006/wordprocessingDrawing" xmlns:w10="urn:schemas-microsoft-com:office:word" xmlns:w="http://schemas.openxmlformats.org/wordprocessingml/2006/main" xmlns:w14="http://schemas.microsoft.com/office/word/2010/wordml" xmlns:w15="http://schemas.microsoft.com/office/word/2012/wordml" xmlns:wpg="http://schemas.microsoft.com/office/word/2010/wordprocessingGroup" xmlns:wpi="http://schemas.microsoft.com/office/word/2010/wordprocessingInk" xmlns:wne="http://schemas.microsoft.com/office/word/2006/wordml" xmlns:wps="http://schemas.microsoft.com/office/word/2010/wordprocessingShape" mc:Ignorable="w14 w15 wp14">
   <w:abstractNum w:abstractNumId="0">
+    <w:nsid w:val="0878073F"/>
+    <w:multiLevelType w:val="hybridMultilevel"/>
+    <w:tmpl w:val="8C1EDCA8"/>
+    <w:lvl w:ilvl="0" w:tplc="0410000F">
+      <w:start w:val="1"/>
+      <w:numFmt w:val="decimal"/>
+      <w:lvlText w:val="%1."/>
+      <w:lvlJc w:val="left"/>
+      <w:pPr>
+        <w:ind w:left="720" w:hanging="360"/>
+      </w:pPr>
+    </w:lvl>
+    <w:lvl w:ilvl="1" w:tplc="04100019" w:tentative="1">
+      <w:start w:val="1"/>
+      <w:numFmt w:val="lowerLetter"/>
+      <w:lvlText w:val="%2."/>
+      <w:lvlJc w:val="left"/>
+      <w:pPr>
+        <w:ind w:left="1440" w:hanging="360"/>
+      </w:pPr>
+    </w:lvl>
+    <w:lvl w:ilvl="2" w:tplc="0410001B" w:tentative="1">
+      <w:start w:val="1"/>
+      <w:numFmt w:val="lowerRoman"/>
+      <w:lvlText w:val="%3."/>
+      <w:lvlJc w:val="right"/>
+      <w:pPr>
+        <w:ind w:left="2160" w:hanging="180"/>
+      </w:pPr>
+    </w:lvl>
+    <w:lvl w:ilvl="3" w:tplc="0410000F" w:tentative="1">
+      <w:start w:val="1"/>
+      <w:numFmt w:val="decimal"/>
+      <w:lvlText w:val="%4."/>
+      <w:lvlJc w:val="left"/>
+      <w:pPr>
+        <w:ind w:left="2880" w:hanging="360"/>
+      </w:pPr>
+    </w:lvl>
+    <w:lvl w:ilvl="4" w:tplc="04100019" w:tentative="1">
+      <w:start w:val="1"/>
+      <w:numFmt w:val="lowerLetter"/>
+      <w:lvlText w:val="%5."/>
+      <w:lvlJc w:val="left"/>
+      <w:pPr>
+        <w:ind w:left="3600" w:hanging="360"/>
+      </w:pPr>
+    </w:lvl>
+    <w:lvl w:ilvl="5" w:tplc="0410001B" w:tentative="1">
+      <w:start w:val="1"/>
+      <w:numFmt w:val="lowerRoman"/>
+      <w:lvlText w:val="%6."/>
+      <w:lvlJc w:val="right"/>
+      <w:pPr>
+        <w:ind w:left="4320" w:hanging="180"/>
+      </w:pPr>
+    </w:lvl>
+    <w:lvl w:ilvl="6" w:tplc="0410000F" w:tentative="1">
+      <w:start w:val="1"/>
+      <w:numFmt w:val="decimal"/>
+      <w:lvlText w:val="%7."/>
+      <w:lvlJc w:val="left"/>
+      <w:pPr>
+        <w:ind w:left="5040" w:hanging="360"/>
+      </w:pPr>
+    </w:lvl>
+    <w:lvl w:ilvl="7" w:tplc="04100019" w:tentative="1">
+      <w:start w:val="1"/>
+      <w:numFmt w:val="lowerLetter"/>
+      <w:lvlText w:val="%8."/>
+      <w:lvlJc w:val="left"/>
+      <w:pPr>
+        <w:ind w:left="5760" w:hanging="360"/>
+      </w:pPr>
+    </w:lvl>
+    <w:lvl w:ilvl="8" w:tplc="0410001B" w:tentative="1">
+      <w:start w:val="1"/>
+      <w:numFmt w:val="lowerRoman"/>
+      <w:lvlText w:val="%9."/>
+      <w:lvlJc w:val="right"/>
+      <w:pPr>
+        <w:ind w:left="6480" w:hanging="180"/>
+      </w:pPr>
+    </w:lvl>
+  </w:abstractNum>
+  <w:abstractNum w:abstractNumId="1">
+    <w:nsid w:val="0879424A"/>
+    <w:multiLevelType w:val="hybridMultilevel"/>
+    <w:tmpl w:val="8C1EDCA8"/>
+    <w:lvl w:ilvl="0" w:tplc="0410000F">
+      <w:start w:val="1"/>
+      <w:numFmt w:val="decimal"/>
+      <w:lvlText w:val="%1."/>
+      <w:lvlJc w:val="left"/>
+      <w:pPr>
+        <w:ind w:left="720" w:hanging="360"/>
+      </w:pPr>
+    </w:lvl>
+    <w:lvl w:ilvl="1" w:tplc="04100019" w:tentative="1">
+      <w:start w:val="1"/>
+      <w:numFmt w:val="lowerLetter"/>
+      <w:lvlText w:val="%2."/>
+      <w:lvlJc w:val="left"/>
+      <w:pPr>
+        <w:ind w:left="1440" w:hanging="360"/>
+      </w:pPr>
+    </w:lvl>
+    <w:lvl w:ilvl="2" w:tplc="0410001B" w:tentative="1">
+      <w:start w:val="1"/>
+      <w:numFmt w:val="lowerRoman"/>
+      <w:lvlText w:val="%3."/>
+      <w:lvlJc w:val="right"/>
+      <w:pPr>
+        <w:ind w:left="2160" w:hanging="180"/>
+      </w:pPr>
+    </w:lvl>
+    <w:lvl w:ilvl="3" w:tplc="0410000F" w:tentative="1">
+      <w:start w:val="1"/>
+      <w:numFmt w:val="decimal"/>
+      <w:lvlText w:val="%4."/>
+      <w:lvlJc w:val="left"/>
+      <w:pPr>
+        <w:ind w:left="2880" w:hanging="360"/>
+      </w:pPr>
+    </w:lvl>
+    <w:lvl w:ilvl="4" w:tplc="04100019" w:tentative="1">
+      <w:start w:val="1"/>
+      <w:numFmt w:val="lowerLetter"/>
+      <w:lvlText w:val="%5."/>
+      <w:lvlJc w:val="left"/>
+      <w:pPr>
+        <w:ind w:left="3600" w:hanging="360"/>
+      </w:pPr>
+    </w:lvl>
+    <w:lvl w:ilvl="5" w:tplc="0410001B" w:tentative="1">
+      <w:start w:val="1"/>
+      <w:numFmt w:val="lowerRoman"/>
+      <w:lvlText w:val="%6."/>
+      <w:lvlJc w:val="right"/>
+      <w:pPr>
+        <w:ind w:left="4320" w:hanging="180"/>
+      </w:pPr>
+    </w:lvl>
+    <w:lvl w:ilvl="6" w:tplc="0410000F" w:tentative="1">
+      <w:start w:val="1"/>
+      <w:numFmt w:val="decimal"/>
+      <w:lvlText w:val="%7."/>
+      <w:lvlJc w:val="left"/>
+      <w:pPr>
+        <w:ind w:left="5040" w:hanging="360"/>
+      </w:pPr>
+    </w:lvl>
+    <w:lvl w:ilvl="7" w:tplc="04100019" w:tentative="1">
+      <w:start w:val="1"/>
+      <w:numFmt w:val="lowerLetter"/>
+      <w:lvlText w:val="%8."/>
+      <w:lvlJc w:val="left"/>
+      <w:pPr>
+        <w:ind w:left="5760" w:hanging="360"/>
+      </w:pPr>
+    </w:lvl>
+    <w:lvl w:ilvl="8" w:tplc="0410001B" w:tentative="1">
+      <w:start w:val="1"/>
+      <w:numFmt w:val="lowerRoman"/>
+      <w:lvlText w:val="%9."/>
+      <w:lvlJc w:val="right"/>
+      <w:pPr>
+        <w:ind w:left="6480" w:hanging="180"/>
+      </w:pPr>
+    </w:lvl>
+  </w:abstractNum>
+  <w:abstractNum w:abstractNumId="2">
     <w:nsid w:val="0B6A0DA8"/>
     <w:multiLevelType w:val="hybridMultilevel"/>
     <w:tmpl w:val="478C4854"/>
@@ -6060,7 +9070,7 @@
       </w:rPr>
     </w:lvl>
   </w:abstractNum>
-  <w:abstractNum w:abstractNumId="1">
+  <w:abstractNum w:abstractNumId="3">
     <w:nsid w:val="14E12829"/>
     <w:multiLevelType w:val="hybridMultilevel"/>
     <w:tmpl w:val="68726C66"/>
@@ -6173,7 +9183,96 @@
       </w:rPr>
     </w:lvl>
   </w:abstractNum>
-  <w:abstractNum w:abstractNumId="2">
+  <w:abstractNum w:abstractNumId="4">
+    <w:nsid w:val="1BD7400E"/>
+    <w:multiLevelType w:val="hybridMultilevel"/>
+    <w:tmpl w:val="4886D11A"/>
+    <w:lvl w:ilvl="0" w:tplc="20ACE2FA">
+      <w:start w:val="3"/>
+      <w:numFmt w:val="decimal"/>
+      <w:lvlText w:val="%1"/>
+      <w:lvlJc w:val="left"/>
+      <w:pPr>
+        <w:ind w:left="1776" w:hanging="360"/>
+      </w:pPr>
+      <w:rPr>
+        <w:rFonts w:hint="default"/>
+      </w:rPr>
+    </w:lvl>
+    <w:lvl w:ilvl="1" w:tplc="04100019" w:tentative="1">
+      <w:start w:val="1"/>
+      <w:numFmt w:val="lowerLetter"/>
+      <w:lvlText w:val="%2."/>
+      <w:lvlJc w:val="left"/>
+      <w:pPr>
+        <w:ind w:left="2496" w:hanging="360"/>
+      </w:pPr>
+    </w:lvl>
+    <w:lvl w:ilvl="2" w:tplc="0410001B" w:tentative="1">
+      <w:start w:val="1"/>
+      <w:numFmt w:val="lowerRoman"/>
+      <w:lvlText w:val="%3."/>
+      <w:lvlJc w:val="right"/>
+      <w:pPr>
+        <w:ind w:left="3216" w:hanging="180"/>
+      </w:pPr>
+    </w:lvl>
+    <w:lvl w:ilvl="3" w:tplc="0410000F" w:tentative="1">
+      <w:start w:val="1"/>
+      <w:numFmt w:val="decimal"/>
+      <w:lvlText w:val="%4."/>
+      <w:lvlJc w:val="left"/>
+      <w:pPr>
+        <w:ind w:left="3936" w:hanging="360"/>
+      </w:pPr>
+    </w:lvl>
+    <w:lvl w:ilvl="4" w:tplc="04100019" w:tentative="1">
+      <w:start w:val="1"/>
+      <w:numFmt w:val="lowerLetter"/>
+      <w:lvlText w:val="%5."/>
+      <w:lvlJc w:val="left"/>
+      <w:pPr>
+        <w:ind w:left="4656" w:hanging="360"/>
+      </w:pPr>
+    </w:lvl>
+    <w:lvl w:ilvl="5" w:tplc="0410001B" w:tentative="1">
+      <w:start w:val="1"/>
+      <w:numFmt w:val="lowerRoman"/>
+      <w:lvlText w:val="%6."/>
+      <w:lvlJc w:val="right"/>
+      <w:pPr>
+        <w:ind w:left="5376" w:hanging="180"/>
+      </w:pPr>
+    </w:lvl>
+    <w:lvl w:ilvl="6" w:tplc="0410000F" w:tentative="1">
+      <w:start w:val="1"/>
+      <w:numFmt w:val="decimal"/>
+      <w:lvlText w:val="%7."/>
+      <w:lvlJc w:val="left"/>
+      <w:pPr>
+        <w:ind w:left="6096" w:hanging="360"/>
+      </w:pPr>
+    </w:lvl>
+    <w:lvl w:ilvl="7" w:tplc="04100019" w:tentative="1">
+      <w:start w:val="1"/>
+      <w:numFmt w:val="lowerLetter"/>
+      <w:lvlText w:val="%8."/>
+      <w:lvlJc w:val="left"/>
+      <w:pPr>
+        <w:ind w:left="6816" w:hanging="360"/>
+      </w:pPr>
+    </w:lvl>
+    <w:lvl w:ilvl="8" w:tplc="0410001B" w:tentative="1">
+      <w:start w:val="1"/>
+      <w:numFmt w:val="lowerRoman"/>
+      <w:lvlText w:val="%9."/>
+      <w:lvlJc w:val="right"/>
+      <w:pPr>
+        <w:ind w:left="7536" w:hanging="180"/>
+      </w:pPr>
+    </w:lvl>
+  </w:abstractNum>
+  <w:abstractNum w:abstractNumId="5">
     <w:nsid w:val="1F5E0F61"/>
     <w:multiLevelType w:val="multilevel"/>
     <w:tmpl w:val="3B745170"/>
@@ -6292,7 +9391,93 @@
       </w:rPr>
     </w:lvl>
   </w:abstractNum>
-  <w:abstractNum w:abstractNumId="3">
+  <w:abstractNum w:abstractNumId="6">
+    <w:nsid w:val="3BAB4B03"/>
+    <w:multiLevelType w:val="hybridMultilevel"/>
+    <w:tmpl w:val="8C1EDCA8"/>
+    <w:lvl w:ilvl="0" w:tplc="0410000F">
+      <w:start w:val="1"/>
+      <w:numFmt w:val="decimal"/>
+      <w:lvlText w:val="%1."/>
+      <w:lvlJc w:val="left"/>
+      <w:pPr>
+        <w:ind w:left="720" w:hanging="360"/>
+      </w:pPr>
+    </w:lvl>
+    <w:lvl w:ilvl="1" w:tplc="04100019" w:tentative="1">
+      <w:start w:val="1"/>
+      <w:numFmt w:val="lowerLetter"/>
+      <w:lvlText w:val="%2."/>
+      <w:lvlJc w:val="left"/>
+      <w:pPr>
+        <w:ind w:left="1440" w:hanging="360"/>
+      </w:pPr>
+    </w:lvl>
+    <w:lvl w:ilvl="2" w:tplc="0410001B" w:tentative="1">
+      <w:start w:val="1"/>
+      <w:numFmt w:val="lowerRoman"/>
+      <w:lvlText w:val="%3."/>
+      <w:lvlJc w:val="right"/>
+      <w:pPr>
+        <w:ind w:left="2160" w:hanging="180"/>
+      </w:pPr>
+    </w:lvl>
+    <w:lvl w:ilvl="3" w:tplc="0410000F" w:tentative="1">
+      <w:start w:val="1"/>
+      <w:numFmt w:val="decimal"/>
+      <w:lvlText w:val="%4."/>
+      <w:lvlJc w:val="left"/>
+      <w:pPr>
+        <w:ind w:left="2880" w:hanging="360"/>
+      </w:pPr>
+    </w:lvl>
+    <w:lvl w:ilvl="4" w:tplc="04100019" w:tentative="1">
+      <w:start w:val="1"/>
+      <w:numFmt w:val="lowerLetter"/>
+      <w:lvlText w:val="%5."/>
+      <w:lvlJc w:val="left"/>
+      <w:pPr>
+        <w:ind w:left="3600" w:hanging="360"/>
+      </w:pPr>
+    </w:lvl>
+    <w:lvl w:ilvl="5" w:tplc="0410001B" w:tentative="1">
+      <w:start w:val="1"/>
+      <w:numFmt w:val="lowerRoman"/>
+      <w:lvlText w:val="%6."/>
+      <w:lvlJc w:val="right"/>
+      <w:pPr>
+        <w:ind w:left="4320" w:hanging="180"/>
+      </w:pPr>
+    </w:lvl>
+    <w:lvl w:ilvl="6" w:tplc="0410000F" w:tentative="1">
+      <w:start w:val="1"/>
+      <w:numFmt w:val="decimal"/>
+      <w:lvlText w:val="%7."/>
+      <w:lvlJc w:val="left"/>
+      <w:pPr>
+        <w:ind w:left="5040" w:hanging="360"/>
+      </w:pPr>
+    </w:lvl>
+    <w:lvl w:ilvl="7" w:tplc="04100019" w:tentative="1">
+      <w:start w:val="1"/>
+      <w:numFmt w:val="lowerLetter"/>
+      <w:lvlText w:val="%8."/>
+      <w:lvlJc w:val="left"/>
+      <w:pPr>
+        <w:ind w:left="5760" w:hanging="360"/>
+      </w:pPr>
+    </w:lvl>
+    <w:lvl w:ilvl="8" w:tplc="0410001B" w:tentative="1">
+      <w:start w:val="1"/>
+      <w:numFmt w:val="lowerRoman"/>
+      <w:lvlText w:val="%9."/>
+      <w:lvlJc w:val="right"/>
+      <w:pPr>
+        <w:ind w:left="6480" w:hanging="180"/>
+      </w:pPr>
+    </w:lvl>
+  </w:abstractNum>
+  <w:abstractNum w:abstractNumId="7">
     <w:nsid w:val="3FE74715"/>
     <w:multiLevelType w:val="hybridMultilevel"/>
     <w:tmpl w:val="08BA3D18"/>
@@ -6405,7 +9590,265 @@
       </w:rPr>
     </w:lvl>
   </w:abstractNum>
-  <w:abstractNum w:abstractNumId="4">
+  <w:abstractNum w:abstractNumId="8">
+    <w:nsid w:val="410A680C"/>
+    <w:multiLevelType w:val="hybridMultilevel"/>
+    <w:tmpl w:val="8C1EDCA8"/>
+    <w:lvl w:ilvl="0" w:tplc="0410000F">
+      <w:start w:val="1"/>
+      <w:numFmt w:val="decimal"/>
+      <w:lvlText w:val="%1."/>
+      <w:lvlJc w:val="left"/>
+      <w:pPr>
+        <w:ind w:left="720" w:hanging="360"/>
+      </w:pPr>
+    </w:lvl>
+    <w:lvl w:ilvl="1" w:tplc="04100019" w:tentative="1">
+      <w:start w:val="1"/>
+      <w:numFmt w:val="lowerLetter"/>
+      <w:lvlText w:val="%2."/>
+      <w:lvlJc w:val="left"/>
+      <w:pPr>
+        <w:ind w:left="1440" w:hanging="360"/>
+      </w:pPr>
+    </w:lvl>
+    <w:lvl w:ilvl="2" w:tplc="0410001B" w:tentative="1">
+      <w:start w:val="1"/>
+      <w:numFmt w:val="lowerRoman"/>
+      <w:lvlText w:val="%3."/>
+      <w:lvlJc w:val="right"/>
+      <w:pPr>
+        <w:ind w:left="2160" w:hanging="180"/>
+      </w:pPr>
+    </w:lvl>
+    <w:lvl w:ilvl="3" w:tplc="0410000F" w:tentative="1">
+      <w:start w:val="1"/>
+      <w:numFmt w:val="decimal"/>
+      <w:lvlText w:val="%4."/>
+      <w:lvlJc w:val="left"/>
+      <w:pPr>
+        <w:ind w:left="2880" w:hanging="360"/>
+      </w:pPr>
+    </w:lvl>
+    <w:lvl w:ilvl="4" w:tplc="04100019" w:tentative="1">
+      <w:start w:val="1"/>
+      <w:numFmt w:val="lowerLetter"/>
+      <w:lvlText w:val="%5."/>
+      <w:lvlJc w:val="left"/>
+      <w:pPr>
+        <w:ind w:left="3600" w:hanging="360"/>
+      </w:pPr>
+    </w:lvl>
+    <w:lvl w:ilvl="5" w:tplc="0410001B" w:tentative="1">
+      <w:start w:val="1"/>
+      <w:numFmt w:val="lowerRoman"/>
+      <w:lvlText w:val="%6."/>
+      <w:lvlJc w:val="right"/>
+      <w:pPr>
+        <w:ind w:left="4320" w:hanging="180"/>
+      </w:pPr>
+    </w:lvl>
+    <w:lvl w:ilvl="6" w:tplc="0410000F" w:tentative="1">
+      <w:start w:val="1"/>
+      <w:numFmt w:val="decimal"/>
+      <w:lvlText w:val="%7."/>
+      <w:lvlJc w:val="left"/>
+      <w:pPr>
+        <w:ind w:left="5040" w:hanging="360"/>
+      </w:pPr>
+    </w:lvl>
+    <w:lvl w:ilvl="7" w:tplc="04100019" w:tentative="1">
+      <w:start w:val="1"/>
+      <w:numFmt w:val="lowerLetter"/>
+      <w:lvlText w:val="%8."/>
+      <w:lvlJc w:val="left"/>
+      <w:pPr>
+        <w:ind w:left="5760" w:hanging="360"/>
+      </w:pPr>
+    </w:lvl>
+    <w:lvl w:ilvl="8" w:tplc="0410001B" w:tentative="1">
+      <w:start w:val="1"/>
+      <w:numFmt w:val="lowerRoman"/>
+      <w:lvlText w:val="%9."/>
+      <w:lvlJc w:val="right"/>
+      <w:pPr>
+        <w:ind w:left="6480" w:hanging="180"/>
+      </w:pPr>
+    </w:lvl>
+  </w:abstractNum>
+  <w:abstractNum w:abstractNumId="9">
+    <w:nsid w:val="47FC4105"/>
+    <w:multiLevelType w:val="hybridMultilevel"/>
+    <w:tmpl w:val="8C1EDCA8"/>
+    <w:lvl w:ilvl="0" w:tplc="0410000F">
+      <w:start w:val="1"/>
+      <w:numFmt w:val="decimal"/>
+      <w:lvlText w:val="%1."/>
+      <w:lvlJc w:val="left"/>
+      <w:pPr>
+        <w:ind w:left="720" w:hanging="360"/>
+      </w:pPr>
+    </w:lvl>
+    <w:lvl w:ilvl="1" w:tplc="04100019" w:tentative="1">
+      <w:start w:val="1"/>
+      <w:numFmt w:val="lowerLetter"/>
+      <w:lvlText w:val="%2."/>
+      <w:lvlJc w:val="left"/>
+      <w:pPr>
+        <w:ind w:left="1440" w:hanging="360"/>
+      </w:pPr>
+    </w:lvl>
+    <w:lvl w:ilvl="2" w:tplc="0410001B" w:tentative="1">
+      <w:start w:val="1"/>
+      <w:numFmt w:val="lowerRoman"/>
+      <w:lvlText w:val="%3."/>
+      <w:lvlJc w:val="right"/>
+      <w:pPr>
+        <w:ind w:left="2160" w:hanging="180"/>
+      </w:pPr>
+    </w:lvl>
+    <w:lvl w:ilvl="3" w:tplc="0410000F" w:tentative="1">
+      <w:start w:val="1"/>
+      <w:numFmt w:val="decimal"/>
+      <w:lvlText w:val="%4."/>
+      <w:lvlJc w:val="left"/>
+      <w:pPr>
+        <w:ind w:left="2880" w:hanging="360"/>
+      </w:pPr>
+    </w:lvl>
+    <w:lvl w:ilvl="4" w:tplc="04100019" w:tentative="1">
+      <w:start w:val="1"/>
+      <w:numFmt w:val="lowerLetter"/>
+      <w:lvlText w:val="%5."/>
+      <w:lvlJc w:val="left"/>
+      <w:pPr>
+        <w:ind w:left="3600" w:hanging="360"/>
+      </w:pPr>
+    </w:lvl>
+    <w:lvl w:ilvl="5" w:tplc="0410001B" w:tentative="1">
+      <w:start w:val="1"/>
+      <w:numFmt w:val="lowerRoman"/>
+      <w:lvlText w:val="%6."/>
+      <w:lvlJc w:val="right"/>
+      <w:pPr>
+        <w:ind w:left="4320" w:hanging="180"/>
+      </w:pPr>
+    </w:lvl>
+    <w:lvl w:ilvl="6" w:tplc="0410000F" w:tentative="1">
+      <w:start w:val="1"/>
+      <w:numFmt w:val="decimal"/>
+      <w:lvlText w:val="%7."/>
+      <w:lvlJc w:val="left"/>
+      <w:pPr>
+        <w:ind w:left="5040" w:hanging="360"/>
+      </w:pPr>
+    </w:lvl>
+    <w:lvl w:ilvl="7" w:tplc="04100019" w:tentative="1">
+      <w:start w:val="1"/>
+      <w:numFmt w:val="lowerLetter"/>
+      <w:lvlText w:val="%8."/>
+      <w:lvlJc w:val="left"/>
+      <w:pPr>
+        <w:ind w:left="5760" w:hanging="360"/>
+      </w:pPr>
+    </w:lvl>
+    <w:lvl w:ilvl="8" w:tplc="0410001B" w:tentative="1">
+      <w:start w:val="1"/>
+      <w:numFmt w:val="lowerRoman"/>
+      <w:lvlText w:val="%9."/>
+      <w:lvlJc w:val="right"/>
+      <w:pPr>
+        <w:ind w:left="6480" w:hanging="180"/>
+      </w:pPr>
+    </w:lvl>
+  </w:abstractNum>
+  <w:abstractNum w:abstractNumId="10">
+    <w:nsid w:val="4EED14E4"/>
+    <w:multiLevelType w:val="hybridMultilevel"/>
+    <w:tmpl w:val="8C1EDCA8"/>
+    <w:lvl w:ilvl="0" w:tplc="0410000F">
+      <w:start w:val="1"/>
+      <w:numFmt w:val="decimal"/>
+      <w:lvlText w:val="%1."/>
+      <w:lvlJc w:val="left"/>
+      <w:pPr>
+        <w:ind w:left="720" w:hanging="360"/>
+      </w:pPr>
+    </w:lvl>
+    <w:lvl w:ilvl="1" w:tplc="04100019" w:tentative="1">
+      <w:start w:val="1"/>
+      <w:numFmt w:val="lowerLetter"/>
+      <w:lvlText w:val="%2."/>
+      <w:lvlJc w:val="left"/>
+      <w:pPr>
+        <w:ind w:left="1440" w:hanging="360"/>
+      </w:pPr>
+    </w:lvl>
+    <w:lvl w:ilvl="2" w:tplc="0410001B" w:tentative="1">
+      <w:start w:val="1"/>
+      <w:numFmt w:val="lowerRoman"/>
+      <w:lvlText w:val="%3."/>
+      <w:lvlJc w:val="right"/>
+      <w:pPr>
+        <w:ind w:left="2160" w:hanging="180"/>
+      </w:pPr>
+    </w:lvl>
+    <w:lvl w:ilvl="3" w:tplc="0410000F" w:tentative="1">
+      <w:start w:val="1"/>
+      <w:numFmt w:val="decimal"/>
+      <w:lvlText w:val="%4."/>
+      <w:lvlJc w:val="left"/>
+      <w:pPr>
+        <w:ind w:left="2880" w:hanging="360"/>
+      </w:pPr>
+    </w:lvl>
+    <w:lvl w:ilvl="4" w:tplc="04100019" w:tentative="1">
+      <w:start w:val="1"/>
+      <w:numFmt w:val="lowerLetter"/>
+      <w:lvlText w:val="%5."/>
+      <w:lvlJc w:val="left"/>
+      <w:pPr>
+        <w:ind w:left="3600" w:hanging="360"/>
+      </w:pPr>
+    </w:lvl>
+    <w:lvl w:ilvl="5" w:tplc="0410001B" w:tentative="1">
+      <w:start w:val="1"/>
+      <w:numFmt w:val="lowerRoman"/>
+      <w:lvlText w:val="%6."/>
+      <w:lvlJc w:val="right"/>
+      <w:pPr>
+        <w:ind w:left="4320" w:hanging="180"/>
+      </w:pPr>
+    </w:lvl>
+    <w:lvl w:ilvl="6" w:tplc="0410000F" w:tentative="1">
+      <w:start w:val="1"/>
+      <w:numFmt w:val="decimal"/>
+      <w:lvlText w:val="%7."/>
+      <w:lvlJc w:val="left"/>
+      <w:pPr>
+        <w:ind w:left="5040" w:hanging="360"/>
+      </w:pPr>
+    </w:lvl>
+    <w:lvl w:ilvl="7" w:tplc="04100019" w:tentative="1">
+      <w:start w:val="1"/>
+      <w:numFmt w:val="lowerLetter"/>
+      <w:lvlText w:val="%8."/>
+      <w:lvlJc w:val="left"/>
+      <w:pPr>
+        <w:ind w:left="5760" w:hanging="360"/>
+      </w:pPr>
+    </w:lvl>
+    <w:lvl w:ilvl="8" w:tplc="0410001B" w:tentative="1">
+      <w:start w:val="1"/>
+      <w:numFmt w:val="lowerRoman"/>
+      <w:lvlText w:val="%9."/>
+      <w:lvlJc w:val="right"/>
+      <w:pPr>
+        <w:ind w:left="6480" w:hanging="180"/>
+      </w:pPr>
+    </w:lvl>
+  </w:abstractNum>
+  <w:abstractNum w:abstractNumId="11">
     <w:nsid w:val="50C970C8"/>
     <w:multiLevelType w:val="hybridMultilevel"/>
     <w:tmpl w:val="07FC8CDA"/>
@@ -6518,7 +9961,7 @@
       </w:rPr>
     </w:lvl>
   </w:abstractNum>
-  <w:abstractNum w:abstractNumId="5">
+  <w:abstractNum w:abstractNumId="12">
     <w:nsid w:val="528B64C7"/>
     <w:multiLevelType w:val="hybridMultilevel"/>
     <w:tmpl w:val="3C4446F2"/>
@@ -6630,7 +10073,609 @@
       </w:rPr>
     </w:lvl>
   </w:abstractNum>
-  <w:abstractNum w:abstractNumId="6">
+  <w:abstractNum w:abstractNumId="13">
+    <w:nsid w:val="54B202E9"/>
+    <w:multiLevelType w:val="hybridMultilevel"/>
+    <w:tmpl w:val="8C1EDCA8"/>
+    <w:lvl w:ilvl="0" w:tplc="0410000F">
+      <w:start w:val="1"/>
+      <w:numFmt w:val="decimal"/>
+      <w:lvlText w:val="%1."/>
+      <w:lvlJc w:val="left"/>
+      <w:pPr>
+        <w:ind w:left="720" w:hanging="360"/>
+      </w:pPr>
+    </w:lvl>
+    <w:lvl w:ilvl="1" w:tplc="04100019" w:tentative="1">
+      <w:start w:val="1"/>
+      <w:numFmt w:val="lowerLetter"/>
+      <w:lvlText w:val="%2."/>
+      <w:lvlJc w:val="left"/>
+      <w:pPr>
+        <w:ind w:left="1440" w:hanging="360"/>
+      </w:pPr>
+    </w:lvl>
+    <w:lvl w:ilvl="2" w:tplc="0410001B" w:tentative="1">
+      <w:start w:val="1"/>
+      <w:numFmt w:val="lowerRoman"/>
+      <w:lvlText w:val="%3."/>
+      <w:lvlJc w:val="right"/>
+      <w:pPr>
+        <w:ind w:left="2160" w:hanging="180"/>
+      </w:pPr>
+    </w:lvl>
+    <w:lvl w:ilvl="3" w:tplc="0410000F" w:tentative="1">
+      <w:start w:val="1"/>
+      <w:numFmt w:val="decimal"/>
+      <w:lvlText w:val="%4."/>
+      <w:lvlJc w:val="left"/>
+      <w:pPr>
+        <w:ind w:left="2880" w:hanging="360"/>
+      </w:pPr>
+    </w:lvl>
+    <w:lvl w:ilvl="4" w:tplc="04100019" w:tentative="1">
+      <w:start w:val="1"/>
+      <w:numFmt w:val="lowerLetter"/>
+      <w:lvlText w:val="%5."/>
+      <w:lvlJc w:val="left"/>
+      <w:pPr>
+        <w:ind w:left="3600" w:hanging="360"/>
+      </w:pPr>
+    </w:lvl>
+    <w:lvl w:ilvl="5" w:tplc="0410001B" w:tentative="1">
+      <w:start w:val="1"/>
+      <w:numFmt w:val="lowerRoman"/>
+      <w:lvlText w:val="%6."/>
+      <w:lvlJc w:val="right"/>
+      <w:pPr>
+        <w:ind w:left="4320" w:hanging="180"/>
+      </w:pPr>
+    </w:lvl>
+    <w:lvl w:ilvl="6" w:tplc="0410000F" w:tentative="1">
+      <w:start w:val="1"/>
+      <w:numFmt w:val="decimal"/>
+      <w:lvlText w:val="%7."/>
+      <w:lvlJc w:val="left"/>
+      <w:pPr>
+        <w:ind w:left="5040" w:hanging="360"/>
+      </w:pPr>
+    </w:lvl>
+    <w:lvl w:ilvl="7" w:tplc="04100019" w:tentative="1">
+      <w:start w:val="1"/>
+      <w:numFmt w:val="lowerLetter"/>
+      <w:lvlText w:val="%8."/>
+      <w:lvlJc w:val="left"/>
+      <w:pPr>
+        <w:ind w:left="5760" w:hanging="360"/>
+      </w:pPr>
+    </w:lvl>
+    <w:lvl w:ilvl="8" w:tplc="0410001B" w:tentative="1">
+      <w:start w:val="1"/>
+      <w:numFmt w:val="lowerRoman"/>
+      <w:lvlText w:val="%9."/>
+      <w:lvlJc w:val="right"/>
+      <w:pPr>
+        <w:ind w:left="6480" w:hanging="180"/>
+      </w:pPr>
+    </w:lvl>
+  </w:abstractNum>
+  <w:abstractNum w:abstractNumId="14">
+    <w:nsid w:val="57995C6E"/>
+    <w:multiLevelType w:val="hybridMultilevel"/>
+    <w:tmpl w:val="8C1EDCA8"/>
+    <w:lvl w:ilvl="0" w:tplc="0410000F">
+      <w:start w:val="1"/>
+      <w:numFmt w:val="decimal"/>
+      <w:lvlText w:val="%1."/>
+      <w:lvlJc w:val="left"/>
+      <w:pPr>
+        <w:ind w:left="720" w:hanging="360"/>
+      </w:pPr>
+    </w:lvl>
+    <w:lvl w:ilvl="1" w:tplc="04100019" w:tentative="1">
+      <w:start w:val="1"/>
+      <w:numFmt w:val="lowerLetter"/>
+      <w:lvlText w:val="%2."/>
+      <w:lvlJc w:val="left"/>
+      <w:pPr>
+        <w:ind w:left="1440" w:hanging="360"/>
+      </w:pPr>
+    </w:lvl>
+    <w:lvl w:ilvl="2" w:tplc="0410001B" w:tentative="1">
+      <w:start w:val="1"/>
+      <w:numFmt w:val="lowerRoman"/>
+      <w:lvlText w:val="%3."/>
+      <w:lvlJc w:val="right"/>
+      <w:pPr>
+        <w:ind w:left="2160" w:hanging="180"/>
+      </w:pPr>
+    </w:lvl>
+    <w:lvl w:ilvl="3" w:tplc="0410000F" w:tentative="1">
+      <w:start w:val="1"/>
+      <w:numFmt w:val="decimal"/>
+      <w:lvlText w:val="%4."/>
+      <w:lvlJc w:val="left"/>
+      <w:pPr>
+        <w:ind w:left="2880" w:hanging="360"/>
+      </w:pPr>
+    </w:lvl>
+    <w:lvl w:ilvl="4" w:tplc="04100019" w:tentative="1">
+      <w:start w:val="1"/>
+      <w:numFmt w:val="lowerLetter"/>
+      <w:lvlText w:val="%5."/>
+      <w:lvlJc w:val="left"/>
+      <w:pPr>
+        <w:ind w:left="3600" w:hanging="360"/>
+      </w:pPr>
+    </w:lvl>
+    <w:lvl w:ilvl="5" w:tplc="0410001B" w:tentative="1">
+      <w:start w:val="1"/>
+      <w:numFmt w:val="lowerRoman"/>
+      <w:lvlText w:val="%6."/>
+      <w:lvlJc w:val="right"/>
+      <w:pPr>
+        <w:ind w:left="4320" w:hanging="180"/>
+      </w:pPr>
+    </w:lvl>
+    <w:lvl w:ilvl="6" w:tplc="0410000F" w:tentative="1">
+      <w:start w:val="1"/>
+      <w:numFmt w:val="decimal"/>
+      <w:lvlText w:val="%7."/>
+      <w:lvlJc w:val="left"/>
+      <w:pPr>
+        <w:ind w:left="5040" w:hanging="360"/>
+      </w:pPr>
+    </w:lvl>
+    <w:lvl w:ilvl="7" w:tplc="04100019" w:tentative="1">
+      <w:start w:val="1"/>
+      <w:numFmt w:val="lowerLetter"/>
+      <w:lvlText w:val="%8."/>
+      <w:lvlJc w:val="left"/>
+      <w:pPr>
+        <w:ind w:left="5760" w:hanging="360"/>
+      </w:pPr>
+    </w:lvl>
+    <w:lvl w:ilvl="8" w:tplc="0410001B" w:tentative="1">
+      <w:start w:val="1"/>
+      <w:numFmt w:val="lowerRoman"/>
+      <w:lvlText w:val="%9."/>
+      <w:lvlJc w:val="right"/>
+      <w:pPr>
+        <w:ind w:left="6480" w:hanging="180"/>
+      </w:pPr>
+    </w:lvl>
+  </w:abstractNum>
+  <w:abstractNum w:abstractNumId="15">
+    <w:nsid w:val="5C6E301B"/>
+    <w:multiLevelType w:val="hybridMultilevel"/>
+    <w:tmpl w:val="8C1EDCA8"/>
+    <w:lvl w:ilvl="0" w:tplc="0410000F">
+      <w:start w:val="1"/>
+      <w:numFmt w:val="decimal"/>
+      <w:lvlText w:val="%1."/>
+      <w:lvlJc w:val="left"/>
+      <w:pPr>
+        <w:ind w:left="720" w:hanging="360"/>
+      </w:pPr>
+    </w:lvl>
+    <w:lvl w:ilvl="1" w:tplc="04100019" w:tentative="1">
+      <w:start w:val="1"/>
+      <w:numFmt w:val="lowerLetter"/>
+      <w:lvlText w:val="%2."/>
+      <w:lvlJc w:val="left"/>
+      <w:pPr>
+        <w:ind w:left="1440" w:hanging="360"/>
+      </w:pPr>
+    </w:lvl>
+    <w:lvl w:ilvl="2" w:tplc="0410001B" w:tentative="1">
+      <w:start w:val="1"/>
+      <w:numFmt w:val="lowerRoman"/>
+      <w:lvlText w:val="%3."/>
+      <w:lvlJc w:val="right"/>
+      <w:pPr>
+        <w:ind w:left="2160" w:hanging="180"/>
+      </w:pPr>
+    </w:lvl>
+    <w:lvl w:ilvl="3" w:tplc="0410000F" w:tentative="1">
+      <w:start w:val="1"/>
+      <w:numFmt w:val="decimal"/>
+      <w:lvlText w:val="%4."/>
+      <w:lvlJc w:val="left"/>
+      <w:pPr>
+        <w:ind w:left="2880" w:hanging="360"/>
+      </w:pPr>
+    </w:lvl>
+    <w:lvl w:ilvl="4" w:tplc="04100019" w:tentative="1">
+      <w:start w:val="1"/>
+      <w:numFmt w:val="lowerLetter"/>
+      <w:lvlText w:val="%5."/>
+      <w:lvlJc w:val="left"/>
+      <w:pPr>
+        <w:ind w:left="3600" w:hanging="360"/>
+      </w:pPr>
+    </w:lvl>
+    <w:lvl w:ilvl="5" w:tplc="0410001B" w:tentative="1">
+      <w:start w:val="1"/>
+      <w:numFmt w:val="lowerRoman"/>
+      <w:lvlText w:val="%6."/>
+      <w:lvlJc w:val="right"/>
+      <w:pPr>
+        <w:ind w:left="4320" w:hanging="180"/>
+      </w:pPr>
+    </w:lvl>
+    <w:lvl w:ilvl="6" w:tplc="0410000F" w:tentative="1">
+      <w:start w:val="1"/>
+      <w:numFmt w:val="decimal"/>
+      <w:lvlText w:val="%7."/>
+      <w:lvlJc w:val="left"/>
+      <w:pPr>
+        <w:ind w:left="5040" w:hanging="360"/>
+      </w:pPr>
+    </w:lvl>
+    <w:lvl w:ilvl="7" w:tplc="04100019" w:tentative="1">
+      <w:start w:val="1"/>
+      <w:numFmt w:val="lowerLetter"/>
+      <w:lvlText w:val="%8."/>
+      <w:lvlJc w:val="left"/>
+      <w:pPr>
+        <w:ind w:left="5760" w:hanging="360"/>
+      </w:pPr>
+    </w:lvl>
+    <w:lvl w:ilvl="8" w:tplc="0410001B" w:tentative="1">
+      <w:start w:val="1"/>
+      <w:numFmt w:val="lowerRoman"/>
+      <w:lvlText w:val="%9."/>
+      <w:lvlJc w:val="right"/>
+      <w:pPr>
+        <w:ind w:left="6480" w:hanging="180"/>
+      </w:pPr>
+    </w:lvl>
+  </w:abstractNum>
+  <w:abstractNum w:abstractNumId="16">
+    <w:nsid w:val="61F95464"/>
+    <w:multiLevelType w:val="hybridMultilevel"/>
+    <w:tmpl w:val="8C1EDCA8"/>
+    <w:lvl w:ilvl="0" w:tplc="0410000F">
+      <w:start w:val="1"/>
+      <w:numFmt w:val="decimal"/>
+      <w:lvlText w:val="%1."/>
+      <w:lvlJc w:val="left"/>
+      <w:pPr>
+        <w:ind w:left="720" w:hanging="360"/>
+      </w:pPr>
+    </w:lvl>
+    <w:lvl w:ilvl="1" w:tplc="04100019" w:tentative="1">
+      <w:start w:val="1"/>
+      <w:numFmt w:val="lowerLetter"/>
+      <w:lvlText w:val="%2."/>
+      <w:lvlJc w:val="left"/>
+      <w:pPr>
+        <w:ind w:left="1440" w:hanging="360"/>
+      </w:pPr>
+    </w:lvl>
+    <w:lvl w:ilvl="2" w:tplc="0410001B" w:tentative="1">
+      <w:start w:val="1"/>
+      <w:numFmt w:val="lowerRoman"/>
+      <w:lvlText w:val="%3."/>
+      <w:lvlJc w:val="right"/>
+      <w:pPr>
+        <w:ind w:left="2160" w:hanging="180"/>
+      </w:pPr>
+    </w:lvl>
+    <w:lvl w:ilvl="3" w:tplc="0410000F" w:tentative="1">
+      <w:start w:val="1"/>
+      <w:numFmt w:val="decimal"/>
+      <w:lvlText w:val="%4."/>
+      <w:lvlJc w:val="left"/>
+      <w:pPr>
+        <w:ind w:left="2880" w:hanging="360"/>
+      </w:pPr>
+    </w:lvl>
+    <w:lvl w:ilvl="4" w:tplc="04100019" w:tentative="1">
+      <w:start w:val="1"/>
+      <w:numFmt w:val="lowerLetter"/>
+      <w:lvlText w:val="%5."/>
+      <w:lvlJc w:val="left"/>
+      <w:pPr>
+        <w:ind w:left="3600" w:hanging="360"/>
+      </w:pPr>
+    </w:lvl>
+    <w:lvl w:ilvl="5" w:tplc="0410001B" w:tentative="1">
+      <w:start w:val="1"/>
+      <w:numFmt w:val="lowerRoman"/>
+      <w:lvlText w:val="%6."/>
+      <w:lvlJc w:val="right"/>
+      <w:pPr>
+        <w:ind w:left="4320" w:hanging="180"/>
+      </w:pPr>
+    </w:lvl>
+    <w:lvl w:ilvl="6" w:tplc="0410000F" w:tentative="1">
+      <w:start w:val="1"/>
+      <w:numFmt w:val="decimal"/>
+      <w:lvlText w:val="%7."/>
+      <w:lvlJc w:val="left"/>
+      <w:pPr>
+        <w:ind w:left="5040" w:hanging="360"/>
+      </w:pPr>
+    </w:lvl>
+    <w:lvl w:ilvl="7" w:tplc="04100019" w:tentative="1">
+      <w:start w:val="1"/>
+      <w:numFmt w:val="lowerLetter"/>
+      <w:lvlText w:val="%8."/>
+      <w:lvlJc w:val="left"/>
+      <w:pPr>
+        <w:ind w:left="5760" w:hanging="360"/>
+      </w:pPr>
+    </w:lvl>
+    <w:lvl w:ilvl="8" w:tplc="0410001B" w:tentative="1">
+      <w:start w:val="1"/>
+      <w:numFmt w:val="lowerRoman"/>
+      <w:lvlText w:val="%9."/>
+      <w:lvlJc w:val="right"/>
+      <w:pPr>
+        <w:ind w:left="6480" w:hanging="180"/>
+      </w:pPr>
+    </w:lvl>
+  </w:abstractNum>
+  <w:abstractNum w:abstractNumId="17">
+    <w:nsid w:val="62DA11C4"/>
+    <w:multiLevelType w:val="hybridMultilevel"/>
+    <w:tmpl w:val="8C1EDCA8"/>
+    <w:lvl w:ilvl="0" w:tplc="0410000F">
+      <w:start w:val="1"/>
+      <w:numFmt w:val="decimal"/>
+      <w:lvlText w:val="%1."/>
+      <w:lvlJc w:val="left"/>
+      <w:pPr>
+        <w:ind w:left="720" w:hanging="360"/>
+      </w:pPr>
+    </w:lvl>
+    <w:lvl w:ilvl="1" w:tplc="04100019" w:tentative="1">
+      <w:start w:val="1"/>
+      <w:numFmt w:val="lowerLetter"/>
+      <w:lvlText w:val="%2."/>
+      <w:lvlJc w:val="left"/>
+      <w:pPr>
+        <w:ind w:left="1440" w:hanging="360"/>
+      </w:pPr>
+    </w:lvl>
+    <w:lvl w:ilvl="2" w:tplc="0410001B" w:tentative="1">
+      <w:start w:val="1"/>
+      <w:numFmt w:val="lowerRoman"/>
+      <w:lvlText w:val="%3."/>
+      <w:lvlJc w:val="right"/>
+      <w:pPr>
+        <w:ind w:left="2160" w:hanging="180"/>
+      </w:pPr>
+    </w:lvl>
+    <w:lvl w:ilvl="3" w:tplc="0410000F" w:tentative="1">
+      <w:start w:val="1"/>
+      <w:numFmt w:val="decimal"/>
+      <w:lvlText w:val="%4."/>
+      <w:lvlJc w:val="left"/>
+      <w:pPr>
+        <w:ind w:left="2880" w:hanging="360"/>
+      </w:pPr>
+    </w:lvl>
+    <w:lvl w:ilvl="4" w:tplc="04100019" w:tentative="1">
+      <w:start w:val="1"/>
+      <w:numFmt w:val="lowerLetter"/>
+      <w:lvlText w:val="%5."/>
+      <w:lvlJc w:val="left"/>
+      <w:pPr>
+        <w:ind w:left="3600" w:hanging="360"/>
+      </w:pPr>
+    </w:lvl>
+    <w:lvl w:ilvl="5" w:tplc="0410001B" w:tentative="1">
+      <w:start w:val="1"/>
+      <w:numFmt w:val="lowerRoman"/>
+      <w:lvlText w:val="%6."/>
+      <w:lvlJc w:val="right"/>
+      <w:pPr>
+        <w:ind w:left="4320" w:hanging="180"/>
+      </w:pPr>
+    </w:lvl>
+    <w:lvl w:ilvl="6" w:tplc="0410000F" w:tentative="1">
+      <w:start w:val="1"/>
+      <w:numFmt w:val="decimal"/>
+      <w:lvlText w:val="%7."/>
+      <w:lvlJc w:val="left"/>
+      <w:pPr>
+        <w:ind w:left="5040" w:hanging="360"/>
+      </w:pPr>
+    </w:lvl>
+    <w:lvl w:ilvl="7" w:tplc="04100019" w:tentative="1">
+      <w:start w:val="1"/>
+      <w:numFmt w:val="lowerLetter"/>
+      <w:lvlText w:val="%8."/>
+      <w:lvlJc w:val="left"/>
+      <w:pPr>
+        <w:ind w:left="5760" w:hanging="360"/>
+      </w:pPr>
+    </w:lvl>
+    <w:lvl w:ilvl="8" w:tplc="0410001B" w:tentative="1">
+      <w:start w:val="1"/>
+      <w:numFmt w:val="lowerRoman"/>
+      <w:lvlText w:val="%9."/>
+      <w:lvlJc w:val="right"/>
+      <w:pPr>
+        <w:ind w:left="6480" w:hanging="180"/>
+      </w:pPr>
+    </w:lvl>
+  </w:abstractNum>
+  <w:abstractNum w:abstractNumId="18">
+    <w:nsid w:val="64E20AF2"/>
+    <w:multiLevelType w:val="hybridMultilevel"/>
+    <w:tmpl w:val="8C1EDCA8"/>
+    <w:lvl w:ilvl="0" w:tplc="0410000F">
+      <w:start w:val="1"/>
+      <w:numFmt w:val="decimal"/>
+      <w:lvlText w:val="%1."/>
+      <w:lvlJc w:val="left"/>
+      <w:pPr>
+        <w:ind w:left="720" w:hanging="360"/>
+      </w:pPr>
+    </w:lvl>
+    <w:lvl w:ilvl="1" w:tplc="04100019" w:tentative="1">
+      <w:start w:val="1"/>
+      <w:numFmt w:val="lowerLetter"/>
+      <w:lvlText w:val="%2."/>
+      <w:lvlJc w:val="left"/>
+      <w:pPr>
+        <w:ind w:left="1440" w:hanging="360"/>
+      </w:pPr>
+    </w:lvl>
+    <w:lvl w:ilvl="2" w:tplc="0410001B" w:tentative="1">
+      <w:start w:val="1"/>
+      <w:numFmt w:val="lowerRoman"/>
+      <w:lvlText w:val="%3."/>
+      <w:lvlJc w:val="right"/>
+      <w:pPr>
+        <w:ind w:left="2160" w:hanging="180"/>
+      </w:pPr>
+    </w:lvl>
+    <w:lvl w:ilvl="3" w:tplc="0410000F" w:tentative="1">
+      <w:start w:val="1"/>
+      <w:numFmt w:val="decimal"/>
+      <w:lvlText w:val="%4."/>
+      <w:lvlJc w:val="left"/>
+      <w:pPr>
+        <w:ind w:left="2880" w:hanging="360"/>
+      </w:pPr>
+    </w:lvl>
+    <w:lvl w:ilvl="4" w:tplc="04100019" w:tentative="1">
+      <w:start w:val="1"/>
+      <w:numFmt w:val="lowerLetter"/>
+      <w:lvlText w:val="%5."/>
+      <w:lvlJc w:val="left"/>
+      <w:pPr>
+        <w:ind w:left="3600" w:hanging="360"/>
+      </w:pPr>
+    </w:lvl>
+    <w:lvl w:ilvl="5" w:tplc="0410001B" w:tentative="1">
+      <w:start w:val="1"/>
+      <w:numFmt w:val="lowerRoman"/>
+      <w:lvlText w:val="%6."/>
+      <w:lvlJc w:val="right"/>
+      <w:pPr>
+        <w:ind w:left="4320" w:hanging="180"/>
+      </w:pPr>
+    </w:lvl>
+    <w:lvl w:ilvl="6" w:tplc="0410000F" w:tentative="1">
+      <w:start w:val="1"/>
+      <w:numFmt w:val="decimal"/>
+      <w:lvlText w:val="%7."/>
+      <w:lvlJc w:val="left"/>
+      <w:pPr>
+        <w:ind w:left="5040" w:hanging="360"/>
+      </w:pPr>
+    </w:lvl>
+    <w:lvl w:ilvl="7" w:tplc="04100019" w:tentative="1">
+      <w:start w:val="1"/>
+      <w:numFmt w:val="lowerLetter"/>
+      <w:lvlText w:val="%8."/>
+      <w:lvlJc w:val="left"/>
+      <w:pPr>
+        <w:ind w:left="5760" w:hanging="360"/>
+      </w:pPr>
+    </w:lvl>
+    <w:lvl w:ilvl="8" w:tplc="0410001B" w:tentative="1">
+      <w:start w:val="1"/>
+      <w:numFmt w:val="lowerRoman"/>
+      <w:lvlText w:val="%9."/>
+      <w:lvlJc w:val="right"/>
+      <w:pPr>
+        <w:ind w:left="6480" w:hanging="180"/>
+      </w:pPr>
+    </w:lvl>
+  </w:abstractNum>
+  <w:abstractNum w:abstractNumId="19">
+    <w:nsid w:val="6DA471F6"/>
+    <w:multiLevelType w:val="hybridMultilevel"/>
+    <w:tmpl w:val="8C1EDCA8"/>
+    <w:lvl w:ilvl="0" w:tplc="0410000F">
+      <w:start w:val="1"/>
+      <w:numFmt w:val="decimal"/>
+      <w:lvlText w:val="%1."/>
+      <w:lvlJc w:val="left"/>
+      <w:pPr>
+        <w:ind w:left="720" w:hanging="360"/>
+      </w:pPr>
+    </w:lvl>
+    <w:lvl w:ilvl="1" w:tplc="04100019" w:tentative="1">
+      <w:start w:val="1"/>
+      <w:numFmt w:val="lowerLetter"/>
+      <w:lvlText w:val="%2."/>
+      <w:lvlJc w:val="left"/>
+      <w:pPr>
+        <w:ind w:left="1440" w:hanging="360"/>
+      </w:pPr>
+    </w:lvl>
+    <w:lvl w:ilvl="2" w:tplc="0410001B" w:tentative="1">
+      <w:start w:val="1"/>
+      <w:numFmt w:val="lowerRoman"/>
+      <w:lvlText w:val="%3."/>
+      <w:lvlJc w:val="right"/>
+      <w:pPr>
+        <w:ind w:left="2160" w:hanging="180"/>
+      </w:pPr>
+    </w:lvl>
+    <w:lvl w:ilvl="3" w:tplc="0410000F" w:tentative="1">
+      <w:start w:val="1"/>
+      <w:numFmt w:val="decimal"/>
+      <w:lvlText w:val="%4."/>
+      <w:lvlJc w:val="left"/>
+      <w:pPr>
+        <w:ind w:left="2880" w:hanging="360"/>
+      </w:pPr>
+    </w:lvl>
+    <w:lvl w:ilvl="4" w:tplc="04100019" w:tentative="1">
+      <w:start w:val="1"/>
+      <w:numFmt w:val="lowerLetter"/>
+      <w:lvlText w:val="%5."/>
+      <w:lvlJc w:val="left"/>
+      <w:pPr>
+        <w:ind w:left="3600" w:hanging="360"/>
+      </w:pPr>
+    </w:lvl>
+    <w:lvl w:ilvl="5" w:tplc="0410001B" w:tentative="1">
+      <w:start w:val="1"/>
+      <w:numFmt w:val="lowerRoman"/>
+      <w:lvlText w:val="%6."/>
+      <w:lvlJc w:val="right"/>
+      <w:pPr>
+        <w:ind w:left="4320" w:hanging="180"/>
+      </w:pPr>
+    </w:lvl>
+    <w:lvl w:ilvl="6" w:tplc="0410000F" w:tentative="1">
+      <w:start w:val="1"/>
+      <w:numFmt w:val="decimal"/>
+      <w:lvlText w:val="%7."/>
+      <w:lvlJc w:val="left"/>
+      <w:pPr>
+        <w:ind w:left="5040" w:hanging="360"/>
+      </w:pPr>
+    </w:lvl>
+    <w:lvl w:ilvl="7" w:tplc="04100019" w:tentative="1">
+      <w:start w:val="1"/>
+      <w:numFmt w:val="lowerLetter"/>
+      <w:lvlText w:val="%8."/>
+      <w:lvlJc w:val="left"/>
+      <w:pPr>
+        <w:ind w:left="5760" w:hanging="360"/>
+      </w:pPr>
+    </w:lvl>
+    <w:lvl w:ilvl="8" w:tplc="0410001B" w:tentative="1">
+      <w:start w:val="1"/>
+      <w:numFmt w:val="lowerRoman"/>
+      <w:lvlText w:val="%9."/>
+      <w:lvlJc w:val="right"/>
+      <w:pPr>
+        <w:ind w:left="6480" w:hanging="180"/>
+      </w:pPr>
+    </w:lvl>
+  </w:abstractNum>
+  <w:abstractNum w:abstractNumId="20">
     <w:nsid w:val="71B62EC6"/>
     <w:multiLevelType w:val="hybridMultilevel"/>
     <w:tmpl w:val="5DDA0A8E"/>
@@ -6716,26 +10761,157 @@
       </w:pPr>
     </w:lvl>
   </w:abstractNum>
+  <w:abstractNum w:abstractNumId="21">
+    <w:nsid w:val="7F5820A6"/>
+    <w:multiLevelType w:val="hybridMultilevel"/>
+    <w:tmpl w:val="8C1EDCA8"/>
+    <w:lvl w:ilvl="0" w:tplc="0410000F">
+      <w:start w:val="1"/>
+      <w:numFmt w:val="decimal"/>
+      <w:lvlText w:val="%1."/>
+      <w:lvlJc w:val="left"/>
+      <w:pPr>
+        <w:ind w:left="720" w:hanging="360"/>
+      </w:pPr>
+    </w:lvl>
+    <w:lvl w:ilvl="1" w:tplc="04100019" w:tentative="1">
+      <w:start w:val="1"/>
+      <w:numFmt w:val="lowerLetter"/>
+      <w:lvlText w:val="%2."/>
+      <w:lvlJc w:val="left"/>
+      <w:pPr>
+        <w:ind w:left="1440" w:hanging="360"/>
+      </w:pPr>
+    </w:lvl>
+    <w:lvl w:ilvl="2" w:tplc="0410001B" w:tentative="1">
+      <w:start w:val="1"/>
+      <w:numFmt w:val="lowerRoman"/>
+      <w:lvlText w:val="%3."/>
+      <w:lvlJc w:val="right"/>
+      <w:pPr>
+        <w:ind w:left="2160" w:hanging="180"/>
+      </w:pPr>
+    </w:lvl>
+    <w:lvl w:ilvl="3" w:tplc="0410000F" w:tentative="1">
+      <w:start w:val="1"/>
+      <w:numFmt w:val="decimal"/>
+      <w:lvlText w:val="%4."/>
+      <w:lvlJc w:val="left"/>
+      <w:pPr>
+        <w:ind w:left="2880" w:hanging="360"/>
+      </w:pPr>
+    </w:lvl>
+    <w:lvl w:ilvl="4" w:tplc="04100019" w:tentative="1">
+      <w:start w:val="1"/>
+      <w:numFmt w:val="lowerLetter"/>
+      <w:lvlText w:val="%5."/>
+      <w:lvlJc w:val="left"/>
+      <w:pPr>
+        <w:ind w:left="3600" w:hanging="360"/>
+      </w:pPr>
+    </w:lvl>
+    <w:lvl w:ilvl="5" w:tplc="0410001B" w:tentative="1">
+      <w:start w:val="1"/>
+      <w:numFmt w:val="lowerRoman"/>
+      <w:lvlText w:val="%6."/>
+      <w:lvlJc w:val="right"/>
+      <w:pPr>
+        <w:ind w:left="4320" w:hanging="180"/>
+      </w:pPr>
+    </w:lvl>
+    <w:lvl w:ilvl="6" w:tplc="0410000F" w:tentative="1">
+      <w:start w:val="1"/>
+      <w:numFmt w:val="decimal"/>
+      <w:lvlText w:val="%7."/>
+      <w:lvlJc w:val="left"/>
+      <w:pPr>
+        <w:ind w:left="5040" w:hanging="360"/>
+      </w:pPr>
+    </w:lvl>
+    <w:lvl w:ilvl="7" w:tplc="04100019" w:tentative="1">
+      <w:start w:val="1"/>
+      <w:numFmt w:val="lowerLetter"/>
+      <w:lvlText w:val="%8."/>
+      <w:lvlJc w:val="left"/>
+      <w:pPr>
+        <w:ind w:left="5760" w:hanging="360"/>
+      </w:pPr>
+    </w:lvl>
+    <w:lvl w:ilvl="8" w:tplc="0410001B" w:tentative="1">
+      <w:start w:val="1"/>
+      <w:numFmt w:val="lowerRoman"/>
+      <w:lvlText w:val="%9."/>
+      <w:lvlJc w:val="right"/>
+      <w:pPr>
+        <w:ind w:left="6480" w:hanging="180"/>
+      </w:pPr>
+    </w:lvl>
+  </w:abstractNum>
   <w:num w:numId="1">
+    <w:abstractNumId w:val="11"/>
+  </w:num>
+  <w:num w:numId="2">
+    <w:abstractNumId w:val="5"/>
+  </w:num>
+  <w:num w:numId="3">
+    <w:abstractNumId w:val="7"/>
+  </w:num>
+  <w:num w:numId="4">
+    <w:abstractNumId w:val="12"/>
+  </w:num>
+  <w:num w:numId="5">
+    <w:abstractNumId w:val="2"/>
+  </w:num>
+  <w:num w:numId="6">
+    <w:abstractNumId w:val="20"/>
+  </w:num>
+  <w:num w:numId="7">
+    <w:abstractNumId w:val="3"/>
+  </w:num>
+  <w:num w:numId="8">
+    <w:abstractNumId w:val="16"/>
+  </w:num>
+  <w:num w:numId="9">
+    <w:abstractNumId w:val="17"/>
+  </w:num>
+  <w:num w:numId="10">
+    <w:abstractNumId w:val="9"/>
+  </w:num>
+  <w:num w:numId="11">
     <w:abstractNumId w:val="4"/>
   </w:num>
-  <w:num w:numId="2">
-    <w:abstractNumId w:val="2"/>
+  <w:num w:numId="12">
+    <w:abstractNumId w:val="18"/>
   </w:num>
-  <w:num w:numId="3">
-    <w:abstractNumId w:val="3"/>
-  </w:num>
-  <w:num w:numId="4">
-    <w:abstractNumId w:val="5"/>
-  </w:num>
-  <w:num w:numId="5">
+  <w:num w:numId="13">
     <w:abstractNumId w:val="0"/>
   </w:num>
-  <w:num w:numId="6">
+  <w:num w:numId="14">
     <w:abstractNumId w:val="6"/>
   </w:num>
-  <w:num w:numId="7">
+  <w:num w:numId="15">
     <w:abstractNumId w:val="1"/>
+  </w:num>
+  <w:num w:numId="16">
+    <w:abstractNumId w:val="21"/>
+  </w:num>
+  <w:num w:numId="17">
+    <w:abstractNumId w:val="8"/>
+  </w:num>
+  <w:num w:numId="18">
+    <w:abstractNumId w:val="13"/>
+  </w:num>
+  <w:num w:numId="19">
+    <w:abstractNumId w:val="14"/>
+  </w:num>
+  <w:num w:numId="20">
+    <w:abstractNumId w:val="15"/>
+  </w:num>
+  <w:num w:numId="21">
+    <w:abstractNumId w:val="19"/>
+  </w:num>
+  <w:num w:numId="22">
+    <w:abstractNumId w:val="10"/>
   </w:num>
   <w:numIdMacAtCleanup w:val="7"/>
 </w:numbering>
@@ -7961,7 +12137,7 @@
 </file>
 
 <file path=customXml/itemProps1.xml><?xml version="1.0" encoding="utf-8"?>
-<ds:datastoreItem xmlns:ds="http://schemas.openxmlformats.org/officeDocument/2006/customXml" ds:itemID="{FC0772E3-B5EC-BD43-B24B-4BA4913805FF}">
+<ds:datastoreItem xmlns:ds="http://schemas.openxmlformats.org/officeDocument/2006/customXml" ds:itemID="{55D471B2-2ADA-7A40-AD88-F8B80CD6EA4F}">
   <ds:schemaRefs>
     <ds:schemaRef ds:uri="http://schemas.openxmlformats.org/officeDocument/2006/bibliography"/>
   </ds:schemaRefs>

</xml_diff>

<commit_message>
Aggiunto Test Summary Report
</commit_message>
<xml_diff>
--- a/documentazione/Testing/Test Plan.docx
+++ b/documentazione/Testing/Test Plan.docx
@@ -5383,23 +5383,7 @@
           <w:rFonts w:ascii="Calibri" w:hAnsi="Calibri" w:cs="Courier New"/>
           <w:szCs w:val="28"/>
         </w:rPr>
-        <w:t xml:space="preserve">, il </w:t>
-      </w:r>
-      <w:proofErr w:type="spellStart"/>
-      <w:r>
-        <w:rPr>
-          <w:rFonts w:ascii="Calibri" w:hAnsi="Calibri" w:cs="Courier New"/>
-          <w:szCs w:val="28"/>
-        </w:rPr>
-        <w:t>testing</w:t>
-      </w:r>
-      <w:proofErr w:type="spellEnd"/>
-      <w:r>
-        <w:rPr>
-          <w:rFonts w:ascii="Calibri" w:hAnsi="Calibri" w:cs="Courier New"/>
-          <w:szCs w:val="28"/>
-        </w:rPr>
-        <w:t>, riuscirà</w:t>
+        <w:t>, il testing, riuscirà</w:t>
       </w:r>
       <w:r>
         <w:rPr>
@@ -5483,23 +5467,7 @@
           <w:rFonts w:ascii="Calibri" w:hAnsi="Calibri" w:cs="Courier New"/>
           <w:szCs w:val="28"/>
         </w:rPr>
-        <w:t xml:space="preserve">Sarà effettuato un </w:t>
-      </w:r>
-      <w:proofErr w:type="spellStart"/>
-      <w:r>
-        <w:rPr>
-          <w:rFonts w:ascii="Calibri" w:hAnsi="Calibri" w:cs="Courier New"/>
-          <w:szCs w:val="28"/>
-        </w:rPr>
-        <w:t>testing</w:t>
-      </w:r>
-      <w:proofErr w:type="spellEnd"/>
-      <w:r>
-        <w:rPr>
-          <w:rFonts w:ascii="Calibri" w:hAnsi="Calibri" w:cs="Courier New"/>
-          <w:szCs w:val="28"/>
-        </w:rPr>
-        <w:t xml:space="preserve"> per ogni unità del </w:t>
+        <w:t xml:space="preserve">Sarà effettuato un testing per ogni unità del </w:t>
       </w:r>
       <w:r>
         <w:rPr>
@@ -5976,210 +5944,130 @@
           <w:rFonts w:ascii="Calibri" w:hAnsi="Calibri"/>
           <w:szCs w:val="28"/>
         </w:rPr>
-        <w:t xml:space="preserve"> ripristino del </w:t>
-      </w:r>
-      <w:proofErr w:type="spellStart"/>
+        <w:t xml:space="preserve"> ripristino del testing di</w:t>
+      </w:r>
       <w:r>
         <w:rPr>
           <w:rFonts w:ascii="Calibri" w:hAnsi="Calibri"/>
           <w:szCs w:val="28"/>
         </w:rPr>
-        <w:t>testing</w:t>
-      </w:r>
-      <w:proofErr w:type="spellEnd"/>
-      <w:r>
+        <w:t xml:space="preserve"> un gruppo di componenti del software sarà svolto quando gli errori riscontrati saranno corretti.</w:t>
+      </w:r>
+    </w:p>
+    <w:p>
+      <w:pPr>
+        <w:jc w:val="both"/>
         <w:rPr>
           <w:rFonts w:ascii="Calibri" w:hAnsi="Calibri"/>
           <w:szCs w:val="28"/>
         </w:rPr>
-        <w:t xml:space="preserve"> di</w:t>
-      </w:r>
+      </w:pPr>
       <w:r>
         <w:rPr>
           <w:rFonts w:ascii="Calibri" w:hAnsi="Calibri"/>
           <w:szCs w:val="28"/>
         </w:rPr>
-        <w:t xml:space="preserve"> un gruppo di componenti del software sarà svolto quando gli errori riscontrati saranno corretti.</w:t>
-      </w:r>
-    </w:p>
-    <w:p>
-      <w:pPr>
-        <w:jc w:val="both"/>
+        <w:t>Inoltre, ad ogni ripristino del</w:t>
+      </w:r>
+      <w:r>
         <w:rPr>
           <w:rFonts w:ascii="Calibri" w:hAnsi="Calibri"/>
           <w:szCs w:val="28"/>
         </w:rPr>
-      </w:pPr>
+        <w:t xml:space="preserve"> testing, saranno effettu</w:t>
+      </w:r>
       <w:r>
         <w:rPr>
           <w:rFonts w:ascii="Calibri" w:hAnsi="Calibri"/>
           <w:szCs w:val="28"/>
         </w:rPr>
-        <w:t>Inoltre, ad ogni ripristino del</w:t>
+        <w:t xml:space="preserve">ati nuovi test su ciò che </w:t>
       </w:r>
       <w:r>
         <w:rPr>
           <w:rFonts w:ascii="Calibri" w:hAnsi="Calibri"/>
           <w:szCs w:val="28"/>
         </w:rPr>
-        <w:t xml:space="preserve"> </w:t>
-      </w:r>
-      <w:proofErr w:type="spellStart"/>
+        <w:t>è</w:t>
+      </w:r>
       <w:r>
         <w:rPr>
           <w:rFonts w:ascii="Calibri" w:hAnsi="Calibri"/>
           <w:szCs w:val="28"/>
         </w:rPr>
-        <w:t>testing</w:t>
-      </w:r>
-      <w:proofErr w:type="spellEnd"/>
+        <w:t xml:space="preserve"> stato</w:t>
+      </w:r>
       <w:r>
         <w:rPr>
           <w:rFonts w:ascii="Calibri" w:hAnsi="Calibri"/>
           <w:szCs w:val="28"/>
         </w:rPr>
-        <w:t>, saranno effettu</w:t>
+        <w:t xml:space="preserve"> corretto</w:t>
       </w:r>
       <w:r>
         <w:rPr>
           <w:rFonts w:ascii="Calibri" w:hAnsi="Calibri"/>
           <w:szCs w:val="28"/>
         </w:rPr>
-        <w:t xml:space="preserve">ati nuovi test su ciò che </w:t>
+        <w:t xml:space="preserve"> (regression testing)</w:t>
       </w:r>
       <w:r>
         <w:rPr>
           <w:rFonts w:ascii="Calibri" w:hAnsi="Calibri"/>
           <w:szCs w:val="28"/>
         </w:rPr>
-        <w:t>è</w:t>
+        <w:t>, pe</w:t>
       </w:r>
       <w:r>
         <w:rPr>
           <w:rFonts w:ascii="Calibri" w:hAnsi="Calibri"/>
           <w:szCs w:val="28"/>
         </w:rPr>
-        <w:t xml:space="preserve"> stato</w:t>
+        <w:t xml:space="preserve">r verificare la correttezza dell’intero </w:t>
       </w:r>
       <w:r>
         <w:rPr>
           <w:rFonts w:ascii="Calibri" w:hAnsi="Calibri"/>
           <w:szCs w:val="28"/>
         </w:rPr>
-        <w:t xml:space="preserve"> corretto</w:t>
-      </w:r>
-      <w:r>
+        <w:t>gruppo di componenti.</w:t>
+      </w:r>
+    </w:p>
+    <w:p>
+      <w:pPr>
+        <w:jc w:val="both"/>
         <w:rPr>
           <w:rFonts w:ascii="Calibri" w:hAnsi="Calibri"/>
           <w:szCs w:val="28"/>
         </w:rPr>
-        <w:t xml:space="preserve"> (</w:t>
-      </w:r>
-      <w:proofErr w:type="spellStart"/>
+      </w:pPr>
       <w:r>
         <w:rPr>
           <w:rFonts w:ascii="Calibri" w:hAnsi="Calibri"/>
           <w:szCs w:val="28"/>
         </w:rPr>
-        <w:t>regression</w:t>
-      </w:r>
-      <w:proofErr w:type="spellEnd"/>
+        <w:t>Dopo questa verifica, saranno svolti</w:t>
+      </w:r>
       <w:r>
         <w:rPr>
           <w:rFonts w:ascii="Calibri" w:hAnsi="Calibri"/>
           <w:szCs w:val="28"/>
         </w:rPr>
-        <w:t xml:space="preserve"> </w:t>
-      </w:r>
-      <w:proofErr w:type="spellStart"/>
+        <w:t xml:space="preserve"> diversi test sul</w:t>
+      </w:r>
       <w:r>
         <w:rPr>
           <w:rFonts w:ascii="Calibri" w:hAnsi="Calibri"/>
           <w:szCs w:val="28"/>
         </w:rPr>
-        <w:t>testing</w:t>
-      </w:r>
-      <w:proofErr w:type="spellEnd"/>
+        <w:t xml:space="preserve"> gruppo di componenti corretti oppure si passerà</w:t>
+      </w:r>
       <w:r>
         <w:rPr>
           <w:rFonts w:ascii="Calibri" w:hAnsi="Calibri"/>
           <w:szCs w:val="28"/>
         </w:rPr>
-        <w:t>)</w:t>
-      </w:r>
-      <w:r>
-        <w:rPr>
-          <w:rFonts w:ascii="Calibri" w:hAnsi="Calibri"/>
-          <w:szCs w:val="28"/>
-        </w:rPr>
-        <w:t>, pe</w:t>
-      </w:r>
-      <w:r>
-        <w:rPr>
-          <w:rFonts w:ascii="Calibri" w:hAnsi="Calibri"/>
-          <w:szCs w:val="28"/>
-        </w:rPr>
-        <w:t xml:space="preserve">r verificare la correttezza dell’intero </w:t>
-      </w:r>
-      <w:r>
-        <w:rPr>
-          <w:rFonts w:ascii="Calibri" w:hAnsi="Calibri"/>
-          <w:szCs w:val="28"/>
-        </w:rPr>
-        <w:t>gruppo di componenti.</w:t>
-      </w:r>
-    </w:p>
-    <w:p>
-      <w:pPr>
-        <w:jc w:val="both"/>
-        <w:rPr>
-          <w:rFonts w:ascii="Calibri" w:hAnsi="Calibri"/>
-          <w:szCs w:val="28"/>
-        </w:rPr>
-      </w:pPr>
-      <w:r>
-        <w:rPr>
-          <w:rFonts w:ascii="Calibri" w:hAnsi="Calibri"/>
-          <w:szCs w:val="28"/>
-        </w:rPr>
-        <w:t>Dopo questa verifica, saranno svolti</w:t>
-      </w:r>
-      <w:r>
-        <w:rPr>
-          <w:rFonts w:ascii="Calibri" w:hAnsi="Calibri"/>
-          <w:szCs w:val="28"/>
-        </w:rPr>
-        <w:t xml:space="preserve"> diversi test sul</w:t>
-      </w:r>
-      <w:r>
-        <w:rPr>
-          <w:rFonts w:ascii="Calibri" w:hAnsi="Calibri"/>
-          <w:szCs w:val="28"/>
-        </w:rPr>
-        <w:t xml:space="preserve"> gruppo di componenti corretti oppure si passerà</w:t>
-      </w:r>
-      <w:r>
-        <w:rPr>
-          <w:rFonts w:ascii="Calibri" w:hAnsi="Calibri"/>
-          <w:szCs w:val="28"/>
-        </w:rPr>
-        <w:t xml:space="preserve"> al </w:t>
-      </w:r>
-      <w:proofErr w:type="spellStart"/>
-      <w:r>
-        <w:rPr>
-          <w:rFonts w:ascii="Calibri" w:hAnsi="Calibri"/>
-          <w:szCs w:val="28"/>
-        </w:rPr>
-        <w:t>testing</w:t>
-      </w:r>
-      <w:proofErr w:type="spellEnd"/>
-      <w:r>
-        <w:rPr>
-          <w:rFonts w:ascii="Calibri" w:hAnsi="Calibri"/>
-          <w:szCs w:val="28"/>
-        </w:rPr>
-        <w:t xml:space="preserve"> di </w:t>
+        <w:t xml:space="preserve"> al testing di </w:t>
       </w:r>
       <w:r>
         <w:rPr>
@@ -6431,8 +6319,6 @@
         </w:numPr>
       </w:pPr>
       <w:bookmarkStart w:id="33" w:name="_Toc447725677"/>
-      <w:bookmarkStart w:id="34" w:name="_GoBack"/>
-      <w:bookmarkEnd w:id="34"/>
       <w:r>
         <w:t>TC UC 1</w:t>
       </w:r>
@@ -6676,11 +6562,11 @@
       <w:pPr>
         <w:pStyle w:val="Titolo2"/>
       </w:pPr>
-      <w:bookmarkStart w:id="35" w:name="_Toc447725678"/>
+      <w:bookmarkStart w:id="34" w:name="_Toc447725678"/>
       <w:r>
         <w:t>8.2 TC UC 2</w:t>
       </w:r>
-      <w:bookmarkEnd w:id="35"/>
+      <w:bookmarkEnd w:id="34"/>
     </w:p>
     <w:tbl>
       <w:tblPr>
@@ -6896,12 +6782,12 @@
       <w:pPr>
         <w:pStyle w:val="Titolo2"/>
       </w:pPr>
-      <w:bookmarkStart w:id="36" w:name="_Toc447725679"/>
+      <w:bookmarkStart w:id="35" w:name="_Toc447725679"/>
       <w:r>
         <w:lastRenderedPageBreak/>
         <w:t>8.3 TC UC 3</w:t>
       </w:r>
-      <w:bookmarkEnd w:id="36"/>
+      <w:bookmarkEnd w:id="35"/>
       <w:r>
         <w:t xml:space="preserve"> </w:t>
       </w:r>
@@ -7131,11 +7017,11 @@
       <w:pPr>
         <w:pStyle w:val="Titolo2"/>
       </w:pPr>
-      <w:bookmarkStart w:id="37" w:name="_Toc447725680"/>
+      <w:bookmarkStart w:id="36" w:name="_Toc447725680"/>
       <w:r>
         <w:t>8.4 TC UC 4</w:t>
       </w:r>
-      <w:bookmarkEnd w:id="37"/>
+      <w:bookmarkEnd w:id="36"/>
     </w:p>
     <w:tbl>
       <w:tblPr>
@@ -7374,11 +7260,11 @@
       <w:pPr>
         <w:pStyle w:val="Titolo2"/>
       </w:pPr>
-      <w:bookmarkStart w:id="38" w:name="_Toc447725681"/>
+      <w:bookmarkStart w:id="37" w:name="_Toc447725681"/>
       <w:r>
         <w:t>8.5 TC UC 5</w:t>
       </w:r>
-      <w:bookmarkEnd w:id="38"/>
+      <w:bookmarkEnd w:id="37"/>
       <w:r>
         <w:t xml:space="preserve"> </w:t>
       </w:r>
@@ -7597,11 +7483,11 @@
       <w:pPr>
         <w:pStyle w:val="Titolo2"/>
       </w:pPr>
-      <w:bookmarkStart w:id="39" w:name="_Toc447725682"/>
+      <w:bookmarkStart w:id="38" w:name="_Toc447725682"/>
       <w:r>
         <w:t>8.6 TC UC 6</w:t>
       </w:r>
-      <w:bookmarkEnd w:id="39"/>
+      <w:bookmarkEnd w:id="38"/>
     </w:p>
     <w:tbl>
       <w:tblPr>
@@ -7824,11 +7710,11 @@
       <w:pPr>
         <w:pStyle w:val="Titolo2"/>
       </w:pPr>
-      <w:bookmarkStart w:id="40" w:name="_Toc447725683"/>
+      <w:bookmarkStart w:id="39" w:name="_Toc447725683"/>
       <w:r>
         <w:t>8.7 TC UC 7</w:t>
       </w:r>
-      <w:bookmarkEnd w:id="40"/>
+      <w:bookmarkEnd w:id="39"/>
     </w:p>
     <w:tbl>
       <w:tblPr>
@@ -8067,11 +7953,11 @@
       <w:pPr>
         <w:pStyle w:val="Titolo2"/>
       </w:pPr>
-      <w:bookmarkStart w:id="41" w:name="_Toc447725684"/>
+      <w:bookmarkStart w:id="40" w:name="_Toc447725684"/>
       <w:r>
         <w:t>8.8 TC UC 8</w:t>
       </w:r>
-      <w:bookmarkEnd w:id="41"/>
+      <w:bookmarkEnd w:id="40"/>
     </w:p>
     <w:tbl>
       <w:tblPr>
@@ -8223,16 +8109,11 @@
               <w:t>Viene creata un’</w:t>
             </w:r>
             <w:r>
-              <w:t xml:space="preserve">entità </w:t>
-            </w:r>
-            <w:proofErr w:type="spellStart"/>
-            <w:r>
-              <w:t>anagraficaSt</w:t>
+              <w:t>entità anagraficaSt</w:t>
             </w:r>
             <w:r>
               <w:t>anza</w:t>
             </w:r>
-            <w:proofErr w:type="spellEnd"/>
             <w:r>
               <w:t xml:space="preserve"> di tipo permanenza</w:t>
             </w:r>
@@ -8324,12 +8205,12 @@
       <w:pPr>
         <w:pStyle w:val="Titolo2"/>
       </w:pPr>
-      <w:bookmarkStart w:id="42" w:name="_Toc447725685"/>
+      <w:bookmarkStart w:id="41" w:name="_Toc447725685"/>
       <w:r>
         <w:lastRenderedPageBreak/>
         <w:t>8.9 TC UC 9</w:t>
       </w:r>
-      <w:bookmarkEnd w:id="42"/>
+      <w:bookmarkEnd w:id="41"/>
     </w:p>
     <w:tbl>
       <w:tblPr>
@@ -8553,14 +8434,14 @@
       <w:pPr>
         <w:pStyle w:val="Titolo2"/>
       </w:pPr>
-      <w:bookmarkStart w:id="43" w:name="_Toc447725686"/>
+      <w:bookmarkStart w:id="42" w:name="_Toc447725686"/>
       <w:r>
         <w:t>8.10</w:t>
       </w:r>
       <w:r>
         <w:t xml:space="preserve"> TC UC 10</w:t>
       </w:r>
-      <w:bookmarkEnd w:id="43"/>
+      <w:bookmarkEnd w:id="42"/>
       <w:r>
         <w:t xml:space="preserve"> </w:t>
       </w:r>
@@ -8715,15 +8596,7 @@
               </w:numPr>
             </w:pPr>
             <w:r>
-              <w:t>Viene selezionata la l’</w:t>
-            </w:r>
-            <w:proofErr w:type="spellStart"/>
-            <w:r>
-              <w:t>anagraficaStanza</w:t>
-            </w:r>
-            <w:proofErr w:type="spellEnd"/>
-            <w:r>
-              <w:t xml:space="preserve"> di tipo permanenza da contrassegnare come terminata all’interno del database</w:t>
+              <w:t>Viene selezionata la l’anagraficaStanza di tipo permanenza da contrassegnare come terminata all’interno del database</w:t>
             </w:r>
           </w:p>
           <w:p>
@@ -8794,12 +8667,12 @@
       <w:pPr>
         <w:pStyle w:val="Titolo2"/>
       </w:pPr>
-      <w:bookmarkStart w:id="44" w:name="_Toc447725687"/>
+      <w:bookmarkStart w:id="43" w:name="_Toc447725687"/>
       <w:r>
         <w:lastRenderedPageBreak/>
         <w:t>8.11 TC UC 11</w:t>
       </w:r>
-      <w:bookmarkEnd w:id="44"/>
+      <w:bookmarkEnd w:id="43"/>
     </w:p>
     <w:tbl>
       <w:tblPr>
@@ -8948,15 +8821,7 @@
               </w:numPr>
             </w:pPr>
             <w:r>
-              <w:t>Viene selezionata la l’</w:t>
-            </w:r>
-            <w:proofErr w:type="spellStart"/>
-            <w:r>
-              <w:t>anagraficaStanza</w:t>
-            </w:r>
-            <w:proofErr w:type="spellEnd"/>
-            <w:r>
-              <w:t xml:space="preserve"> di tipo visita da contrassegnare come terminata all’interno del database</w:t>
+              <w:t>Viene selezionata la l’anagraficaStanza di tipo visita da contrassegnare come terminata all’interno del database</w:t>
             </w:r>
           </w:p>
           <w:p>
@@ -9019,11 +8884,11 @@
       <w:pPr>
         <w:pStyle w:val="Titolo2"/>
       </w:pPr>
-      <w:bookmarkStart w:id="45" w:name="_Toc447725688"/>
+      <w:bookmarkStart w:id="44" w:name="_Toc447725688"/>
       <w:r>
         <w:t>8.12 TC UC 12</w:t>
       </w:r>
-      <w:bookmarkEnd w:id="45"/>
+      <w:bookmarkEnd w:id="44"/>
       <w:r>
         <w:t xml:space="preserve"> </w:t>
       </w:r>
@@ -9226,11 +9091,11 @@
       <w:pPr>
         <w:pStyle w:val="Titolo2"/>
       </w:pPr>
-      <w:bookmarkStart w:id="46" w:name="_Toc447725689"/>
+      <w:bookmarkStart w:id="45" w:name="_Toc447725689"/>
       <w:r>
         <w:t>8.13 TC UC 13</w:t>
       </w:r>
-      <w:bookmarkEnd w:id="46"/>
+      <w:bookmarkEnd w:id="45"/>
     </w:p>
     <w:tbl>
       <w:tblPr>
@@ -9437,12 +9302,12 @@
       <w:pPr>
         <w:pStyle w:val="Titolo1"/>
       </w:pPr>
-      <w:bookmarkStart w:id="47" w:name="_Toc447725690"/>
+      <w:bookmarkStart w:id="46" w:name="_Toc447725690"/>
       <w:r>
         <w:lastRenderedPageBreak/>
         <w:t>Testing Schedule</w:t>
       </w:r>
-      <w:bookmarkEnd w:id="47"/>
+      <w:bookmarkEnd w:id="46"/>
     </w:p>
     <w:p>
       <w:pPr>
@@ -9487,11 +9352,11 @@
           <w:numId w:val="2"/>
         </w:numPr>
       </w:pPr>
-      <w:bookmarkStart w:id="48" w:name="_Toc447725691"/>
+      <w:bookmarkStart w:id="47" w:name="_Toc447725691"/>
       <w:r>
         <w:t>Programma</w:t>
       </w:r>
-      <w:bookmarkEnd w:id="48"/>
+      <w:bookmarkEnd w:id="47"/>
     </w:p>
     <w:p>
       <w:pPr>
@@ -9805,9 +9670,12 @@
       </w:pPr>
     </w:p>
     <w:sectPr>
-      <w:headerReference w:type="default" r:id="rId9"/>
-      <w:footerReference w:type="even" r:id="rId10"/>
-      <w:footerReference w:type="default" r:id="rId11"/>
+      <w:headerReference w:type="even" r:id="rId9"/>
+      <w:headerReference w:type="default" r:id="rId10"/>
+      <w:footerReference w:type="even" r:id="rId11"/>
+      <w:footerReference w:type="default" r:id="rId12"/>
+      <w:headerReference w:type="first" r:id="rId13"/>
+      <w:footerReference w:type="first" r:id="rId14"/>
       <w:pgSz w:w="11906" w:h="16838"/>
       <w:pgMar w:top="1417" w:right="1134" w:bottom="1134" w:left="1134" w:header="708" w:footer="708" w:gutter="0"/>
       <w:cols w:space="708"/>
@@ -9917,7 +9785,7 @@
         <w:noProof/>
         <w:color w:val="5B9BD5" w:themeColor="accent1"/>
       </w:rPr>
-      <w:t>10</w:t>
+      <w:t>1</w:t>
     </w:r>
     <w:r>
       <w:rPr>
@@ -9935,6 +9803,16 @@
 </w:ftr>
 </file>
 
+<file path=word/footer3.xml><?xml version="1.0" encoding="utf-8"?>
+<w:ftr xmlns:wpc="http://schemas.microsoft.com/office/word/2010/wordprocessingCanvas" xmlns:mo="http://schemas.microsoft.com/office/mac/office/2008/main" xmlns:mc="http://schemas.openxmlformats.org/markup-compatibility/2006" xmlns:mv="urn:schemas-microsoft-com:mac:vml" xmlns:o="urn:schemas-microsoft-com:office:office" xmlns:r="http://schemas.openxmlformats.org/officeDocument/2006/relationships" xmlns:m="http://schemas.openxmlformats.org/officeDocument/2006/math" xmlns:v="urn:schemas-microsoft-com:vml" xmlns:wp14="http://schemas.microsoft.com/office/word/2010/wordprocessingDrawing" xmlns:wp="http://schemas.openxmlformats.org/drawingml/2006/wordprocessingDrawing" xmlns:w10="urn:schemas-microsoft-com:office:word" xmlns:w="http://schemas.openxmlformats.org/wordprocessingml/2006/main" xmlns:w14="http://schemas.microsoft.com/office/word/2010/wordml" xmlns:w15="http://schemas.microsoft.com/office/word/2012/wordml" xmlns:wpg="http://schemas.microsoft.com/office/word/2010/wordprocessingGroup" xmlns:wpi="http://schemas.microsoft.com/office/word/2010/wordprocessingInk" xmlns:wne="http://schemas.microsoft.com/office/word/2006/wordml" xmlns:wps="http://schemas.microsoft.com/office/word/2010/wordprocessingShape" mc:Ignorable="w14 w15 wp14">
+  <w:p>
+    <w:pPr>
+      <w:pStyle w:val="Pidipagina"/>
+    </w:pPr>
+  </w:p>
+</w:ftr>
+</file>
+
 <file path=word/footnotes.xml><?xml version="1.0" encoding="utf-8"?>
 <w:footnotes xmlns:wpc="http://schemas.microsoft.com/office/word/2010/wordprocessingCanvas" xmlns:mo="http://schemas.microsoft.com/office/mac/office/2008/main" xmlns:mc="http://schemas.openxmlformats.org/markup-compatibility/2006" xmlns:mv="urn:schemas-microsoft-com:mac:vml" xmlns:o="urn:schemas-microsoft-com:office:office" xmlns:r="http://schemas.openxmlformats.org/officeDocument/2006/relationships" xmlns:m="http://schemas.openxmlformats.org/officeDocument/2006/math" xmlns:v="urn:schemas-microsoft-com:vml" xmlns:wp14="http://schemas.microsoft.com/office/word/2010/wordprocessingDrawing" xmlns:wp="http://schemas.openxmlformats.org/drawingml/2006/wordprocessingDrawing" xmlns:w10="urn:schemas-microsoft-com:office:word" xmlns:w="http://schemas.openxmlformats.org/wordprocessingml/2006/main" xmlns:w14="http://schemas.microsoft.com/office/word/2010/wordml" xmlns:w15="http://schemas.microsoft.com/office/word/2012/wordml" xmlns:wpg="http://schemas.microsoft.com/office/word/2010/wordprocessingGroup" xmlns:wpi="http://schemas.microsoft.com/office/word/2010/wordprocessingInk" xmlns:wne="http://schemas.microsoft.com/office/word/2006/wordml" xmlns:wps="http://schemas.microsoft.com/office/word/2010/wordprocessingShape" mc:Ignorable="w14 w15 wp14">
   <w:footnote w:type="separator" w:id="-1">
@@ -9961,6 +9839,16 @@
 </file>
 
 <file path=word/header1.xml><?xml version="1.0" encoding="utf-8"?>
+<w:hdr xmlns:wpc="http://schemas.microsoft.com/office/word/2010/wordprocessingCanvas" xmlns:mo="http://schemas.microsoft.com/office/mac/office/2008/main" xmlns:mc="http://schemas.openxmlformats.org/markup-compatibility/2006" xmlns:mv="urn:schemas-microsoft-com:mac:vml" xmlns:o="urn:schemas-microsoft-com:office:office" xmlns:r="http://schemas.openxmlformats.org/officeDocument/2006/relationships" xmlns:m="http://schemas.openxmlformats.org/officeDocument/2006/math" xmlns:v="urn:schemas-microsoft-com:vml" xmlns:wp14="http://schemas.microsoft.com/office/word/2010/wordprocessingDrawing" xmlns:wp="http://schemas.openxmlformats.org/drawingml/2006/wordprocessingDrawing" xmlns:w10="urn:schemas-microsoft-com:office:word" xmlns:w="http://schemas.openxmlformats.org/wordprocessingml/2006/main" xmlns:w14="http://schemas.microsoft.com/office/word/2010/wordml" xmlns:w15="http://schemas.microsoft.com/office/word/2012/wordml" xmlns:wpg="http://schemas.microsoft.com/office/word/2010/wordprocessingGroup" xmlns:wpi="http://schemas.microsoft.com/office/word/2010/wordprocessingInk" xmlns:wne="http://schemas.microsoft.com/office/word/2006/wordml" xmlns:wps="http://schemas.microsoft.com/office/word/2010/wordprocessingShape" mc:Ignorable="w14 w15 wp14">
+  <w:p>
+    <w:pPr>
+      <w:pStyle w:val="Intestazione"/>
+    </w:pPr>
+  </w:p>
+</w:hdr>
+</file>
+
+<file path=word/header2.xml><?xml version="1.0" encoding="utf-8"?>
 <w:hdr xmlns:wpc="http://schemas.microsoft.com/office/word/2010/wordprocessingCanvas" xmlns:mo="http://schemas.microsoft.com/office/mac/office/2008/main" xmlns:mc="http://schemas.openxmlformats.org/markup-compatibility/2006" xmlns:mv="urn:schemas-microsoft-com:mac:vml" xmlns:o="urn:schemas-microsoft-com:office:office" xmlns:r="http://schemas.openxmlformats.org/officeDocument/2006/relationships" xmlns:m="http://schemas.openxmlformats.org/officeDocument/2006/math" xmlns:v="urn:schemas-microsoft-com:vml" xmlns:wp14="http://schemas.microsoft.com/office/word/2010/wordprocessingDrawing" xmlns:wp="http://schemas.openxmlformats.org/drawingml/2006/wordprocessingDrawing" xmlns:w10="urn:schemas-microsoft-com:office:word" xmlns:w="http://schemas.openxmlformats.org/wordprocessingml/2006/main" xmlns:w14="http://schemas.microsoft.com/office/word/2010/wordml" xmlns:w15="http://schemas.microsoft.com/office/word/2012/wordml" xmlns:wpg="http://schemas.microsoft.com/office/word/2010/wordprocessingGroup" xmlns:wpi="http://schemas.microsoft.com/office/word/2010/wordprocessingInk" xmlns:wne="http://schemas.microsoft.com/office/word/2006/wordml" xmlns:wps="http://schemas.microsoft.com/office/word/2010/wordprocessingShape" mc:Ignorable="w14 w15 wp14">
   <w:tbl>
     <w:tblPr>
@@ -10039,7 +9927,15 @@
             <w:rPr>
               <w:noProof/>
             </w:rPr>
-            <w:t>System Design Document</w:t>
+            <w:t>Test Plan</w:t>
+          </w:r>
+          <w:bookmarkStart w:id="48" w:name="_GoBack"/>
+          <w:bookmarkEnd w:id="48"/>
+          <w:r>
+            <w:rPr>
+              <w:noProof/>
+            </w:rPr>
+            <w:t xml:space="preserve"> Document</w:t>
           </w:r>
         </w:p>
       </w:tc>
@@ -10076,6 +9972,16 @@
       </w:tc>
     </w:tr>
   </w:tbl>
+  <w:p>
+    <w:pPr>
+      <w:pStyle w:val="Intestazione"/>
+    </w:pPr>
+  </w:p>
+</w:hdr>
+</file>
+
+<file path=word/header3.xml><?xml version="1.0" encoding="utf-8"?>
+<w:hdr xmlns:wpc="http://schemas.microsoft.com/office/word/2010/wordprocessingCanvas" xmlns:mo="http://schemas.microsoft.com/office/mac/office/2008/main" xmlns:mc="http://schemas.openxmlformats.org/markup-compatibility/2006" xmlns:mv="urn:schemas-microsoft-com:mac:vml" xmlns:o="urn:schemas-microsoft-com:office:office" xmlns:r="http://schemas.openxmlformats.org/officeDocument/2006/relationships" xmlns:m="http://schemas.openxmlformats.org/officeDocument/2006/math" xmlns:v="urn:schemas-microsoft-com:vml" xmlns:wp14="http://schemas.microsoft.com/office/word/2010/wordprocessingDrawing" xmlns:wp="http://schemas.openxmlformats.org/drawingml/2006/wordprocessingDrawing" xmlns:w10="urn:schemas-microsoft-com:office:word" xmlns:w="http://schemas.openxmlformats.org/wordprocessingml/2006/main" xmlns:w14="http://schemas.microsoft.com/office/word/2010/wordml" xmlns:w15="http://schemas.microsoft.com/office/word/2012/wordml" xmlns:wpg="http://schemas.microsoft.com/office/word/2010/wordprocessingGroup" xmlns:wpi="http://schemas.microsoft.com/office/word/2010/wordprocessingInk" xmlns:wne="http://schemas.microsoft.com/office/word/2006/wordml" xmlns:wps="http://schemas.microsoft.com/office/word/2010/wordprocessingShape" mc:Ignorable="w14 w15 wp14">
   <w:p>
     <w:pPr>
       <w:pStyle w:val="Intestazione"/>
@@ -13437,7 +13343,7 @@
 </file>
 
 <file path=customXml/itemProps1.xml><?xml version="1.0" encoding="utf-8"?>
-<ds:datastoreItem xmlns:ds="http://schemas.openxmlformats.org/officeDocument/2006/customXml" ds:itemID="{AE2630C4-714E-0542-A7DE-D59EEAF5121F}">
+<ds:datastoreItem xmlns:ds="http://schemas.openxmlformats.org/officeDocument/2006/customXml" ds:itemID="{04672FD2-E0BE-4240-B95E-99579B7C461E}">
   <ds:schemaRefs>
     <ds:schemaRef ds:uri="http://schemas.openxmlformats.org/officeDocument/2006/bibliography"/>
   </ds:schemaRefs>

</xml_diff>